<commit_message>
Make new assignment document and change all uml diagrams.
</commit_message>
<xml_diff>
--- a/21223241_Applied_Software_Engineering_Assignment.docx
+++ b/21223241_Applied_Software_Engineering_Assignment.docx
@@ -4,7 +4,7 @@
   <w:body>
     <w:sdt>
       <w:sdtPr>
-        <w:id w:val="1586036900"/>
+        <w:id w:val="355404061"/>
         <w:docPartObj>
           <w:docPartGallery w:val="Cover Pages"/>
           <w:docPartUnique/>
@@ -221,7 +221,7 @@
                                 <a:avLst/>
                               </a:prstGeom>
                               <a:blipFill>
-                                <a:blip r:embed="rId8"/>
+                                <a:blip r:embed="rId7"/>
                                 <a:stretch>
                                   <a:fillRect r="-7574"/>
                                 </a:stretch>
@@ -267,13 +267,13 @@
               </mc:Choice>
               <mc:Fallback>
                 <w:pict>
-                  <v:group w14:anchorId="6089CF3C" id="Group 149" o:spid="_x0000_s1026" style="position:absolute;margin-left:0;margin-top:0;width:8in;height:95.7pt;z-index:251662336;mso-width-percent:941;mso-height-percent:121;mso-top-percent:23;mso-position-horizontal:center;mso-position-horizontal-relative:page;mso-position-vertical-relative:page;mso-width-percent:941;mso-height-percent:121;mso-top-percent:23" coordorigin="" coordsize="73152,12161" o:gfxdata="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">
+                  <v:group w14:anchorId="5A2D14A3" id="Group 149" o:spid="_x0000_s1026" style="position:absolute;margin-left:0;margin-top:0;width:8in;height:95.7pt;z-index:251662336;mso-width-percent:941;mso-height-percent:121;mso-top-percent:23;mso-position-horizontal:center;mso-position-horizontal-relative:page;mso-position-vertical-relative:page;mso-width-percent:941;mso-height-percent:121;mso-top-percent:23" coordorigin="" coordsize="73152,12161" o:gfxdata="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">
                     <v:shape id="Rectangle 51" o:spid="_x0000_s1027" style="position:absolute;width:73152;height:11303;visibility:visible;mso-wrap-style:square;v-text-anchor:middle" coordsize="7312660,1129665" o:gfxdata="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" path="m,l7312660,r,1129665l3619500,733425,,1091565,,xe" fillcolor="#5b9bd5 [3204]" stroked="f" strokeweight="1pt">
                       <v:stroke joinstyle="miter"/>
                       <v:path arrowok="t" o:connecttype="custom" o:connectlocs="0,0;7315200,0;7315200,1130373;3620757,733885;0,1092249;0,0" o:connectangles="0,0,0,0,0,0"/>
                     </v:shape>
                     <v:rect id="Rectangle 151" o:spid="_x0000_s1028" style="position:absolute;width:73152;height:12161;visibility:visible;mso-wrap-style:square;v-text-anchor:middle" o:gfxdata="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" stroked="f" strokeweight="1pt">
-                      <v:fill r:id="rId9" o:title="" recolor="t" rotate="t" type="frame"/>
+                      <v:fill r:id="rId8" o:title="" recolor="t" rotate="t" type="frame"/>
                     </v:rect>
                     <w10:wrap anchorx="page" anchory="page"/>
                   </v:group>
@@ -364,7 +364,7 @@
                                     </w:rPr>
                                     <w:alias w:val="Title"/>
                                     <w:tag w:val=""/>
-                                    <w:id w:val="630141079"/>
+                                    <w:id w:val="-1740393916"/>
                                     <w:dataBinding w:prefixMappings="xmlns:ns0='http://purl.org/dc/elements/1.1/' xmlns:ns1='http://schemas.openxmlformats.org/package/2006/metadata/core-properties' " w:xpath="/ns1:coreProperties[1]/ns0:title[1]" w:storeItemID="{6C3C8BC8-F283-45AE-878A-BAB7291924A1}"/>
                                     <w:text w:multiLine="1"/>
                                   </w:sdtPr>
@@ -381,7 +381,7 @@
                                         <w:sz w:val="64"/>
                                         <w:szCs w:val="64"/>
                                       </w:rPr>
-                                      <w:t>Applied software engineering – Object oriented modelling</w:t>
+                                      <w:t>Applied software engineering</w:t>
                                     </w:r>
                                   </w:sdtContent>
                                 </w:sdt>
@@ -395,7 +395,7 @@
                                   </w:rPr>
                                   <w:alias w:val="Subtitle"/>
                                   <w:tag w:val=""/>
-                                  <w:id w:val="1759551507"/>
+                                  <w:id w:val="1339194743"/>
                                   <w:dataBinding w:prefixMappings="xmlns:ns0='http://purl.org/dc/elements/1.1/' xmlns:ns1='http://schemas.openxmlformats.org/package/2006/metadata/core-properties' " w:xpath="/ns1:coreProperties[1]/ns0:subject[1]" w:storeItemID="{6C3C8BC8-F283-45AE-878A-BAB7291924A1}"/>
                                   <w:text/>
                                 </w:sdtPr>
@@ -469,7 +469,7 @@
                               </w:rPr>
                               <w:alias w:val="Title"/>
                               <w:tag w:val=""/>
-                              <w:id w:val="630141079"/>
+                              <w:id w:val="-1740393916"/>
                               <w:dataBinding w:prefixMappings="xmlns:ns0='http://purl.org/dc/elements/1.1/' xmlns:ns1='http://schemas.openxmlformats.org/package/2006/metadata/core-properties' " w:xpath="/ns1:coreProperties[1]/ns0:title[1]" w:storeItemID="{6C3C8BC8-F283-45AE-878A-BAB7291924A1}"/>
                               <w:text w:multiLine="1"/>
                             </w:sdtPr>
@@ -486,7 +486,7 @@
                                   <w:sz w:val="64"/>
                                   <w:szCs w:val="64"/>
                                 </w:rPr>
-                                <w:t>Applied software engineering – Object oriented modelling</w:t>
+                                <w:t>Applied software engineering</w:t>
                               </w:r>
                             </w:sdtContent>
                           </w:sdt>
@@ -500,7 +500,7 @@
                             </w:rPr>
                             <w:alias w:val="Subtitle"/>
                             <w:tag w:val=""/>
-                            <w:id w:val="1759551507"/>
+                            <w:id w:val="1339194743"/>
                             <w:dataBinding w:prefixMappings="xmlns:ns0='http://purl.org/dc/elements/1.1/' xmlns:ns1='http://schemas.openxmlformats.org/package/2006/metadata/core-properties' " w:xpath="/ns1:coreProperties[1]/ns0:subject[1]" w:storeItemID="{6C3C8BC8-F283-45AE-878A-BAB7291924A1}"/>
                             <w:text/>
                           </w:sdtPr>
@@ -547,14 +547,7 @@
     </w:sdt>
     <w:sdt>
       <w:sdtPr>
-        <w:rPr>
-          <w:rFonts w:asciiTheme="minorHAnsi" w:eastAsiaTheme="minorHAnsi" w:hAnsiTheme="minorHAnsi" w:cstheme="minorBidi"/>
-          <w:color w:val="auto"/>
-          <w:sz w:val="24"/>
-          <w:szCs w:val="22"/>
-          <w:lang w:val="en-GB"/>
-        </w:rPr>
-        <w:id w:val="-1902126795"/>
+        <w:id w:val="-679815217"/>
         <w:docPartObj>
           <w:docPartGallery w:val="Table of Contents"/>
           <w:docPartUnique/>
@@ -562,9 +555,14 @@
       </w:sdtPr>
       <w:sdtEndPr>
         <w:rPr>
+          <w:rFonts w:asciiTheme="minorHAnsi" w:eastAsiaTheme="minorHAnsi" w:hAnsiTheme="minorHAnsi" w:cstheme="minorBidi"/>
           <w:b/>
           <w:bCs/>
           <w:noProof/>
+          <w:color w:val="auto"/>
+          <w:sz w:val="24"/>
+          <w:szCs w:val="22"/>
+          <w:lang w:val="en-GB"/>
         </w:rPr>
       </w:sdtEndPr>
       <w:sdtContent>
@@ -576,6 +574,8 @@
             <w:t>Contents</w:t>
           </w:r>
         </w:p>
+        <w:bookmarkStart w:id="0" w:name="_GoBack"/>
+        <w:bookmarkEnd w:id="0"/>
         <w:p>
           <w:pPr>
             <w:pStyle w:val="TOC1"/>
@@ -598,7 +598,7 @@
           <w:r>
             <w:fldChar w:fldCharType="separate"/>
           </w:r>
-          <w:hyperlink w:anchor="_Toc467578499" w:history="1">
+          <w:hyperlink w:anchor="_Toc468206980" w:history="1">
             <w:r>
               <w:rPr>
                 <w:rStyle w:val="Hyperlink"/>
@@ -625,7 +625,7 @@
                 <w:noProof/>
                 <w:webHidden/>
               </w:rPr>
-              <w:instrText xml:space="preserve"> PAGEREF _Toc467578499 \h </w:instrText>
+              <w:instrText xml:space="preserve"> PAGEREF _Toc468206980 \h </w:instrText>
             </w:r>
             <w:r>
               <w:rPr>
@@ -669,12 +669,83 @@
               <w:lang w:eastAsia="en-GB"/>
             </w:rPr>
           </w:pPr>
-          <w:hyperlink w:anchor="_Toc467578500" w:history="1">
+          <w:hyperlink w:anchor="_Toc468206981" w:history="1">
             <w:r>
               <w:rPr>
                 <w:rStyle w:val="Hyperlink"/>
                 <w:noProof/>
               </w:rPr>
+              <w:t>Requirements From Case Study</w:t>
+            </w:r>
+            <w:r>
+              <w:rPr>
+                <w:noProof/>
+                <w:webHidden/>
+              </w:rPr>
+              <w:tab/>
+            </w:r>
+            <w:r>
+              <w:rPr>
+                <w:noProof/>
+                <w:webHidden/>
+              </w:rPr>
+              <w:fldChar w:fldCharType="begin"/>
+            </w:r>
+            <w:r>
+              <w:rPr>
+                <w:noProof/>
+                <w:webHidden/>
+              </w:rPr>
+              <w:instrText xml:space="preserve"> PAGEREF _Toc468206981 \h </w:instrText>
+            </w:r>
+            <w:r>
+              <w:rPr>
+                <w:noProof/>
+                <w:webHidden/>
+              </w:rPr>
+            </w:r>
+            <w:r>
+              <w:rPr>
+                <w:noProof/>
+                <w:webHidden/>
+              </w:rPr>
+              <w:fldChar w:fldCharType="separate"/>
+            </w:r>
+            <w:r>
+              <w:rPr>
+                <w:noProof/>
+                <w:webHidden/>
+              </w:rPr>
+              <w:t>2</w:t>
+            </w:r>
+            <w:r>
+              <w:rPr>
+                <w:noProof/>
+                <w:webHidden/>
+              </w:rPr>
+              <w:fldChar w:fldCharType="end"/>
+            </w:r>
+          </w:hyperlink>
+        </w:p>
+        <w:p>
+          <w:pPr>
+            <w:pStyle w:val="TOC1"/>
+            <w:tabs>
+              <w:tab w:val="right" w:leader="dot" w:pos="9016"/>
+            </w:tabs>
+            <w:rPr>
+              <w:rFonts w:eastAsiaTheme="minorEastAsia"/>
+              <w:noProof/>
+              <w:sz w:val="22"/>
+              <w:lang w:eastAsia="en-GB"/>
+            </w:rPr>
+          </w:pPr>
+          <w:hyperlink w:anchor="_Toc468206982" w:history="1">
+            <w:r>
+              <w:rPr>
+                <w:rStyle w:val="Hyperlink"/>
+                <w:noProof/>
+              </w:rPr>
               <w:t>UML Modelling</w:t>
             </w:r>
             <w:r>
@@ -696,7 +767,7 @@
                 <w:noProof/>
                 <w:webHidden/>
               </w:rPr>
-              <w:instrText xml:space="preserve"> PAGEREF _Toc467578500 \h </w:instrText>
+              <w:instrText xml:space="preserve"> PAGEREF _Toc468206982 \h </w:instrText>
             </w:r>
             <w:r>
               <w:rPr>
@@ -740,13 +811,13 @@
               <w:lang w:eastAsia="en-GB"/>
             </w:rPr>
           </w:pPr>
-          <w:hyperlink w:anchor="_Toc467578501" w:history="1">
+          <w:hyperlink w:anchor="_Toc468206983" w:history="1">
             <w:r>
               <w:rPr>
                 <w:rStyle w:val="Hyperlink"/>
                 <w:noProof/>
               </w:rPr>
-              <w:t>Use Case Requirements</w:t>
+              <w:t>Use Case Description</w:t>
             </w:r>
             <w:r>
               <w:rPr>
@@ -767,7 +838,7 @@
                 <w:noProof/>
                 <w:webHidden/>
               </w:rPr>
-              <w:instrText xml:space="preserve"> PAGEREF _Toc467578501 \h </w:instrText>
+              <w:instrText xml:space="preserve"> PAGEREF _Toc468206983 \h </w:instrText>
             </w:r>
             <w:r>
               <w:rPr>
@@ -811,13 +882,13 @@
               <w:lang w:eastAsia="en-GB"/>
             </w:rPr>
           </w:pPr>
-          <w:hyperlink w:anchor="_Toc467578502" w:history="1">
+          <w:hyperlink w:anchor="_Toc468206984" w:history="1">
             <w:r>
               <w:rPr>
                 <w:rStyle w:val="Hyperlink"/>
                 <w:noProof/>
               </w:rPr>
-              <w:t>Use Case Diagram</w:t>
+              <w:t>Class Diagram</w:t>
             </w:r>
             <w:r>
               <w:rPr>
@@ -838,7 +909,7 @@
                 <w:noProof/>
                 <w:webHidden/>
               </w:rPr>
-              <w:instrText xml:space="preserve"> PAGEREF _Toc467578502 \h </w:instrText>
+              <w:instrText xml:space="preserve"> PAGEREF _Toc468206984 \h </w:instrText>
             </w:r>
             <w:r>
               <w:rPr>
@@ -882,13 +953,13 @@
               <w:lang w:eastAsia="en-GB"/>
             </w:rPr>
           </w:pPr>
-          <w:hyperlink w:anchor="_Toc467578503" w:history="1">
+          <w:hyperlink w:anchor="_Toc468206985" w:history="1">
             <w:r>
               <w:rPr>
                 <w:rStyle w:val="Hyperlink"/>
                 <w:noProof/>
               </w:rPr>
-              <w:t>Class Diagram</w:t>
+              <w:t>Sequence Diagram</w:t>
             </w:r>
             <w:r>
               <w:rPr>
@@ -909,7 +980,7 @@
                 <w:noProof/>
                 <w:webHidden/>
               </w:rPr>
-              <w:instrText xml:space="preserve"> PAGEREF _Toc467578503 \h </w:instrText>
+              <w:instrText xml:space="preserve"> PAGEREF _Toc468206985 \h </w:instrText>
             </w:r>
             <w:r>
               <w:rPr>
@@ -953,13 +1024,13 @@
               <w:lang w:eastAsia="en-GB"/>
             </w:rPr>
           </w:pPr>
-          <w:hyperlink w:anchor="_Toc467578504" w:history="1">
+          <w:hyperlink w:anchor="_Toc468206986" w:history="1">
             <w:r>
               <w:rPr>
                 <w:rStyle w:val="Hyperlink"/>
                 <w:noProof/>
               </w:rPr>
-              <w:t>Sequence Diagram</w:t>
+              <w:t>Architecture Diagram</w:t>
             </w:r>
             <w:r>
               <w:rPr>
@@ -980,7 +1051,7 @@
                 <w:noProof/>
                 <w:webHidden/>
               </w:rPr>
-              <w:instrText xml:space="preserve"> PAGEREF _Toc467578504 \h </w:instrText>
+              <w:instrText xml:space="preserve"> PAGEREF _Toc468206986 \h </w:instrText>
             </w:r>
             <w:r>
               <w:rPr>
@@ -1001,6 +1072,219 @@
                 <w:webHidden/>
               </w:rPr>
               <w:t>2</w:t>
+            </w:r>
+            <w:r>
+              <w:rPr>
+                <w:noProof/>
+                <w:webHidden/>
+              </w:rPr>
+              <w:fldChar w:fldCharType="end"/>
+            </w:r>
+          </w:hyperlink>
+        </w:p>
+        <w:p>
+          <w:pPr>
+            <w:pStyle w:val="TOC1"/>
+            <w:tabs>
+              <w:tab w:val="right" w:leader="dot" w:pos="9016"/>
+            </w:tabs>
+            <w:rPr>
+              <w:rFonts w:eastAsiaTheme="minorEastAsia"/>
+              <w:noProof/>
+              <w:sz w:val="22"/>
+              <w:lang w:eastAsia="en-GB"/>
+            </w:rPr>
+          </w:pPr>
+          <w:hyperlink w:anchor="_Toc468206987" w:history="1">
+            <w:r>
+              <w:rPr>
+                <w:rStyle w:val="Hyperlink"/>
+                <w:noProof/>
+              </w:rPr>
+              <w:t>Implementation</w:t>
+            </w:r>
+            <w:r>
+              <w:rPr>
+                <w:noProof/>
+                <w:webHidden/>
+              </w:rPr>
+              <w:tab/>
+            </w:r>
+            <w:r>
+              <w:rPr>
+                <w:noProof/>
+                <w:webHidden/>
+              </w:rPr>
+              <w:fldChar w:fldCharType="begin"/>
+            </w:r>
+            <w:r>
+              <w:rPr>
+                <w:noProof/>
+                <w:webHidden/>
+              </w:rPr>
+              <w:instrText xml:space="preserve"> PAGEREF _Toc468206987 \h </w:instrText>
+            </w:r>
+            <w:r>
+              <w:rPr>
+                <w:noProof/>
+                <w:webHidden/>
+              </w:rPr>
+            </w:r>
+            <w:r>
+              <w:rPr>
+                <w:noProof/>
+                <w:webHidden/>
+              </w:rPr>
+              <w:fldChar w:fldCharType="separate"/>
+            </w:r>
+            <w:r>
+              <w:rPr>
+                <w:noProof/>
+                <w:webHidden/>
+              </w:rPr>
+              <w:t>3</w:t>
+            </w:r>
+            <w:r>
+              <w:rPr>
+                <w:noProof/>
+                <w:webHidden/>
+              </w:rPr>
+              <w:fldChar w:fldCharType="end"/>
+            </w:r>
+          </w:hyperlink>
+        </w:p>
+        <w:p>
+          <w:pPr>
+            <w:pStyle w:val="TOC1"/>
+            <w:tabs>
+              <w:tab w:val="right" w:leader="dot" w:pos="9016"/>
+            </w:tabs>
+            <w:rPr>
+              <w:rFonts w:eastAsiaTheme="minorEastAsia"/>
+              <w:noProof/>
+              <w:sz w:val="22"/>
+              <w:lang w:eastAsia="en-GB"/>
+            </w:rPr>
+          </w:pPr>
+          <w:hyperlink w:anchor="_Toc468206988" w:history="1">
+            <w:r>
+              <w:rPr>
+                <w:rStyle w:val="Hyperlink"/>
+                <w:noProof/>
+              </w:rPr>
+              <w:t>Software Testing</w:t>
+            </w:r>
+            <w:r>
+              <w:rPr>
+                <w:noProof/>
+                <w:webHidden/>
+              </w:rPr>
+              <w:tab/>
+            </w:r>
+            <w:r>
+              <w:rPr>
+                <w:noProof/>
+                <w:webHidden/>
+              </w:rPr>
+              <w:fldChar w:fldCharType="begin"/>
+            </w:r>
+            <w:r>
+              <w:rPr>
+                <w:noProof/>
+                <w:webHidden/>
+              </w:rPr>
+              <w:instrText xml:space="preserve"> PAGEREF _Toc468206988 \h </w:instrText>
+            </w:r>
+            <w:r>
+              <w:rPr>
+                <w:noProof/>
+                <w:webHidden/>
+              </w:rPr>
+            </w:r>
+            <w:r>
+              <w:rPr>
+                <w:noProof/>
+                <w:webHidden/>
+              </w:rPr>
+              <w:fldChar w:fldCharType="separate"/>
+            </w:r>
+            <w:r>
+              <w:rPr>
+                <w:noProof/>
+                <w:webHidden/>
+              </w:rPr>
+              <w:t>4</w:t>
+            </w:r>
+            <w:r>
+              <w:rPr>
+                <w:noProof/>
+                <w:webHidden/>
+              </w:rPr>
+              <w:fldChar w:fldCharType="end"/>
+            </w:r>
+          </w:hyperlink>
+        </w:p>
+        <w:p>
+          <w:pPr>
+            <w:pStyle w:val="TOC1"/>
+            <w:tabs>
+              <w:tab w:val="right" w:leader="dot" w:pos="9016"/>
+            </w:tabs>
+            <w:rPr>
+              <w:rFonts w:eastAsiaTheme="minorEastAsia"/>
+              <w:noProof/>
+              <w:sz w:val="22"/>
+              <w:lang w:eastAsia="en-GB"/>
+            </w:rPr>
+          </w:pPr>
+          <w:hyperlink w:anchor="_Toc468206989" w:history="1">
+            <w:r>
+              <w:rPr>
+                <w:rStyle w:val="Hyperlink"/>
+                <w:noProof/>
+              </w:rPr>
+              <w:t>Evaluation</w:t>
+            </w:r>
+            <w:r>
+              <w:rPr>
+                <w:noProof/>
+                <w:webHidden/>
+              </w:rPr>
+              <w:tab/>
+            </w:r>
+            <w:r>
+              <w:rPr>
+                <w:noProof/>
+                <w:webHidden/>
+              </w:rPr>
+              <w:fldChar w:fldCharType="begin"/>
+            </w:r>
+            <w:r>
+              <w:rPr>
+                <w:noProof/>
+                <w:webHidden/>
+              </w:rPr>
+              <w:instrText xml:space="preserve"> PAGEREF _Toc468206989 \h </w:instrText>
+            </w:r>
+            <w:r>
+              <w:rPr>
+                <w:noProof/>
+                <w:webHidden/>
+              </w:rPr>
+            </w:r>
+            <w:r>
+              <w:rPr>
+                <w:noProof/>
+                <w:webHidden/>
+              </w:rPr>
+              <w:fldChar w:fldCharType="separate"/>
+            </w:r>
+            <w:r>
+              <w:rPr>
+                <w:noProof/>
+                <w:webHidden/>
+              </w:rPr>
+              <w:t>5</w:t>
             </w:r>
             <w:r>
               <w:rPr>
@@ -1024,13 +1308,13 @@
               <w:lang w:eastAsia="en-GB"/>
             </w:rPr>
           </w:pPr>
-          <w:hyperlink w:anchor="_Toc467578505" w:history="1">
+          <w:hyperlink w:anchor="_Toc468206990" w:history="1">
             <w:r>
               <w:rPr>
                 <w:rStyle w:val="Hyperlink"/>
                 <w:noProof/>
               </w:rPr>
-              <w:t>Architecture Diagram</w:t>
+              <w:t>UML</w:t>
             </w:r>
             <w:r>
               <w:rPr>
@@ -1051,7 +1335,7 @@
                 <w:noProof/>
                 <w:webHidden/>
               </w:rPr>
-              <w:instrText xml:space="preserve"> PAGEREF _Toc467578505 \h </w:instrText>
+              <w:instrText xml:space="preserve"> PAGEREF _Toc468206990 \h </w:instrText>
             </w:r>
             <w:r>
               <w:rPr>
@@ -1071,7 +1355,149 @@
                 <w:noProof/>
                 <w:webHidden/>
               </w:rPr>
-              <w:t>2</w:t>
+              <w:t>5</w:t>
+            </w:r>
+            <w:r>
+              <w:rPr>
+                <w:noProof/>
+                <w:webHidden/>
+              </w:rPr>
+              <w:fldChar w:fldCharType="end"/>
+            </w:r>
+          </w:hyperlink>
+        </w:p>
+        <w:p>
+          <w:pPr>
+            <w:pStyle w:val="TOC2"/>
+            <w:tabs>
+              <w:tab w:val="right" w:leader="dot" w:pos="9016"/>
+            </w:tabs>
+            <w:rPr>
+              <w:rFonts w:eastAsiaTheme="minorEastAsia"/>
+              <w:noProof/>
+              <w:sz w:val="22"/>
+              <w:lang w:eastAsia="en-GB"/>
+            </w:rPr>
+          </w:pPr>
+          <w:hyperlink w:anchor="_Toc468206991" w:history="1">
+            <w:r>
+              <w:rPr>
+                <w:rStyle w:val="Hyperlink"/>
+                <w:noProof/>
+              </w:rPr>
+              <w:t>Implementation</w:t>
+            </w:r>
+            <w:r>
+              <w:rPr>
+                <w:noProof/>
+                <w:webHidden/>
+              </w:rPr>
+              <w:tab/>
+            </w:r>
+            <w:r>
+              <w:rPr>
+                <w:noProof/>
+                <w:webHidden/>
+              </w:rPr>
+              <w:fldChar w:fldCharType="begin"/>
+            </w:r>
+            <w:r>
+              <w:rPr>
+                <w:noProof/>
+                <w:webHidden/>
+              </w:rPr>
+              <w:instrText xml:space="preserve"> PAGEREF _Toc468206991 \h </w:instrText>
+            </w:r>
+            <w:r>
+              <w:rPr>
+                <w:noProof/>
+                <w:webHidden/>
+              </w:rPr>
+            </w:r>
+            <w:r>
+              <w:rPr>
+                <w:noProof/>
+                <w:webHidden/>
+              </w:rPr>
+              <w:fldChar w:fldCharType="separate"/>
+            </w:r>
+            <w:r>
+              <w:rPr>
+                <w:noProof/>
+                <w:webHidden/>
+              </w:rPr>
+              <w:t>5</w:t>
+            </w:r>
+            <w:r>
+              <w:rPr>
+                <w:noProof/>
+                <w:webHidden/>
+              </w:rPr>
+              <w:fldChar w:fldCharType="end"/>
+            </w:r>
+          </w:hyperlink>
+        </w:p>
+        <w:p>
+          <w:pPr>
+            <w:pStyle w:val="TOC2"/>
+            <w:tabs>
+              <w:tab w:val="right" w:leader="dot" w:pos="9016"/>
+            </w:tabs>
+            <w:rPr>
+              <w:rFonts w:eastAsiaTheme="minorEastAsia"/>
+              <w:noProof/>
+              <w:sz w:val="22"/>
+              <w:lang w:eastAsia="en-GB"/>
+            </w:rPr>
+          </w:pPr>
+          <w:hyperlink w:anchor="_Toc468206992" w:history="1">
+            <w:r>
+              <w:rPr>
+                <w:rStyle w:val="Hyperlink"/>
+                <w:noProof/>
+              </w:rPr>
+              <w:t>Software Testing</w:t>
+            </w:r>
+            <w:r>
+              <w:rPr>
+                <w:noProof/>
+                <w:webHidden/>
+              </w:rPr>
+              <w:tab/>
+            </w:r>
+            <w:r>
+              <w:rPr>
+                <w:noProof/>
+                <w:webHidden/>
+              </w:rPr>
+              <w:fldChar w:fldCharType="begin"/>
+            </w:r>
+            <w:r>
+              <w:rPr>
+                <w:noProof/>
+                <w:webHidden/>
+              </w:rPr>
+              <w:instrText xml:space="preserve"> PAGEREF _Toc468206992 \h </w:instrText>
+            </w:r>
+            <w:r>
+              <w:rPr>
+                <w:noProof/>
+                <w:webHidden/>
+              </w:rPr>
+            </w:r>
+            <w:r>
+              <w:rPr>
+                <w:noProof/>
+                <w:webHidden/>
+              </w:rPr>
+              <w:fldChar w:fldCharType="separate"/>
+            </w:r>
+            <w:r>
+              <w:rPr>
+                <w:noProof/>
+                <w:webHidden/>
+              </w:rPr>
+              <w:t>5</w:t>
             </w:r>
             <w:r>
               <w:rPr>
@@ -1095,13 +1521,13 @@
               <w:lang w:eastAsia="en-GB"/>
             </w:rPr>
           </w:pPr>
-          <w:hyperlink w:anchor="_Toc467578506" w:history="1">
+          <w:hyperlink w:anchor="_Toc468206993" w:history="1">
             <w:r>
               <w:rPr>
                 <w:rStyle w:val="Hyperlink"/>
                 <w:noProof/>
               </w:rPr>
-              <w:t>Implementation</w:t>
+              <w:t>Appendix</w:t>
             </w:r>
             <w:r>
               <w:rPr>
@@ -1122,7 +1548,7 @@
                 <w:noProof/>
                 <w:webHidden/>
               </w:rPr>
-              <w:instrText xml:space="preserve"> PAGEREF _Toc467578506 \h </w:instrText>
+              <w:instrText xml:space="preserve"> PAGEREF _Toc468206993 \h </w:instrText>
             </w:r>
             <w:r>
               <w:rPr>
@@ -1142,149 +1568,7 @@
                 <w:noProof/>
                 <w:webHidden/>
               </w:rPr>
-              <w:t>2</w:t>
-            </w:r>
-            <w:r>
-              <w:rPr>
-                <w:noProof/>
-                <w:webHidden/>
-              </w:rPr>
-              <w:fldChar w:fldCharType="end"/>
-            </w:r>
-          </w:hyperlink>
-        </w:p>
-        <w:p>
-          <w:pPr>
-            <w:pStyle w:val="TOC1"/>
-            <w:tabs>
-              <w:tab w:val="right" w:leader="dot" w:pos="9016"/>
-            </w:tabs>
-            <w:rPr>
-              <w:rFonts w:eastAsiaTheme="minorEastAsia"/>
-              <w:noProof/>
-              <w:sz w:val="22"/>
-              <w:lang w:eastAsia="en-GB"/>
-            </w:rPr>
-          </w:pPr>
-          <w:hyperlink w:anchor="_Toc467578507" w:history="1">
-            <w:r>
-              <w:rPr>
-                <w:rStyle w:val="Hyperlink"/>
-                <w:noProof/>
-              </w:rPr>
-              <w:t>Software Testing</w:t>
-            </w:r>
-            <w:r>
-              <w:rPr>
-                <w:noProof/>
-                <w:webHidden/>
-              </w:rPr>
-              <w:tab/>
-            </w:r>
-            <w:r>
-              <w:rPr>
-                <w:noProof/>
-                <w:webHidden/>
-              </w:rPr>
-              <w:fldChar w:fldCharType="begin"/>
-            </w:r>
-            <w:r>
-              <w:rPr>
-                <w:noProof/>
-                <w:webHidden/>
-              </w:rPr>
-              <w:instrText xml:space="preserve"> PAGEREF _Toc467578507 \h </w:instrText>
-            </w:r>
-            <w:r>
-              <w:rPr>
-                <w:noProof/>
-                <w:webHidden/>
-              </w:rPr>
-            </w:r>
-            <w:r>
-              <w:rPr>
-                <w:noProof/>
-                <w:webHidden/>
-              </w:rPr>
-              <w:fldChar w:fldCharType="separate"/>
-            </w:r>
-            <w:r>
-              <w:rPr>
-                <w:noProof/>
-                <w:webHidden/>
-              </w:rPr>
-              <w:t>2</w:t>
-            </w:r>
-            <w:r>
-              <w:rPr>
-                <w:noProof/>
-                <w:webHidden/>
-              </w:rPr>
-              <w:fldChar w:fldCharType="end"/>
-            </w:r>
-          </w:hyperlink>
-        </w:p>
-        <w:p>
-          <w:pPr>
-            <w:pStyle w:val="TOC1"/>
-            <w:tabs>
-              <w:tab w:val="right" w:leader="dot" w:pos="9016"/>
-            </w:tabs>
-            <w:rPr>
-              <w:rFonts w:eastAsiaTheme="minorEastAsia"/>
-              <w:noProof/>
-              <w:sz w:val="22"/>
-              <w:lang w:eastAsia="en-GB"/>
-            </w:rPr>
-          </w:pPr>
-          <w:hyperlink w:anchor="_Toc467578508" w:history="1">
-            <w:r>
-              <w:rPr>
-                <w:rStyle w:val="Hyperlink"/>
-                <w:noProof/>
-              </w:rPr>
-              <w:t>Conclusion</w:t>
-            </w:r>
-            <w:r>
-              <w:rPr>
-                <w:noProof/>
-                <w:webHidden/>
-              </w:rPr>
-              <w:tab/>
-            </w:r>
-            <w:r>
-              <w:rPr>
-                <w:noProof/>
-                <w:webHidden/>
-              </w:rPr>
-              <w:fldChar w:fldCharType="begin"/>
-            </w:r>
-            <w:r>
-              <w:rPr>
-                <w:noProof/>
-                <w:webHidden/>
-              </w:rPr>
-              <w:instrText xml:space="preserve"> PAGEREF _Toc467578508 \h </w:instrText>
-            </w:r>
-            <w:r>
-              <w:rPr>
-                <w:noProof/>
-                <w:webHidden/>
-              </w:rPr>
-            </w:r>
-            <w:r>
-              <w:rPr>
-                <w:noProof/>
-                <w:webHidden/>
-              </w:rPr>
-              <w:fldChar w:fldCharType="separate"/>
-            </w:r>
-            <w:r>
-              <w:rPr>
-                <w:noProof/>
-                <w:webHidden/>
-              </w:rPr>
-              <w:t>3</w:t>
+              <w:t>6</w:t>
             </w:r>
             <w:r>
               <w:rPr>
@@ -1311,11 +1595,6 @@
       <w:pPr>
         <w:jc w:val="left"/>
       </w:pPr>
-    </w:p>
-    <w:p>
-      <w:pPr>
-        <w:jc w:val="left"/>
-      </w:pPr>
       <w:r>
         <w:br w:type="page"/>
       </w:r>
@@ -1324,178 +1603,127 @@
       <w:pPr>
         <w:pStyle w:val="Heading1"/>
       </w:pPr>
-      <w:bookmarkStart w:id="0" w:name="_Toc467578499"/>
+      <w:bookmarkStart w:id="1" w:name="_Toc468206980"/>
       <w:r>
         <w:lastRenderedPageBreak/>
         <w:t>Introduction</w:t>
       </w:r>
-      <w:bookmarkEnd w:id="0"/>
-      <w:r>
-        <w:t xml:space="preserve"> </w:t>
-      </w:r>
-    </w:p>
-    <w:p>
-      <w:r>
-        <w:t>For this assignment, a case study was provided. A use case was chosen from which a use case diagram, class diagram and sequence diagrams were produced. Along with UML diagrams, an architecture diagram was also produced</w:t>
-      </w:r>
-      <w:r>
-        <w:t>. Finally, implementation of all these elements were produced and tested using Junit testing.</w:t>
-      </w:r>
-      <w:r>
-        <w:t xml:space="preserve"> </w:t>
-      </w:r>
+      <w:bookmarkEnd w:id="1"/>
     </w:p>
     <w:p/>
-    <w:p>
-      <w:pPr>
-        <w:rPr>
-          <w:color w:val="FF0000"/>
-        </w:rPr>
-      </w:pPr>
-      <w:r>
-        <w:rPr>
-          <w:color w:val="FF0000"/>
-        </w:rPr>
-        <w:t>Could make a better intro</w:t>
-      </w:r>
-    </w:p>
     <w:p>
       <w:pPr>
         <w:pStyle w:val="Heading1"/>
       </w:pPr>
-      <w:bookmarkStart w:id="1" w:name="_Toc467578500"/>
+      <w:bookmarkStart w:id="2" w:name="_Toc468206981"/>
+      <w:r>
+        <w:t>Requirements From Case Study</w:t>
+      </w:r>
+      <w:bookmarkEnd w:id="2"/>
+    </w:p>
+    <w:p/>
+    <w:p>
+      <w:pPr>
+        <w:pStyle w:val="Heading1"/>
+      </w:pPr>
+      <w:bookmarkStart w:id="3" w:name="_Toc468206982"/>
       <w:r>
         <w:t>UML Modelling</w:t>
       </w:r>
-      <w:bookmarkEnd w:id="1"/>
-      <w:r>
-        <w:t xml:space="preserve"> </w:t>
-      </w:r>
+      <w:bookmarkEnd w:id="3"/>
     </w:p>
     <w:p/>
     <w:p>
       <w:pPr>
         <w:pStyle w:val="Heading2"/>
       </w:pPr>
-      <w:bookmarkStart w:id="2" w:name="_Toc467578501"/>
-      <w:r>
-        <w:t>Use Case R</w:t>
-      </w:r>
-      <w:r>
-        <w:t>equirements</w:t>
-      </w:r>
-      <w:bookmarkEnd w:id="2"/>
-    </w:p>
+      <w:bookmarkStart w:id="4" w:name="_Toc468206983"/>
+      <w:r>
+        <w:t>Use Case Description</w:t>
+      </w:r>
+      <w:bookmarkEnd w:id="4"/>
+    </w:p>
+    <w:p>
+      <w:r>
+        <w:t>Talk about the functionality of the use case diagram</w:t>
+      </w:r>
+      <w:r>
+        <w:t xml:space="preserve"> – What’s going to happen in the software</w:t>
+      </w:r>
+    </w:p>
+    <w:p/>
     <w:p>
       <w:pPr>
-        <w:rPr>
-          <w:color w:val="FF0000"/>
-        </w:rPr>
+        <w:pStyle w:val="Heading2"/>
       </w:pPr>
-      <w:r>
-        <w:rPr>
-          <w:color w:val="FF0000"/>
-        </w:rPr>
-        <w:t>What</w:t>
-      </w:r>
-      <w:r>
-        <w:rPr>
-          <w:color w:val="FF0000"/>
-        </w:rPr>
-        <w:t>’</w:t>
-      </w:r>
-      <w:r>
-        <w:rPr>
-          <w:color w:val="FF0000"/>
-        </w:rPr>
-        <w:t>s the use case?</w:t>
-      </w:r>
-    </w:p>
-    <w:p>
-      <w:r>
-        <w:t>The use case that was chosen was “Update site popularity” which also included “Prioritise site for marketing”.</w:t>
-      </w:r>
-      <w:r>
-        <w:t xml:space="preserve"> </w:t>
+      <w:bookmarkStart w:id="5" w:name="_Toc468206984"/>
+      <w:r>
+        <w:t>Class Diagram</w:t>
+      </w:r>
+      <w:bookmarkEnd w:id="5"/>
+    </w:p>
+    <w:p>
+      <w:r>
+        <w:t>What are the elements in the class diagram – classes</w:t>
+      </w:r>
+      <w:r>
+        <w:t xml:space="preserve"> (attributes, operations)</w:t>
+      </w:r>
+      <w:r>
+        <w:t>,</w:t>
+      </w:r>
+      <w:r>
+        <w:t xml:space="preserve"> associations, pattern and abstraction.</w:t>
       </w:r>
     </w:p>
     <w:p/>
     <w:p>
+      <w:r>
+        <w:t>How would you convert the diagram into code.</w:t>
+      </w:r>
+    </w:p>
+    <w:p/>
+    <w:p>
       <w:pPr>
-        <w:rPr>
-          <w:color w:val="FF0000"/>
-        </w:rPr>
+        <w:pStyle w:val="Heading2"/>
       </w:pPr>
-      <w:r>
-        <w:rPr>
-          <w:color w:val="FF0000"/>
-        </w:rPr>
-        <w:t>What needs to happen?</w:t>
-      </w:r>
-    </w:p>
-    <w:p>
-      <w:r>
-        <w:t xml:space="preserve">For the update “Update Site popularity” use case, certain </w:t>
-      </w:r>
-      <w:r>
-        <w:t>aspects had been identified in the case study.</w:t>
-      </w:r>
-      <w:r>
-        <w:t xml:space="preserve"> </w:t>
-      </w:r>
-      <w:r>
-        <w:t>The case study mentions that there are 6 regions in total, and sites belong to these regions.</w:t>
-      </w:r>
-      <w:r>
-        <w:t xml:space="preserve"> For the popularity of each site, a rating is given. These ratings are either Gold, Silver or Bronze.</w:t>
-      </w:r>
-      <w:r>
-        <w:t xml:space="preserve"> These ratings are based on the amount of visitors that </w:t>
-      </w:r>
-      <w:r>
-        <w:t>the site has annually.</w:t>
-      </w:r>
-      <w:r>
-        <w:t xml:space="preserve"> If the visitors are less than 10000, the rating will be Bronze, if visitors are between 10000 and 30000 it will be given Silver, and finally if the visitor numbers</w:t>
-      </w:r>
-      <w:r>
-        <w:t xml:space="preserve"> are above 30000, Gold is given.</w:t>
-      </w:r>
-      <w:r>
-        <w:t xml:space="preserve"> These ratings change on the 30</w:t>
-      </w:r>
-      <w:r>
-        <w:rPr>
-          <w:vertAlign w:val="superscript"/>
-        </w:rPr>
-        <w:t>th</w:t>
-      </w:r>
-      <w:r>
-        <w:t xml:space="preserve"> of December.</w:t>
+      <w:bookmarkStart w:id="6" w:name="_Toc468206985"/>
+      <w:r>
+        <w:t>Sequence Diagram</w:t>
+      </w:r>
+      <w:bookmarkEnd w:id="6"/>
+    </w:p>
+    <w:p>
+      <w:r>
+        <w:t>What functions where used? – Just list them I guess.</w:t>
       </w:r>
     </w:p>
     <w:p/>
     <w:p>
       <w:r>
-        <w:t xml:space="preserve">When it come to the “Priorities site for marketing” use case, it is identified that this occurs during the rating process. </w:t>
-      </w:r>
-      <w:r>
-        <w:t xml:space="preserve">For this use case, the site will be prioritised </w:t>
-      </w:r>
-      <w:r>
-        <w:t>based on the amount of visitors that the site receives</w:t>
-      </w:r>
-      <w:r>
-        <w:t>. If the site gets less than 5000 visitors,</w:t>
-      </w:r>
-      <w:r>
-        <w:t xml:space="preserve"> </w:t>
-      </w:r>
-      <w:r>
-        <w:t>it will be marked for marketing.</w:t>
-      </w:r>
-      <w:r>
-        <w:t xml:space="preserve"> </w:t>
+        <w:t>Behaviour of the system – Talk about what happens at each step</w:t>
+      </w:r>
+      <w:r>
+        <w:t>.</w:t>
+      </w:r>
+    </w:p>
+    <w:p/>
+    <w:p>
+      <w:pPr>
+        <w:pStyle w:val="Heading2"/>
+      </w:pPr>
+      <w:bookmarkStart w:id="7" w:name="_Toc468206986"/>
+      <w:r>
+        <w:t>Architecture Diagram</w:t>
+      </w:r>
+      <w:bookmarkEnd w:id="7"/>
+    </w:p>
+    <w:p>
+      <w:r>
+        <w:t>Talk about the sections of the architecture and how it fits with the other UML</w:t>
+      </w:r>
+      <w:r>
+        <w:t>.</w:t>
       </w:r>
     </w:p>
     <w:p/>
@@ -1505,896 +1733,226 @@
         <w:rPr>
           <w:rFonts w:asciiTheme="majorHAnsi" w:eastAsiaTheme="majorEastAsia" w:hAnsiTheme="majorHAnsi" w:cstheme="majorBidi"/>
           <w:color w:val="2E74B5" w:themeColor="accent1" w:themeShade="BF"/>
-          <w:sz w:val="26"/>
-          <w:szCs w:val="26"/>
+          <w:sz w:val="32"/>
+          <w:szCs w:val="32"/>
         </w:rPr>
       </w:pPr>
-      <w:bookmarkStart w:id="3" w:name="_Toc467578502"/>
       <w:r>
         <w:br w:type="page"/>
       </w:r>
     </w:p>
+    <w:p>
+      <w:pPr>
+        <w:pStyle w:val="Heading1"/>
+      </w:pPr>
+      <w:bookmarkStart w:id="8" w:name="_Toc468206987"/>
+      <w:r>
+        <w:lastRenderedPageBreak/>
+        <w:t>Implementation</w:t>
+      </w:r>
+      <w:bookmarkEnd w:id="8"/>
+    </w:p>
+    <w:p>
+      <w:r>
+        <w:t>Talk about how the system meets the use case requirements</w:t>
+      </w:r>
+    </w:p>
+    <w:p/>
+    <w:p>
+      <w:r>
+        <w:t>Features of the code – interfaces, abstraction how classes interact, the design pattern (why is it there?)</w:t>
+      </w:r>
+    </w:p>
+    <w:p/>
+    <w:p>
+      <w:r>
+        <w:t>Quick instruction on how to run the program – what is included with the package</w:t>
+      </w:r>
+    </w:p>
+    <w:p/>
+    <w:p>
+      <w:pPr>
+        <w:jc w:val="left"/>
+      </w:pPr>
+      <w:r>
+        <w:br w:type="page"/>
+      </w:r>
+    </w:p>
+    <w:p>
+      <w:pPr>
+        <w:pStyle w:val="Heading1"/>
+      </w:pPr>
+      <w:bookmarkStart w:id="9" w:name="_Toc468206988"/>
+      <w:r>
+        <w:lastRenderedPageBreak/>
+        <w:t>Software Testing</w:t>
+      </w:r>
+      <w:bookmarkEnd w:id="9"/>
+    </w:p>
+    <w:p>
+      <w:r>
+        <w:t>What is the purpose of testing?</w:t>
+      </w:r>
+    </w:p>
+    <w:p/>
+    <w:p>
+      <w:r>
+        <w:t xml:space="preserve">Talk about the tests you did </w:t>
+      </w:r>
+      <w:r>
+        <w:t xml:space="preserve">- </w:t>
+      </w:r>
+      <w:r>
+        <w:t xml:space="preserve">How did they help meet the requirements? </w:t>
+      </w:r>
+    </w:p>
+    <w:p/>
+    <w:p>
+      <w:r>
+        <w:t>Explain what happens during the tests to get the result.</w:t>
+      </w:r>
+    </w:p>
+    <w:p/>
+    <w:p>
+      <w:r>
+        <w:t>Give instructions on how to run</w:t>
+      </w:r>
+    </w:p>
+    <w:p>
+      <w:pPr>
+        <w:jc w:val="left"/>
+      </w:pPr>
+      <w:r>
+        <w:br w:type="page"/>
+      </w:r>
+    </w:p>
+    <w:p>
+      <w:pPr>
+        <w:pStyle w:val="Heading1"/>
+      </w:pPr>
+      <w:bookmarkStart w:id="10" w:name="_Toc468206989"/>
+      <w:r>
+        <w:lastRenderedPageBreak/>
+        <w:t>Evaluation</w:t>
+      </w:r>
+      <w:bookmarkEnd w:id="10"/>
+      <w:r>
+        <w:t xml:space="preserve"> </w:t>
+      </w:r>
+    </w:p>
+    <w:p/>
     <w:p>
       <w:pPr>
         <w:pStyle w:val="Heading2"/>
       </w:pPr>
-      <w:r>
-        <w:lastRenderedPageBreak/>
-        <w:t>Use Case Diagram</w:t>
-      </w:r>
-      <w:bookmarkEnd w:id="3"/>
-    </w:p>
-    <w:p>
-      <w:r>
-        <w:t>A use case diagram was then created to describe the software process.</w:t>
-      </w:r>
-      <w:r>
-        <w:t xml:space="preserve"> The diagram is provided below.</w:t>
+      <w:bookmarkStart w:id="11" w:name="_Toc468206990"/>
+      <w:r>
+        <w:t>UML</w:t>
+      </w:r>
+      <w:bookmarkEnd w:id="11"/>
+    </w:p>
+    <w:p>
+      <w:r>
+        <w:t>Why was the UML abstract in certain places – in the use case diagram and class diagrams?</w:t>
       </w:r>
     </w:p>
     <w:p/>
     <w:p>
       <w:r>
-        <w:rPr>
-          <w:noProof/>
-          <w:lang w:eastAsia="en-GB"/>
-        </w:rPr>
-        <w:drawing>
-          <wp:inline distT="0" distB="0" distL="0" distR="0">
-            <wp:extent cx="4772025" cy="3021406"/>
-            <wp:effectExtent l="0" t="0" r="0" b="7620"/>
-            <wp:docPr id="1" name="Picture 1" descr="D:\Hamza\Computer_Science_6\Applied_Sofware_Engineering\Assignment\21223241_UseCaseDiagram1.png"/>
-            <wp:cNvGraphicFramePr>
-              <a:graphicFrameLocks xmlns:a="http://schemas.openxmlformats.org/drawingml/2006/main" noChangeAspect="1"/>
-            </wp:cNvGraphicFramePr>
-            <a:graphic xmlns:a="http://schemas.openxmlformats.org/drawingml/2006/main">
-              <a:graphicData uri="http://schemas.openxmlformats.org/drawingml/2006/picture">
-                <pic:pic xmlns:pic="http://schemas.openxmlformats.org/drawingml/2006/picture">
-                  <pic:nvPicPr>
-                    <pic:cNvPr id="0" name="Picture 1" descr="D:\Hamza\Computer_Science_6\Applied_Sofware_Engineering\Assignment\21223241_UseCaseDiagram1.png"/>
-                    <pic:cNvPicPr>
-                      <a:picLocks noChangeAspect="1" noChangeArrowheads="1"/>
-                    </pic:cNvPicPr>
-                  </pic:nvPicPr>
-                  <pic:blipFill rotWithShape="1">
-                    <a:blip r:embed="rId10">
-                      <a:extLst>
-                        <a:ext uri="{28A0092B-C50C-407E-A947-70E740481C1C}">
-                          <a14:useLocalDpi xmlns:a14="http://schemas.microsoft.com/office/drawing/2010/main" val="0"/>
-                        </a:ext>
-                      </a:extLst>
-                    </a:blip>
-                    <a:srcRect t="1448" r="4603" b="7634"/>
-                    <a:stretch/>
-                  </pic:blipFill>
-                  <pic:spPr bwMode="auto">
-                    <a:xfrm>
-                      <a:off x="0" y="0"/>
-                      <a:ext cx="4794750" cy="3035794"/>
-                    </a:xfrm>
-                    <a:prstGeom prst="rect">
-                      <a:avLst/>
-                    </a:prstGeom>
-                    <a:noFill/>
-                    <a:ln>
-                      <a:noFill/>
-                    </a:ln>
-                    <a:extLst>
-                      <a:ext uri="{53640926-AAD7-44D8-BBD7-CCE9431645EC}">
-                        <a14:shadowObscured xmlns:a14="http://schemas.microsoft.com/office/drawing/2010/main"/>
-                      </a:ext>
-                    </a:extLst>
-                  </pic:spPr>
-                </pic:pic>
-              </a:graphicData>
-            </a:graphic>
-          </wp:inline>
-        </w:drawing>
-      </w:r>
-    </w:p>
-    <w:p>
-      <w:pPr>
-        <w:rPr>
-          <w:color w:val="FF0000"/>
-        </w:rPr>
-      </w:pPr>
-      <w:r>
-        <w:rPr>
-          <w:color w:val="FF0000"/>
-        </w:rPr>
-        <w:t>Use case features, triggers etc.</w:t>
-      </w:r>
-      <w:r>
-        <w:rPr>
-          <w:color w:val="FF0000"/>
-        </w:rPr>
-        <w:t xml:space="preserve"> and link to requirements </w:t>
-      </w:r>
-    </w:p>
-    <w:p>
-      <w:pPr>
-        <w:rPr>
-          <w:color w:val="000000" w:themeColor="text1"/>
-        </w:rPr>
-      </w:pPr>
-      <w:r>
-        <w:rPr>
-          <w:color w:val="000000" w:themeColor="text1"/>
-        </w:rPr>
-        <w:t>In the diagram, the System is the actor. This is because the case study does not identify that there is a human or user that triggers this use case.</w:t>
-      </w:r>
-      <w:r>
-        <w:rPr>
-          <w:color w:val="000000" w:themeColor="text1"/>
-        </w:rPr>
-        <w:t xml:space="preserve"> </w:t>
-      </w:r>
-      <w:r>
-        <w:rPr>
-          <w:color w:val="000000" w:themeColor="text1"/>
-        </w:rPr>
-        <w:t>Along with this, the trigger does not identify a user, it only stated that the date must be 30</w:t>
-      </w:r>
-      <w:r>
-        <w:rPr>
-          <w:color w:val="000000" w:themeColor="text1"/>
-          <w:vertAlign w:val="superscript"/>
-        </w:rPr>
-        <w:t>th</w:t>
-      </w:r>
-      <w:r>
-        <w:rPr>
-          <w:color w:val="000000" w:themeColor="text1"/>
-        </w:rPr>
-        <w:t xml:space="preserve"> of December with no user interaction.</w:t>
-      </w:r>
-    </w:p>
-    <w:p>
-      <w:pPr>
-        <w:rPr>
-          <w:color w:val="000000" w:themeColor="text1"/>
-        </w:rPr>
-      </w:pPr>
-    </w:p>
-    <w:p>
-      <w:pPr>
-        <w:rPr>
-          <w:color w:val="000000" w:themeColor="text1"/>
-        </w:rPr>
-      </w:pPr>
-      <w:r>
-        <w:rPr>
-          <w:color w:val="000000" w:themeColor="text1"/>
-        </w:rPr>
-        <w:t>The diagram also shows that the “Prioritise site for marketing” is included within the “Update site popularity” use case. This is because it was identified that the process of marketing would occur while the popularity was being updated.</w:t>
-      </w:r>
-      <w:r>
-        <w:rPr>
-          <w:color w:val="000000" w:themeColor="text1"/>
-        </w:rPr>
-        <w:t xml:space="preserve"> </w:t>
-      </w:r>
-    </w:p>
-    <w:p>
-      <w:pPr>
-        <w:rPr>
-          <w:color w:val="000000" w:themeColor="text1"/>
-        </w:rPr>
-      </w:pPr>
-    </w:p>
-    <w:p>
-      <w:r>
-        <w:t xml:space="preserve">There are two goals identified in the use case diagram. </w:t>
-      </w:r>
-      <w:r>
-        <w:t>These two goals are to ensure that the site’s rating has been updated and that the site has been checked if marketing is needed.</w:t>
-      </w:r>
-      <w:r>
-        <w:t xml:space="preserve"> These relate to the identified use cases that has been identified previously.</w:t>
-      </w:r>
-      <w:r>
-        <w:t xml:space="preserve"> </w:t>
+        <w:t>How can the UML change to be better?</w:t>
       </w:r>
     </w:p>
     <w:p/>
-    <w:p>
-      <w:r>
-        <w:t>There are</w:t>
-      </w:r>
-      <w:r>
-        <w:t xml:space="preserve"> also two preconditions provided.</w:t>
-      </w:r>
-      <w:r>
-        <w:t xml:space="preserve"> One is that the site must belong to a region. This goes back to the case study where it states that each site belongs to one of six regions.</w:t>
-      </w:r>
-      <w:r>
-        <w:t xml:space="preserve"> Along with this, for implementation purposes, a new site will have a default rating of bronze. This </w:t>
-      </w:r>
-      <w:r>
-        <w:t>is because Bronze is given to sites that are below 10000 visitors. Having zero visitors would also mean that the rating would be bronze.</w:t>
-      </w:r>
-    </w:p>
-    <w:p/>
-    <w:p>
-      <w:r>
-        <w:rPr>
-          <w:color w:val="FF0000"/>
-        </w:rPr>
-        <w:t>The description and related to the requirements</w:t>
-      </w:r>
-      <w:r>
-        <w:t xml:space="preserve"> </w:t>
-      </w:r>
-    </w:p>
-    <w:p>
-      <w:r>
-        <w:t>First the system will check to see if the date is 30</w:t>
-      </w:r>
-      <w:r>
-        <w:rPr>
-          <w:vertAlign w:val="superscript"/>
-        </w:rPr>
-        <w:t>th</w:t>
-      </w:r>
-      <w:r>
-        <w:t xml:space="preserve"> December. There is an alternative here, when the date is not 30</w:t>
-      </w:r>
-      <w:r>
-        <w:rPr>
-          <w:vertAlign w:val="superscript"/>
-        </w:rPr>
-        <w:t>th</w:t>
-      </w:r>
-      <w:r>
-        <w:t xml:space="preserve"> December, nothing will happen and no changes to sites will be made.</w:t>
-      </w:r>
-      <w:r>
-        <w:t xml:space="preserve"> When the date is checked, the Site’</w:t>
-      </w:r>
-      <w:r>
-        <w:t>s visitor count will be found and the rating for the site will be changed accordingly.</w:t>
-      </w:r>
-      <w:r>
-        <w:t xml:space="preserve"> Following the requirements, if the site has below 10000 it will be given Bronze, between 10000 and 30000 will be Silver and when above 30000 Gold will be given.</w:t>
-      </w:r>
-      <w:r>
-        <w:t xml:space="preserve"> Following the update, the site will be checked to see if it needs marketing, this will be decided if the visitors for that site are below 5000. Finally a confirmation is given.</w:t>
-      </w:r>
-    </w:p>
     <w:p>
       <w:pPr>
         <w:pStyle w:val="Heading2"/>
       </w:pPr>
-      <w:bookmarkStart w:id="4" w:name="_Toc467578503"/>
-      <w:r>
-        <w:lastRenderedPageBreak/>
-        <w:t>Cl</w:t>
-      </w:r>
-      <w:r>
-        <w:t>ass Diagram</w:t>
-      </w:r>
-      <w:bookmarkEnd w:id="4"/>
-    </w:p>
-    <w:p>
-      <w:r>
-        <w:t xml:space="preserve">A class diagram was created, showing what the </w:t>
-      </w:r>
-      <w:r>
-        <w:t>different</w:t>
-      </w:r>
-      <w:r>
-        <w:t xml:space="preserve"> elements where needed so that the use case could be implemented.</w:t>
-      </w:r>
-      <w:r>
-        <w:t xml:space="preserve"> The diagram is shown below.</w:t>
+      <w:bookmarkStart w:id="12" w:name="_Toc468206991"/>
+      <w:r>
+        <w:t>Implementation</w:t>
+      </w:r>
+      <w:bookmarkEnd w:id="12"/>
+      <w:r>
+        <w:t xml:space="preserve"> </w:t>
+      </w:r>
+    </w:p>
+    <w:p>
+      <w:r>
+        <w:t>How did the code follow the uml – is the code abstract too?</w:t>
       </w:r>
     </w:p>
     <w:p/>
     <w:p>
-      <w:pPr>
-        <w:ind w:left="-567"/>
-      </w:pPr>
-      <w:r>
-        <w:rPr>
-          <w:noProof/>
-          <w:lang w:eastAsia="en-GB"/>
-        </w:rPr>
-        <w:drawing>
-          <wp:inline distT="0" distB="0" distL="0" distR="0">
-            <wp:extent cx="6271403" cy="3542188"/>
-            <wp:effectExtent l="0" t="0" r="0" b="1270"/>
-            <wp:docPr id="3" name="Picture 3" descr="D:\Hamza\Computer_Science_6\Applied_Sofware_Engineering\Assignment\21223241_ClassDiagram1.png"/>
-            <wp:cNvGraphicFramePr>
-              <a:graphicFrameLocks xmlns:a="http://schemas.openxmlformats.org/drawingml/2006/main" noChangeAspect="1"/>
-            </wp:cNvGraphicFramePr>
-            <a:graphic xmlns:a="http://schemas.openxmlformats.org/drawingml/2006/main">
-              <a:graphicData uri="http://schemas.openxmlformats.org/drawingml/2006/picture">
-                <pic:pic xmlns:pic="http://schemas.openxmlformats.org/drawingml/2006/picture">
-                  <pic:nvPicPr>
-                    <pic:cNvPr id="0" name="Picture 1" descr="D:\Hamza\Computer_Science_6\Applied_Sofware_Engineering\Assignment\21223241_ClassDiagram1.png"/>
-                    <pic:cNvPicPr>
-                      <a:picLocks noChangeAspect="1" noChangeArrowheads="1"/>
-                    </pic:cNvPicPr>
-                  </pic:nvPicPr>
-                  <pic:blipFill rotWithShape="1">
-                    <a:blip r:embed="rId11">
-                      <a:extLst>
-                        <a:ext uri="{28A0092B-C50C-407E-A947-70E740481C1C}">
-                          <a14:useLocalDpi xmlns:a14="http://schemas.microsoft.com/office/drawing/2010/main" val="0"/>
-                        </a:ext>
-                      </a:extLst>
-                    </a:blip>
-                    <a:srcRect r="2462" b="4033"/>
-                    <a:stretch/>
-                  </pic:blipFill>
-                  <pic:spPr bwMode="auto">
-                    <a:xfrm>
-                      <a:off x="0" y="0"/>
-                      <a:ext cx="6278167" cy="3546008"/>
-                    </a:xfrm>
-                    <a:prstGeom prst="rect">
-                      <a:avLst/>
-                    </a:prstGeom>
-                    <a:noFill/>
-                    <a:ln>
-                      <a:noFill/>
-                    </a:ln>
-                    <a:extLst>
-                      <a:ext uri="{53640926-AAD7-44D8-BBD7-CCE9431645EC}">
-                        <a14:shadowObscured xmlns:a14="http://schemas.microsoft.com/office/drawing/2010/main"/>
-                      </a:ext>
-                    </a:extLst>
-                  </pic:spPr>
-                </pic:pic>
-              </a:graphicData>
-            </a:graphic>
-          </wp:inline>
-        </w:drawing>
+      <w:r>
+        <w:t>How is the code reusable etc? – Software principles along with maintainability etc</w:t>
       </w:r>
     </w:p>
     <w:p/>
     <w:p>
-      <w:pPr>
-        <w:rPr>
-          <w:color w:val="FF0000"/>
-        </w:rPr>
-      </w:pPr>
-      <w:r>
-        <w:rPr>
-          <w:color w:val="FF0000"/>
-        </w:rPr>
-        <w:t>Talk about all the elements of the system, how they relate to the description</w:t>
-      </w:r>
-    </w:p>
-    <w:p>
-      <w:r>
-        <w:t>There is a SaxonSystem class. This</w:t>
-      </w:r>
-      <w:r>
-        <w:t xml:space="preserve"> deals with updating site popularity ratings and also checking if they need prioritising for future marketing.</w:t>
-      </w:r>
-      <w:r>
-        <w:t xml:space="preserve"> </w:t>
-      </w:r>
-      <w:r>
-        <w:t xml:space="preserve">There is also a Site class which is what the system will be modifying in terms of </w:t>
-      </w:r>
-      <w:r>
-        <w:t>its</w:t>
-      </w:r>
-      <w:r>
-        <w:t xml:space="preserve"> popularity. Many Regions are present, all of which will contain many Sites.</w:t>
+      <w:r>
+        <w:t>How could the code change to be better?</w:t>
       </w:r>
     </w:p>
     <w:p/>
-    <w:p>
-      <w:pPr>
-        <w:rPr>
-          <w:color w:val="FF0000"/>
-        </w:rPr>
-      </w:pPr>
-      <w:r>
-        <w:rPr>
-          <w:color w:val="FF0000"/>
-        </w:rPr>
-        <w:t xml:space="preserve">How do the classes work together? Their </w:t>
-      </w:r>
-      <w:r>
-        <w:rPr>
-          <w:color w:val="FF0000"/>
-        </w:rPr>
-        <w:t>associations</w:t>
-      </w:r>
-      <w:r>
-        <w:rPr>
-          <w:color w:val="FF0000"/>
-        </w:rPr>
-        <w:t xml:space="preserve"> and methods</w:t>
-      </w:r>
-    </w:p>
-    <w:p>
-      <w:r>
-        <w:t xml:space="preserve">The class diagram shows associations between the classes present. The SaxonSystem has many </w:t>
-      </w:r>
-      <w:r>
-        <w:t>one</w:t>
-      </w:r>
-      <w:r>
-        <w:t xml:space="preserve"> to many Sites. This is because it is logical to assume that there are more than one Site handled by Saxon.</w:t>
-      </w:r>
-      <w:r>
-        <w:t xml:space="preserve"> This also makes it easier to change their popularity ratings when there is a collection of them.</w:t>
-      </w:r>
-      <w:r>
-        <w:t xml:space="preserve"> SaxonSystem will also have a collection of six regions.</w:t>
-      </w:r>
-    </w:p>
-    <w:p/>
-    <w:p>
-      <w:r>
-        <w:t xml:space="preserve">The Regions that are created with the factory will also have </w:t>
-      </w:r>
-      <w:r>
-        <w:t>one</w:t>
-      </w:r>
-      <w:r>
-        <w:t xml:space="preserve"> to many sites. This is so because Sites belong to Regions and there must be at least one Site in a Region.</w:t>
-      </w:r>
-    </w:p>
-    <w:p/>
-    <w:p>
-      <w:pPr>
-        <w:rPr>
-          <w:color w:val="FF0000"/>
-        </w:rPr>
-      </w:pPr>
-      <w:r>
-        <w:rPr>
-          <w:color w:val="FF0000"/>
-        </w:rPr>
-        <w:t>How is the class diagram abstract?</w:t>
-      </w:r>
-    </w:p>
-    <w:p>
-      <w:r>
-        <w:t xml:space="preserve">The class diagram itself is abstract. This is so because everything within the diagram is relevant. </w:t>
-      </w:r>
-      <w:r>
-        <w:t>There are no extra classes present that do not have a purpose or do not follow the use case scenario.</w:t>
-      </w:r>
-      <w:r>
-        <w:t xml:space="preserve"> Also, there are not extra methods or attributes present that do not need to be there. The methods an attributes present are ones that are useful to reach the goal of the use case.</w:t>
-      </w:r>
-    </w:p>
-    <w:p/>
-    <w:p>
-      <w:pPr>
-        <w:rPr>
-          <w:color w:val="FF0000"/>
-        </w:rPr>
-      </w:pPr>
-    </w:p>
-    <w:p>
-      <w:pPr>
-        <w:rPr>
-          <w:color w:val="FF0000"/>
-        </w:rPr>
-      </w:pPr>
-      <w:r>
-        <w:rPr>
-          <w:color w:val="FF0000"/>
-        </w:rPr>
-        <w:lastRenderedPageBreak/>
-        <w:t>Refactoring with the design pattern, why this one?</w:t>
-      </w:r>
-    </w:p>
-    <w:p/>
-    <w:p>
-      <w:pPr>
-        <w:jc w:val="left"/>
-        <w:rPr>
-          <w:rFonts w:asciiTheme="majorHAnsi" w:eastAsiaTheme="majorEastAsia" w:hAnsiTheme="majorHAnsi" w:cstheme="majorBidi"/>
-          <w:color w:val="2E74B5" w:themeColor="accent1" w:themeShade="BF"/>
-          <w:sz w:val="26"/>
-          <w:szCs w:val="26"/>
-        </w:rPr>
-      </w:pPr>
-      <w:bookmarkStart w:id="5" w:name="_Toc467578504"/>
-      <w:r>
-        <w:br w:type="page"/>
-      </w:r>
-    </w:p>
     <w:p>
       <w:pPr>
         <w:pStyle w:val="Heading2"/>
       </w:pPr>
-      <w:r>
-        <w:lastRenderedPageBreak/>
-        <w:t>Sequence Diagram</w:t>
-      </w:r>
-      <w:bookmarkEnd w:id="5"/>
-    </w:p>
-    <w:p>
-      <w:r>
-        <w:t>A sequence diagram was created to show the interaction between the classes that were identified in the class diagram.</w:t>
-      </w:r>
-      <w:r>
-        <w:t xml:space="preserve"> The diagram is shown below.</w:t>
+      <w:bookmarkStart w:id="13" w:name="_Toc468206992"/>
+      <w:r>
+        <w:t>Software Testing</w:t>
+      </w:r>
+      <w:bookmarkEnd w:id="13"/>
+    </w:p>
+    <w:p>
+      <w:r>
+        <w:t>How did the tests help?</w:t>
       </w:r>
     </w:p>
     <w:p/>
     <w:p>
       <w:r>
-        <w:rPr>
-          <w:noProof/>
-          <w:lang w:eastAsia="en-GB"/>
-        </w:rPr>
-        <w:drawing>
-          <wp:inline distT="0" distB="0" distL="0" distR="0">
-            <wp:extent cx="4674547" cy="8056465"/>
-            <wp:effectExtent l="0" t="0" r="0" b="0"/>
-            <wp:docPr id="4" name="Picture 4" descr="D:\Hamza\Computer_Science_6\Applied_Sofware_Engineering\Assignment\21223241_SequenceDiagram1.png"/>
-            <wp:cNvGraphicFramePr>
-              <a:graphicFrameLocks xmlns:a="http://schemas.openxmlformats.org/drawingml/2006/main" noChangeAspect="1"/>
-            </wp:cNvGraphicFramePr>
-            <a:graphic xmlns:a="http://schemas.openxmlformats.org/drawingml/2006/main">
-              <a:graphicData uri="http://schemas.openxmlformats.org/drawingml/2006/picture">
-                <pic:pic xmlns:pic="http://schemas.openxmlformats.org/drawingml/2006/picture">
-                  <pic:nvPicPr>
-                    <pic:cNvPr id="0" name="Picture 2" descr="D:\Hamza\Computer_Science_6\Applied_Sofware_Engineering\Assignment\21223241_SequenceDiagram1.png"/>
-                    <pic:cNvPicPr>
-                      <a:picLocks noChangeAspect="1" noChangeArrowheads="1"/>
-                    </pic:cNvPicPr>
-                  </pic:nvPicPr>
-                  <pic:blipFill rotWithShape="1">
-                    <a:blip r:embed="rId12">
-                      <a:extLst>
-                        <a:ext uri="{28A0092B-C50C-407E-A947-70E740481C1C}">
-                          <a14:useLocalDpi xmlns:a14="http://schemas.microsoft.com/office/drawing/2010/main" val="0"/>
-                        </a:ext>
-                      </a:extLst>
-                    </a:blip>
-                    <a:srcRect l="2560" t="2805" r="15851" b="3600"/>
-                    <a:stretch/>
-                  </pic:blipFill>
-                  <pic:spPr bwMode="auto">
-                    <a:xfrm>
-                      <a:off x="0" y="0"/>
-                      <a:ext cx="4676298" cy="8059482"/>
-                    </a:xfrm>
-                    <a:prstGeom prst="rect">
-                      <a:avLst/>
-                    </a:prstGeom>
-                    <a:noFill/>
-                    <a:ln>
-                      <a:noFill/>
-                    </a:ln>
-                    <a:extLst>
-                      <a:ext uri="{53640926-AAD7-44D8-BBD7-CCE9431645EC}">
-                        <a14:shadowObscured xmlns:a14="http://schemas.microsoft.com/office/drawing/2010/main"/>
-                      </a:ext>
-                    </a:extLst>
-                  </pic:spPr>
-                </pic:pic>
-              </a:graphicData>
-            </a:graphic>
-          </wp:inline>
-        </w:drawing>
-      </w:r>
-    </w:p>
-    <w:p>
-      <w:pPr>
-        <w:rPr>
-          <w:color w:val="FF0000"/>
-        </w:rPr>
-      </w:pPr>
-      <w:r>
-        <w:rPr>
-          <w:color w:val="FF0000"/>
-        </w:rPr>
-        <w:lastRenderedPageBreak/>
-        <w:t>What classes are there?</w:t>
-      </w:r>
-      <w:r>
-        <w:rPr>
-          <w:color w:val="FF0000"/>
-        </w:rPr>
-        <w:t xml:space="preserve"> </w:t>
-      </w:r>
-    </w:p>
-    <w:p>
-      <w:r>
-        <w:t>The classes that will interact with each other are the SaxonSystem, Region (which can be either of the six variations of the Region)</w:t>
-      </w:r>
-      <w:r>
-        <w:t xml:space="preserve"> and the Site class.</w:t>
+        <w:t>Why were the tests written the way they were</w:t>
+      </w:r>
+      <w:r>
+        <w:t>?</w:t>
       </w:r>
     </w:p>
     <w:p/>
     <w:p>
-      <w:pPr>
-        <w:rPr>
-          <w:color w:val="FF0000"/>
-        </w:rPr>
-      </w:pPr>
-      <w:r>
-        <w:rPr>
-          <w:color w:val="FF0000"/>
-        </w:rPr>
-        <w:t xml:space="preserve">Talk about the order of things going on, how they relate to the requirements </w:t>
-      </w:r>
-    </w:p>
-    <w:p>
-      <w:r>
-        <w:t>The sequence starts off with the SaxonSystem class. As mentioned before, there are no users that are considered actors here, it is strictly the system doing the work on its own.</w:t>
-      </w:r>
-      <w:r>
-        <w:t xml:space="preserve"> The first method that will be called is the updateSitePopularity(). This </w:t>
-      </w:r>
-      <w:r>
-        <w:t>clearly falls in line with the use case name.</w:t>
-      </w:r>
-      <w:r>
-        <w:t xml:space="preserve"> A check will occur to see if the currentDate is the 30</w:t>
-      </w:r>
-      <w:r>
-        <w:rPr>
-          <w:vertAlign w:val="superscript"/>
-        </w:rPr>
-        <w:t>th</w:t>
-      </w:r>
-      <w:r>
-        <w:t xml:space="preserve"> of December. An alternate flow occurs here, where if they are no</w:t>
-      </w:r>
-      <w:r>
-        <w:t>t</w:t>
-      </w:r>
-      <w:r>
-        <w:t xml:space="preserve"> </w:t>
-      </w:r>
-      <w:r>
-        <w:t>the same the process will not continue, but will continue if they are the same.</w:t>
+      <w:r>
+        <w:t>How could the tests change to be better?</w:t>
       </w:r>
     </w:p>
     <w:p>
       <w:pPr>
         <w:jc w:val="left"/>
       </w:pPr>
-      <w:bookmarkStart w:id="6" w:name="_Toc467578505"/>
-    </w:p>
-    <w:p>
-      <w:pPr>
-        <w:jc w:val="left"/>
-      </w:pPr>
-      <w:r>
-        <w:t xml:space="preserve">The Site method getSiteVisitors() is used to retrieve </w:t>
-      </w:r>
-      <w:r>
-        <w:t>siteV</w:t>
-      </w:r>
-      <w:r>
-        <w:t>isitors value for an instance of a Site.</w:t>
-      </w:r>
-      <w:r>
-        <w:t xml:space="preserve"> </w:t>
-      </w:r>
-      <w:r>
-        <w:t>This information is the</w:t>
-      </w:r>
-      <w:r>
-        <w:t>n</w:t>
-      </w:r>
-      <w:r>
-        <w:t xml:space="preserve"> used to help assign a new </w:t>
-      </w:r>
-      <w:r>
-        <w:t xml:space="preserve">popularity rating </w:t>
-      </w:r>
-      <w:r>
-        <w:t>for the Site.</w:t>
-      </w:r>
-    </w:p>
-    <w:p>
-      <w:pPr>
-        <w:jc w:val="left"/>
-      </w:pPr>
-    </w:p>
-    <w:p>
-      <w:pPr>
-        <w:jc w:val="left"/>
-      </w:pPr>
-      <w:r>
-        <w:t>Another alternate flow is used when the setSitePopularity() method is used.</w:t>
-      </w:r>
-      <w:r>
-        <w:t xml:space="preserve"> When the siteVistors value is below 10,000, the rating will be set to Bronze, when between 10,000 and 30,000 a Silver and above 30,000 a Gold rating.</w:t>
-      </w:r>
-      <w:r>
-        <w:t xml:space="preserve"> When the new rating is set, this information will reflect in the Region classes.</w:t>
-      </w:r>
-      <w:r>
-        <w:t xml:space="preserve"> </w:t>
-      </w:r>
-    </w:p>
-    <w:p>
-      <w:pPr>
-        <w:jc w:val="left"/>
-      </w:pPr>
-    </w:p>
-    <w:p>
-      <w:pPr>
-        <w:jc w:val="left"/>
-      </w:pPr>
-      <w:r>
-        <w:t>Once the new popularity rating has been given to an instance of a Site, the SaxonSystem will call the prioritiseSiteForMarketing() method that will take the instance of the Site.</w:t>
-      </w:r>
-      <w:r>
-        <w:t xml:space="preserve"> Another alternate flow will occur here. If the sitePopularity is below 5000, it will be added to a list of </w:t>
-      </w:r>
-      <w:r>
-        <w:t>priorities, otherwise it will not be added.</w:t>
-      </w:r>
-      <w:r>
-        <w:t xml:space="preserve"> </w:t>
-      </w:r>
-    </w:p>
-    <w:p>
-      <w:pPr>
-        <w:jc w:val="left"/>
-      </w:pPr>
-    </w:p>
-    <w:p>
-      <w:pPr>
-        <w:jc w:val="left"/>
-      </w:pPr>
-      <w:r>
-        <w:t>Finally a confirmation message will be given that the Site has been updated.</w:t>
-      </w:r>
-      <w:bookmarkStart w:id="7" w:name="_GoBack"/>
-      <w:bookmarkEnd w:id="7"/>
       <w:r>
         <w:br w:type="page"/>
-      </w:r>
-    </w:p>
-    <w:p>
-      <w:pPr>
-        <w:pStyle w:val="Heading2"/>
-      </w:pPr>
-      <w:r>
-        <w:lastRenderedPageBreak/>
-        <w:t>Architecture Diagram</w:t>
-      </w:r>
-      <w:bookmarkEnd w:id="6"/>
-      <w:r>
-        <w:t xml:space="preserve"> </w:t>
-      </w:r>
-    </w:p>
-    <w:p>
-      <w:r>
-        <w:t>What architecture is used?</w:t>
-      </w:r>
-      <w:r>
-        <w:t xml:space="preserve"> Give a reason, why is it </w:t>
-      </w:r>
-      <w:r>
-        <w:t>appropriate</w:t>
-      </w:r>
-      <w:r>
-        <w:t xml:space="preserve"> for this use case</w:t>
       </w:r>
     </w:p>
     <w:p>
       <w:pPr>
         <w:pStyle w:val="Heading1"/>
       </w:pPr>
-      <w:bookmarkStart w:id="8" w:name="_Toc467578506"/>
-      <w:r>
-        <w:t>Implementation</w:t>
-      </w:r>
-      <w:bookmarkEnd w:id="8"/>
-    </w:p>
-    <w:p>
-      <w:r>
-        <w:t>Describe the software produced</w:t>
-      </w:r>
-      <w:r>
-        <w:t xml:space="preserve"> and how it meets requirements </w:t>
+      <w:bookmarkStart w:id="14" w:name="_Toc468206993"/>
+      <w:r>
+        <w:lastRenderedPageBreak/>
+        <w:t>Appendix</w:t>
+      </w:r>
+      <w:bookmarkEnd w:id="14"/>
+    </w:p>
+    <w:p>
+      <w:r>
+        <w:t>PUT DIAGRAM AND CODE HERE</w:t>
       </w:r>
     </w:p>
     <w:p/>
-    <w:p>
-      <w:r>
-        <w:t>Give running instructions</w:t>
-      </w:r>
-      <w:r>
-        <w:t xml:space="preserve"> for windows terminal and linux shell for the </w:t>
-      </w:r>
-      <w:r>
-        <w:t>.</w:t>
-      </w:r>
-      <w:r>
-        <w:t>jar file</w:t>
-      </w:r>
-    </w:p>
-    <w:p/>
-    <w:p>
-      <w:r>
-        <w:t xml:space="preserve">Proof of execution </w:t>
-      </w:r>
-    </w:p>
-    <w:p>
-      <w:pPr>
-        <w:pStyle w:val="Heading1"/>
-      </w:pPr>
-      <w:bookmarkStart w:id="9" w:name="_Toc467578507"/>
-      <w:r>
-        <w:t>Software Testing</w:t>
-      </w:r>
-      <w:bookmarkEnd w:id="9"/>
-    </w:p>
-    <w:p>
-      <w:r>
-        <w:t>What tests do you have? How do they relate to the requirements?</w:t>
-      </w:r>
-      <w:r>
-        <w:t xml:space="preserve"> Based on the sequence diagram</w:t>
-      </w:r>
-    </w:p>
-    <w:p/>
-    <w:p>
-      <w:r>
-        <w:t>Give instructions on how to run the tests</w:t>
-      </w:r>
-    </w:p>
-    <w:p/>
-    <w:p>
-      <w:r>
-        <w:t>Proof of execution, which tests failed and passed and why</w:t>
-      </w:r>
-      <w:r>
-        <w:t>?</w:t>
-      </w:r>
-    </w:p>
-    <w:p/>
-    <w:p>
-      <w:pPr>
-        <w:pStyle w:val="Heading1"/>
-      </w:pPr>
-      <w:bookmarkStart w:id="10" w:name="_Toc467578508"/>
-      <w:r>
-        <w:t>Conclusion</w:t>
-      </w:r>
-      <w:bookmarkEnd w:id="10"/>
-      <w:r>
-        <w:t xml:space="preserve"> </w:t>
-      </w:r>
-    </w:p>
-    <w:p>
-      <w:r>
-        <w:t>Talk about what your code does,</w:t>
-      </w:r>
-    </w:p>
-    <w:p/>
-    <w:p>
-      <w:r>
-        <w:t>How it is maintainable etc</w:t>
-      </w:r>
-    </w:p>
-    <w:p/>
-    <w:p>
-      <w:r>
-        <w:t xml:space="preserve">Appendix </w:t>
-      </w:r>
-    </w:p>
-    <w:p>
-      <w:r>
-        <w:t>Code listing</w:t>
-      </w:r>
-    </w:p>
     <w:p/>
     <w:sectPr>
-      <w:headerReference w:type="default" r:id="rId13"/>
-      <w:footerReference w:type="default" r:id="rId14"/>
+      <w:headerReference w:type="default" r:id="rId9"/>
+      <w:footerReference w:type="default" r:id="rId10"/>
       <w:pgSz w:w="11906" w:h="16838"/>
       <w:pgMar w:top="1440" w:right="1440" w:bottom="1440" w:left="1440" w:header="708" w:footer="708" w:gutter="0"/>
       <w:pgNumType w:start="0"/>
@@ -2429,7 +1987,7 @@
 <w:ftr xmlns:wpc="http://schemas.microsoft.com/office/word/2010/wordprocessingCanvas" xmlns:mc="http://schemas.openxmlformats.org/markup-compatibility/2006" xmlns:o="urn:schemas-microsoft-com:office:office" xmlns:r="http://schemas.openxmlformats.org/officeDocument/2006/relationships" xmlns:m="http://schemas.openxmlformats.org/officeDocument/2006/math" xmlns:v="urn:schemas-microsoft-com:vml" xmlns:wp14="http://schemas.microsoft.com/office/word/2010/wordprocessingDrawing" xmlns:wp="http://schemas.openxmlformats.org/drawingml/2006/wordprocessingDrawing" xmlns:w10="urn:schemas-microsoft-com:office:word" xmlns:w="http://schemas.openxmlformats.org/wordprocessingml/2006/main" xmlns:w14="http://schemas.microsoft.com/office/word/2010/wordml" xmlns:w15="http://schemas.microsoft.com/office/word/2012/wordml" xmlns:wpg="http://schemas.microsoft.com/office/word/2010/wordprocessingGroup" xmlns:wpi="http://schemas.microsoft.com/office/word/2010/wordprocessingInk" xmlns:wne="http://schemas.microsoft.com/office/word/2006/wordml" xmlns:wps="http://schemas.microsoft.com/office/word/2010/wordprocessingShape" mc:Ignorable="w14 w15 wp14">
   <w:sdt>
     <w:sdtPr>
-      <w:id w:val="1741672452"/>
+      <w:id w:val="-611507817"/>
       <w:docPartObj>
         <w:docPartGallery w:val="Page Numbers (Bottom of Page)"/>
         <w:docPartUnique/>
@@ -2459,7 +2017,7 @@
           <w:rPr>
             <w:noProof/>
           </w:rPr>
-          <w:t>7</w:t>
+          <w:t>6</w:t>
         </w:r>
         <w:r>
           <w:rPr>
@@ -2504,253 +2062,18 @@
       <w:pStyle w:val="Header"/>
     </w:pPr>
     <w:r>
-      <w:t xml:space="preserve">Hamza Bhatti (21223241) </w:t>
-    </w:r>
-    <w:r>
-      <w:tab/>
-      <w:t>Computer Science Level 6</w:t>
+      <w:t>Hamza Bhatti</w:t>
     </w:r>
     <w:r>
       <w:tab/>
       <w:t>Applied Software Engineering</w:t>
     </w:r>
+    <w:r>
+      <w:tab/>
+      <w:t>Computer Science</w:t>
+    </w:r>
   </w:p>
 </w:hdr>
-</file>
-
-<file path=word/numbering.xml><?xml version="1.0" encoding="utf-8"?>
-<w:numbering xmlns:wpc="http://schemas.microsoft.com/office/word/2010/wordprocessingCanvas" xmlns:mc="http://schemas.openxmlformats.org/markup-compatibility/2006" xmlns:o="urn:schemas-microsoft-com:office:office" xmlns:r="http://schemas.openxmlformats.org/officeDocument/2006/relationships" xmlns:m="http://schemas.openxmlformats.org/officeDocument/2006/math" xmlns:v="urn:schemas-microsoft-com:vml" xmlns:wp14="http://schemas.microsoft.com/office/word/2010/wordprocessingDrawing" xmlns:wp="http://schemas.openxmlformats.org/drawingml/2006/wordprocessingDrawing" xmlns:w10="urn:schemas-microsoft-com:office:word" xmlns:w="http://schemas.openxmlformats.org/wordprocessingml/2006/main" xmlns:w14="http://schemas.microsoft.com/office/word/2010/wordml" xmlns:w15="http://schemas.microsoft.com/office/word/2012/wordml" xmlns:wpg="http://schemas.microsoft.com/office/word/2010/wordprocessingGroup" xmlns:wpi="http://schemas.microsoft.com/office/word/2010/wordprocessingInk" xmlns:wne="http://schemas.microsoft.com/office/word/2006/wordml" xmlns:wps="http://schemas.microsoft.com/office/word/2010/wordprocessingShape" mc:Ignorable="w14 w15 wp14">
-  <w:abstractNum w:abstractNumId="0" w15:restartNumberingAfterBreak="0">
-    <w:nsid w:val="59125703"/>
-    <w:multiLevelType w:val="hybridMultilevel"/>
-    <w:tmpl w:val="00B0C916"/>
-    <w:lvl w:ilvl="0" w:tplc="60506BDA">
-      <w:numFmt w:val="bullet"/>
-      <w:lvlText w:val="-"/>
-      <w:lvlJc w:val="left"/>
-      <w:pPr>
-        <w:ind w:left="720" w:hanging="360"/>
-      </w:pPr>
-      <w:rPr>
-        <w:rFonts w:ascii="Calibri" w:eastAsiaTheme="minorHAnsi" w:hAnsi="Calibri" w:cs="Calibri" w:hint="default"/>
-      </w:rPr>
-    </w:lvl>
-    <w:lvl w:ilvl="1" w:tplc="08090003" w:tentative="1">
-      <w:start w:val="1"/>
-      <w:numFmt w:val="bullet"/>
-      <w:lvlText w:val="o"/>
-      <w:lvlJc w:val="left"/>
-      <w:pPr>
-        <w:ind w:left="1440" w:hanging="360"/>
-      </w:pPr>
-      <w:rPr>
-        <w:rFonts w:ascii="Courier New" w:hAnsi="Courier New" w:cs="Courier New" w:hint="default"/>
-      </w:rPr>
-    </w:lvl>
-    <w:lvl w:ilvl="2" w:tplc="08090005" w:tentative="1">
-      <w:start w:val="1"/>
-      <w:numFmt w:val="bullet"/>
-      <w:lvlText w:val=""/>
-      <w:lvlJc w:val="left"/>
-      <w:pPr>
-        <w:ind w:left="2160" w:hanging="360"/>
-      </w:pPr>
-      <w:rPr>
-        <w:rFonts w:ascii="Wingdings" w:hAnsi="Wingdings" w:hint="default"/>
-      </w:rPr>
-    </w:lvl>
-    <w:lvl w:ilvl="3" w:tplc="08090001" w:tentative="1">
-      <w:start w:val="1"/>
-      <w:numFmt w:val="bullet"/>
-      <w:lvlText w:val=""/>
-      <w:lvlJc w:val="left"/>
-      <w:pPr>
-        <w:ind w:left="2880" w:hanging="360"/>
-      </w:pPr>
-      <w:rPr>
-        <w:rFonts w:ascii="Symbol" w:hAnsi="Symbol" w:hint="default"/>
-      </w:rPr>
-    </w:lvl>
-    <w:lvl w:ilvl="4" w:tplc="08090003" w:tentative="1">
-      <w:start w:val="1"/>
-      <w:numFmt w:val="bullet"/>
-      <w:lvlText w:val="o"/>
-      <w:lvlJc w:val="left"/>
-      <w:pPr>
-        <w:ind w:left="3600" w:hanging="360"/>
-      </w:pPr>
-      <w:rPr>
-        <w:rFonts w:ascii="Courier New" w:hAnsi="Courier New" w:cs="Courier New" w:hint="default"/>
-      </w:rPr>
-    </w:lvl>
-    <w:lvl w:ilvl="5" w:tplc="08090005" w:tentative="1">
-      <w:start w:val="1"/>
-      <w:numFmt w:val="bullet"/>
-      <w:lvlText w:val=""/>
-      <w:lvlJc w:val="left"/>
-      <w:pPr>
-        <w:ind w:left="4320" w:hanging="360"/>
-      </w:pPr>
-      <w:rPr>
-        <w:rFonts w:ascii="Wingdings" w:hAnsi="Wingdings" w:hint="default"/>
-      </w:rPr>
-    </w:lvl>
-    <w:lvl w:ilvl="6" w:tplc="08090001" w:tentative="1">
-      <w:start w:val="1"/>
-      <w:numFmt w:val="bullet"/>
-      <w:lvlText w:val=""/>
-      <w:lvlJc w:val="left"/>
-      <w:pPr>
-        <w:ind w:left="5040" w:hanging="360"/>
-      </w:pPr>
-      <w:rPr>
-        <w:rFonts w:ascii="Symbol" w:hAnsi="Symbol" w:hint="default"/>
-      </w:rPr>
-    </w:lvl>
-    <w:lvl w:ilvl="7" w:tplc="08090003" w:tentative="1">
-      <w:start w:val="1"/>
-      <w:numFmt w:val="bullet"/>
-      <w:lvlText w:val="o"/>
-      <w:lvlJc w:val="left"/>
-      <w:pPr>
-        <w:ind w:left="5760" w:hanging="360"/>
-      </w:pPr>
-      <w:rPr>
-        <w:rFonts w:ascii="Courier New" w:hAnsi="Courier New" w:cs="Courier New" w:hint="default"/>
-      </w:rPr>
-    </w:lvl>
-    <w:lvl w:ilvl="8" w:tplc="08090005" w:tentative="1">
-      <w:start w:val="1"/>
-      <w:numFmt w:val="bullet"/>
-      <w:lvlText w:val=""/>
-      <w:lvlJc w:val="left"/>
-      <w:pPr>
-        <w:ind w:left="6480" w:hanging="360"/>
-      </w:pPr>
-      <w:rPr>
-        <w:rFonts w:ascii="Wingdings" w:hAnsi="Wingdings" w:hint="default"/>
-      </w:rPr>
-    </w:lvl>
-  </w:abstractNum>
-  <w:abstractNum w:abstractNumId="1" w15:restartNumberingAfterBreak="0">
-    <w:nsid w:val="606B3CFD"/>
-    <w:multiLevelType w:val="hybridMultilevel"/>
-    <w:tmpl w:val="9C34E7F8"/>
-    <w:lvl w:ilvl="0" w:tplc="223CDBD8">
-      <w:numFmt w:val="bullet"/>
-      <w:lvlText w:val="-"/>
-      <w:lvlJc w:val="left"/>
-      <w:pPr>
-        <w:ind w:left="720" w:hanging="360"/>
-      </w:pPr>
-      <w:rPr>
-        <w:rFonts w:ascii="Calibri" w:eastAsiaTheme="minorHAnsi" w:hAnsi="Calibri" w:cs="Calibri" w:hint="default"/>
-      </w:rPr>
-    </w:lvl>
-    <w:lvl w:ilvl="1" w:tplc="08090003" w:tentative="1">
-      <w:start w:val="1"/>
-      <w:numFmt w:val="bullet"/>
-      <w:lvlText w:val="o"/>
-      <w:lvlJc w:val="left"/>
-      <w:pPr>
-        <w:ind w:left="1440" w:hanging="360"/>
-      </w:pPr>
-      <w:rPr>
-        <w:rFonts w:ascii="Courier New" w:hAnsi="Courier New" w:cs="Courier New" w:hint="default"/>
-      </w:rPr>
-    </w:lvl>
-    <w:lvl w:ilvl="2" w:tplc="08090005" w:tentative="1">
-      <w:start w:val="1"/>
-      <w:numFmt w:val="bullet"/>
-      <w:lvlText w:val=""/>
-      <w:lvlJc w:val="left"/>
-      <w:pPr>
-        <w:ind w:left="2160" w:hanging="360"/>
-      </w:pPr>
-      <w:rPr>
-        <w:rFonts w:ascii="Wingdings" w:hAnsi="Wingdings" w:hint="default"/>
-      </w:rPr>
-    </w:lvl>
-    <w:lvl w:ilvl="3" w:tplc="08090001" w:tentative="1">
-      <w:start w:val="1"/>
-      <w:numFmt w:val="bullet"/>
-      <w:lvlText w:val=""/>
-      <w:lvlJc w:val="left"/>
-      <w:pPr>
-        <w:ind w:left="2880" w:hanging="360"/>
-      </w:pPr>
-      <w:rPr>
-        <w:rFonts w:ascii="Symbol" w:hAnsi="Symbol" w:hint="default"/>
-      </w:rPr>
-    </w:lvl>
-    <w:lvl w:ilvl="4" w:tplc="08090003" w:tentative="1">
-      <w:start w:val="1"/>
-      <w:numFmt w:val="bullet"/>
-      <w:lvlText w:val="o"/>
-      <w:lvlJc w:val="left"/>
-      <w:pPr>
-        <w:ind w:left="3600" w:hanging="360"/>
-      </w:pPr>
-      <w:rPr>
-        <w:rFonts w:ascii="Courier New" w:hAnsi="Courier New" w:cs="Courier New" w:hint="default"/>
-      </w:rPr>
-    </w:lvl>
-    <w:lvl w:ilvl="5" w:tplc="08090005" w:tentative="1">
-      <w:start w:val="1"/>
-      <w:numFmt w:val="bullet"/>
-      <w:lvlText w:val=""/>
-      <w:lvlJc w:val="left"/>
-      <w:pPr>
-        <w:ind w:left="4320" w:hanging="360"/>
-      </w:pPr>
-      <w:rPr>
-        <w:rFonts w:ascii="Wingdings" w:hAnsi="Wingdings" w:hint="default"/>
-      </w:rPr>
-    </w:lvl>
-    <w:lvl w:ilvl="6" w:tplc="08090001" w:tentative="1">
-      <w:start w:val="1"/>
-      <w:numFmt w:val="bullet"/>
-      <w:lvlText w:val=""/>
-      <w:lvlJc w:val="left"/>
-      <w:pPr>
-        <w:ind w:left="5040" w:hanging="360"/>
-      </w:pPr>
-      <w:rPr>
-        <w:rFonts w:ascii="Symbol" w:hAnsi="Symbol" w:hint="default"/>
-      </w:rPr>
-    </w:lvl>
-    <w:lvl w:ilvl="7" w:tplc="08090003" w:tentative="1">
-      <w:start w:val="1"/>
-      <w:numFmt w:val="bullet"/>
-      <w:lvlText w:val="o"/>
-      <w:lvlJc w:val="left"/>
-      <w:pPr>
-        <w:ind w:left="5760" w:hanging="360"/>
-      </w:pPr>
-      <w:rPr>
-        <w:rFonts w:ascii="Courier New" w:hAnsi="Courier New" w:cs="Courier New" w:hint="default"/>
-      </w:rPr>
-    </w:lvl>
-    <w:lvl w:ilvl="8" w:tplc="08090005" w:tentative="1">
-      <w:start w:val="1"/>
-      <w:numFmt w:val="bullet"/>
-      <w:lvlText w:val=""/>
-      <w:lvlJc w:val="left"/>
-      <w:pPr>
-        <w:ind w:left="6480" w:hanging="360"/>
-      </w:pPr>
-      <w:rPr>
-        <w:rFonts w:ascii="Wingdings" w:hAnsi="Wingdings" w:hint="default"/>
-      </w:rPr>
-    </w:lvl>
-  </w:abstractNum>
-  <w:num w:numId="1">
-    <w:abstractNumId w:val="1"/>
-  </w:num>
-  <w:num w:numId="2">
-    <w:abstractNumId w:val="0"/>
-  </w:num>
-</w:numbering>
 </file>
 
 <file path=word/styles.xml><?xml version="1.0" encoding="utf-8"?>
@@ -3157,7 +2480,7 @@
     <w:link w:val="Heading1Char"/>
     <w:uiPriority w:val="9"/>
     <w:qFormat/>
-    <w:rsid w:val="006E56BA"/>
+    <w:rsid w:val="00A2661B"/>
     <w:pPr>
       <w:keepNext/>
       <w:keepLines/>
@@ -3179,7 +2502,7 @@
     <w:uiPriority w:val="9"/>
     <w:unhideWhenUsed/>
     <w:qFormat/>
-    <w:rsid w:val="00F33746"/>
+    <w:rsid w:val="00586223"/>
     <w:pPr>
       <w:keepNext/>
       <w:keepLines/>
@@ -3196,6 +2519,7 @@
   <w:style w:type="character" w:default="1" w:styleId="DefaultParagraphFont">
     <w:name w:val="Default Paragraph Font"/>
     <w:uiPriority w:val="1"/>
+    <w:semiHidden/>
     <w:unhideWhenUsed/>
   </w:style>
   <w:style w:type="table" w:default="1" w:styleId="TableNormal">
@@ -3224,7 +2548,7 @@
     <w:link w:val="NoSpacingChar"/>
     <w:uiPriority w:val="1"/>
     <w:qFormat/>
-    <w:rsid w:val="006E56BA"/>
+    <w:rsid w:val="00A2661B"/>
     <w:rPr>
       <w:rFonts w:eastAsiaTheme="minorEastAsia"/>
       <w:lang w:val="en-US"/>
@@ -3235,10 +2559,58 @@
     <w:basedOn w:val="DefaultParagraphFont"/>
     <w:link w:val="NoSpacing"/>
     <w:uiPriority w:val="1"/>
-    <w:rsid w:val="006E56BA"/>
+    <w:rsid w:val="00A2661B"/>
     <w:rPr>
       <w:rFonts w:eastAsiaTheme="minorEastAsia"/>
       <w:lang w:val="en-US"/>
+    </w:rPr>
+  </w:style>
+  <w:style w:type="paragraph" w:styleId="Header">
+    <w:name w:val="header"/>
+    <w:basedOn w:val="Normal"/>
+    <w:link w:val="HeaderChar"/>
+    <w:uiPriority w:val="99"/>
+    <w:unhideWhenUsed/>
+    <w:rsid w:val="00A2661B"/>
+    <w:pPr>
+      <w:tabs>
+        <w:tab w:val="center" w:pos="4513"/>
+        <w:tab w:val="right" w:pos="9026"/>
+      </w:tabs>
+    </w:pPr>
+  </w:style>
+  <w:style w:type="character" w:customStyle="1" w:styleId="HeaderChar">
+    <w:name w:val="Header Char"/>
+    <w:basedOn w:val="DefaultParagraphFont"/>
+    <w:link w:val="Header"/>
+    <w:uiPriority w:val="99"/>
+    <w:rsid w:val="00A2661B"/>
+    <w:rPr>
+      <w:sz w:val="24"/>
+    </w:rPr>
+  </w:style>
+  <w:style w:type="paragraph" w:styleId="Footer">
+    <w:name w:val="footer"/>
+    <w:basedOn w:val="Normal"/>
+    <w:link w:val="FooterChar"/>
+    <w:uiPriority w:val="99"/>
+    <w:unhideWhenUsed/>
+    <w:rsid w:val="00A2661B"/>
+    <w:pPr>
+      <w:tabs>
+        <w:tab w:val="center" w:pos="4513"/>
+        <w:tab w:val="right" w:pos="9026"/>
+      </w:tabs>
+    </w:pPr>
+  </w:style>
+  <w:style w:type="character" w:customStyle="1" w:styleId="FooterChar">
+    <w:name w:val="Footer Char"/>
+    <w:basedOn w:val="DefaultParagraphFont"/>
+    <w:link w:val="Footer"/>
+    <w:uiPriority w:val="99"/>
+    <w:rsid w:val="00A2661B"/>
+    <w:rPr>
+      <w:sz w:val="24"/>
     </w:rPr>
   </w:style>
   <w:style w:type="character" w:customStyle="1" w:styleId="Heading1Char">
@@ -3246,7 +2618,7 @@
     <w:basedOn w:val="DefaultParagraphFont"/>
     <w:link w:val="Heading1"/>
     <w:uiPriority w:val="9"/>
-    <w:rsid w:val="006E56BA"/>
+    <w:rsid w:val="00A2661B"/>
     <w:rPr>
       <w:rFonts w:asciiTheme="majorHAnsi" w:eastAsiaTheme="majorEastAsia" w:hAnsiTheme="majorHAnsi" w:cstheme="majorBidi"/>
       <w:color w:val="2E74B5" w:themeColor="accent1" w:themeShade="BF"/>
@@ -3261,7 +2633,7 @@
     <w:uiPriority w:val="39"/>
     <w:unhideWhenUsed/>
     <w:qFormat/>
-    <w:rsid w:val="006E56BA"/>
+    <w:rsid w:val="00A2661B"/>
     <w:pPr>
       <w:spacing w:line="259" w:lineRule="auto"/>
       <w:jc w:val="left"/>
@@ -3271,52 +2643,17 @@
       <w:lang w:val="en-US"/>
     </w:rPr>
   </w:style>
-  <w:style w:type="paragraph" w:styleId="Header">
-    <w:name w:val="header"/>
-    <w:basedOn w:val="Normal"/>
-    <w:link w:val="HeaderChar"/>
-    <w:uiPriority w:val="99"/>
-    <w:unhideWhenUsed/>
-    <w:rsid w:val="006E56BA"/>
-    <w:pPr>
-      <w:tabs>
-        <w:tab w:val="center" w:pos="4513"/>
-        <w:tab w:val="right" w:pos="9026"/>
-      </w:tabs>
-    </w:pPr>
-  </w:style>
-  <w:style w:type="character" w:customStyle="1" w:styleId="HeaderChar">
-    <w:name w:val="Header Char"/>
+  <w:style w:type="character" w:customStyle="1" w:styleId="Heading2Char">
+    <w:name w:val="Heading 2 Char"/>
     <w:basedOn w:val="DefaultParagraphFont"/>
-    <w:link w:val="Header"/>
-    <w:uiPriority w:val="99"/>
-    <w:rsid w:val="006E56BA"/>
+    <w:link w:val="Heading2"/>
+    <w:uiPriority w:val="9"/>
+    <w:rsid w:val="00586223"/>
     <w:rPr>
-      <w:sz w:val="24"/>
-    </w:rPr>
-  </w:style>
-  <w:style w:type="paragraph" w:styleId="Footer">
-    <w:name w:val="footer"/>
-    <w:basedOn w:val="Normal"/>
-    <w:link w:val="FooterChar"/>
-    <w:uiPriority w:val="99"/>
-    <w:unhideWhenUsed/>
-    <w:rsid w:val="006E56BA"/>
-    <w:pPr>
-      <w:tabs>
-        <w:tab w:val="center" w:pos="4513"/>
-        <w:tab w:val="right" w:pos="9026"/>
-      </w:tabs>
-    </w:pPr>
-  </w:style>
-  <w:style w:type="character" w:customStyle="1" w:styleId="FooterChar">
-    <w:name w:val="Footer Char"/>
-    <w:basedOn w:val="DefaultParagraphFont"/>
-    <w:link w:val="Footer"/>
-    <w:uiPriority w:val="99"/>
-    <w:rsid w:val="006E56BA"/>
-    <w:rPr>
-      <w:sz w:val="24"/>
+      <w:rFonts w:asciiTheme="majorHAnsi" w:eastAsiaTheme="majorEastAsia" w:hAnsiTheme="majorHAnsi" w:cstheme="majorBidi"/>
+      <w:color w:val="2E74B5" w:themeColor="accent1" w:themeShade="BF"/>
+      <w:sz w:val="26"/>
+      <w:szCs w:val="26"/>
     </w:rPr>
   </w:style>
   <w:style w:type="paragraph" w:styleId="TOC1">
@@ -3326,77 +2663,9 @@
     <w:autoRedefine/>
     <w:uiPriority w:val="39"/>
     <w:unhideWhenUsed/>
-    <w:rsid w:val="009638BE"/>
+    <w:rsid w:val="00651342"/>
     <w:pPr>
       <w:spacing w:after="100"/>
-    </w:pPr>
-  </w:style>
-  <w:style w:type="character" w:styleId="Hyperlink">
-    <w:name w:val="Hyperlink"/>
-    <w:basedOn w:val="DefaultParagraphFont"/>
-    <w:uiPriority w:val="99"/>
-    <w:unhideWhenUsed/>
-    <w:rsid w:val="009638BE"/>
-    <w:rPr>
-      <w:color w:val="0563C1" w:themeColor="hyperlink"/>
-      <w:u w:val="single"/>
-    </w:rPr>
-  </w:style>
-  <w:style w:type="paragraph" w:styleId="Title">
-    <w:name w:val="Title"/>
-    <w:basedOn w:val="Normal"/>
-    <w:next w:val="Normal"/>
-    <w:link w:val="TitleChar"/>
-    <w:uiPriority w:val="10"/>
-    <w:qFormat/>
-    <w:rsid w:val="00F33746"/>
-    <w:pPr>
-      <w:contextualSpacing/>
-    </w:pPr>
-    <w:rPr>
-      <w:rFonts w:asciiTheme="majorHAnsi" w:eastAsiaTheme="majorEastAsia" w:hAnsiTheme="majorHAnsi" w:cstheme="majorBidi"/>
-      <w:spacing w:val="-10"/>
-      <w:kern w:val="28"/>
-      <w:sz w:val="56"/>
-      <w:szCs w:val="56"/>
-    </w:rPr>
-  </w:style>
-  <w:style w:type="character" w:customStyle="1" w:styleId="TitleChar">
-    <w:name w:val="Title Char"/>
-    <w:basedOn w:val="DefaultParagraphFont"/>
-    <w:link w:val="Title"/>
-    <w:uiPriority w:val="10"/>
-    <w:rsid w:val="00F33746"/>
-    <w:rPr>
-      <w:rFonts w:asciiTheme="majorHAnsi" w:eastAsiaTheme="majorEastAsia" w:hAnsiTheme="majorHAnsi" w:cstheme="majorBidi"/>
-      <w:spacing w:val="-10"/>
-      <w:kern w:val="28"/>
-      <w:sz w:val="56"/>
-      <w:szCs w:val="56"/>
-    </w:rPr>
-  </w:style>
-  <w:style w:type="character" w:customStyle="1" w:styleId="Heading2Char">
-    <w:name w:val="Heading 2 Char"/>
-    <w:basedOn w:val="DefaultParagraphFont"/>
-    <w:link w:val="Heading2"/>
-    <w:uiPriority w:val="9"/>
-    <w:rsid w:val="00F33746"/>
-    <w:rPr>
-      <w:rFonts w:asciiTheme="majorHAnsi" w:eastAsiaTheme="majorEastAsia" w:hAnsiTheme="majorHAnsi" w:cstheme="majorBidi"/>
-      <w:color w:val="2E74B5" w:themeColor="accent1" w:themeShade="BF"/>
-      <w:sz w:val="26"/>
-      <w:szCs w:val="26"/>
-    </w:rPr>
-  </w:style>
-  <w:style w:type="paragraph" w:styleId="ListParagraph">
-    <w:name w:val="List Paragraph"/>
-    <w:basedOn w:val="Normal"/>
-    <w:uiPriority w:val="34"/>
-    <w:qFormat/>
-    <w:rsid w:val="002703A7"/>
-    <w:pPr>
-      <w:ind w:left="720"/>
-      <w:contextualSpacing/>
     </w:pPr>
   </w:style>
   <w:style w:type="paragraph" w:styleId="TOC2">
@@ -3406,11 +2675,22 @@
     <w:autoRedefine/>
     <w:uiPriority w:val="39"/>
     <w:unhideWhenUsed/>
-    <w:rsid w:val="00933DCD"/>
+    <w:rsid w:val="00651342"/>
     <w:pPr>
       <w:spacing w:after="100"/>
       <w:ind w:left="240"/>
     </w:pPr>
+  </w:style>
+  <w:style w:type="character" w:styleId="Hyperlink">
+    <w:name w:val="Hyperlink"/>
+    <w:basedOn w:val="DefaultParagraphFont"/>
+    <w:uiPriority w:val="99"/>
+    <w:unhideWhenUsed/>
+    <w:rsid w:val="00651342"/>
+    <w:rPr>
+      <w:color w:val="0563C1" w:themeColor="hyperlink"/>
+      <w:u w:val="single"/>
+    </w:rPr>
   </w:style>
 </w:styles>
 </file>
@@ -3681,7 +2961,7 @@
 </file>
 
 <file path=customXml/itemProps1.xml><?xml version="1.0" encoding="utf-8"?>
-<ds:datastoreItem xmlns:ds="http://schemas.openxmlformats.org/officeDocument/2006/customXml" ds:itemID="{DBB1B95A-3A3B-4E51-A3FA-E13265AD3E92}">
+<ds:datastoreItem xmlns:ds="http://schemas.openxmlformats.org/officeDocument/2006/customXml" ds:itemID="{5047644A-95AB-4742-9A18-4377250898E6}">
   <ds:schemaRefs>
     <ds:schemaRef ds:uri="http://schemas.openxmlformats.org/officeDocument/2006/bibliography"/>
   </ds:schemaRefs>

</xml_diff>

<commit_message>
Edit use case description with extra postcondition.
</commit_message>
<xml_diff>
--- a/21223241_Applied_Software_Engineering_Assignment.docx
+++ b/21223241_Applied_Software_Engineering_Assignment.docx
@@ -221,7 +221,7 @@
                                 <a:avLst/>
                               </a:prstGeom>
                               <a:blipFill>
-                                <a:blip r:embed="rId7"/>
+                                <a:blip r:embed="rId8"/>
                                 <a:stretch>
                                   <a:fillRect r="-7574"/>
                                 </a:stretch>
@@ -273,7 +273,7 @@
                       <v:path arrowok="t" o:connecttype="custom" o:connectlocs="0,0;7315200,0;7315200,1130373;3620757,733885;0,1092249;0,0" o:connectangles="0,0,0,0,0,0"/>
                     </v:shape>
                     <v:rect id="Rectangle 151" o:spid="_x0000_s1028" style="position:absolute;width:73152;height:12161;visibility:visible;mso-wrap-style:square;v-text-anchor:middle" o:gfxdata="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" stroked="f" strokeweight="1pt">
-                      <v:fill r:id="rId8" o:title="" recolor="t" rotate="t" type="frame"/>
+                      <v:fill r:id="rId9" o:title="" recolor="t" rotate="t" type="frame"/>
                     </v:rect>
                     <w10:wrap anchorx="page" anchory="page"/>
                   </v:group>
@@ -547,6 +547,13 @@
     </w:sdt>
     <w:sdt>
       <w:sdtPr>
+        <w:rPr>
+          <w:rFonts w:asciiTheme="minorHAnsi" w:eastAsiaTheme="minorHAnsi" w:hAnsiTheme="minorHAnsi" w:cstheme="minorBidi"/>
+          <w:color w:val="auto"/>
+          <w:sz w:val="24"/>
+          <w:szCs w:val="22"/>
+          <w:lang w:val="en-GB"/>
+        </w:rPr>
         <w:id w:val="-679815217"/>
         <w:docPartObj>
           <w:docPartGallery w:val="Table of Contents"/>
@@ -555,14 +562,9 @@
       </w:sdtPr>
       <w:sdtEndPr>
         <w:rPr>
-          <w:rFonts w:asciiTheme="minorHAnsi" w:eastAsiaTheme="minorHAnsi" w:hAnsiTheme="minorHAnsi" w:cstheme="minorBidi"/>
           <w:b/>
           <w:bCs/>
           <w:noProof/>
-          <w:color w:val="auto"/>
-          <w:sz w:val="24"/>
-          <w:szCs w:val="22"/>
-          <w:lang w:val="en-GB"/>
         </w:rPr>
       </w:sdtEndPr>
       <w:sdtContent>
@@ -574,8 +576,6 @@
             <w:t>Contents</w:t>
           </w:r>
         </w:p>
-        <w:bookmarkStart w:id="0" w:name="_GoBack"/>
-        <w:bookmarkEnd w:id="0"/>
         <w:p>
           <w:pPr>
             <w:pStyle w:val="TOC1"/>
@@ -598,7 +598,7 @@
           <w:r>
             <w:fldChar w:fldCharType="separate"/>
           </w:r>
-          <w:hyperlink w:anchor="_Toc468206980" w:history="1">
+          <w:hyperlink w:anchor="_Toc468283802" w:history="1">
             <w:r>
               <w:rPr>
                 <w:rStyle w:val="Hyperlink"/>
@@ -625,7 +625,7 @@
                 <w:noProof/>
                 <w:webHidden/>
               </w:rPr>
-              <w:instrText xml:space="preserve"> PAGEREF _Toc468206980 \h </w:instrText>
+              <w:instrText xml:space="preserve"> PAGEREF _Toc468283802 \h </w:instrText>
             </w:r>
             <w:r>
               <w:rPr>
@@ -669,7 +669,7 @@
               <w:lang w:eastAsia="en-GB"/>
             </w:rPr>
           </w:pPr>
-          <w:hyperlink w:anchor="_Toc468206981" w:history="1">
+          <w:hyperlink w:anchor="_Toc468283803" w:history="1">
             <w:r>
               <w:rPr>
                 <w:rStyle w:val="Hyperlink"/>
@@ -696,7 +696,7 @@
                 <w:noProof/>
                 <w:webHidden/>
               </w:rPr>
-              <w:instrText xml:space="preserve"> PAGEREF _Toc468206981 \h </w:instrText>
+              <w:instrText xml:space="preserve"> PAGEREF _Toc468283803 \h </w:instrText>
             </w:r>
             <w:r>
               <w:rPr>
@@ -740,7 +740,7 @@
               <w:lang w:eastAsia="en-GB"/>
             </w:rPr>
           </w:pPr>
-          <w:hyperlink w:anchor="_Toc468206982" w:history="1">
+          <w:hyperlink w:anchor="_Toc468283804" w:history="1">
             <w:r>
               <w:rPr>
                 <w:rStyle w:val="Hyperlink"/>
@@ -767,7 +767,7 @@
                 <w:noProof/>
                 <w:webHidden/>
               </w:rPr>
-              <w:instrText xml:space="preserve"> PAGEREF _Toc468206982 \h </w:instrText>
+              <w:instrText xml:space="preserve"> PAGEREF _Toc468283804 \h </w:instrText>
             </w:r>
             <w:r>
               <w:rPr>
@@ -811,13 +811,27 @@
               <w:lang w:eastAsia="en-GB"/>
             </w:rPr>
           </w:pPr>
-          <w:hyperlink w:anchor="_Toc468206983" w:history="1">
+          <w:hyperlink w:anchor="_Toc468283805" w:history="1">
             <w:r>
               <w:rPr>
                 <w:rStyle w:val="Hyperlink"/>
                 <w:noProof/>
               </w:rPr>
-              <w:t>Use Case Description</w:t>
+              <w:t>Use Case Des</w:t>
+            </w:r>
+            <w:r>
+              <w:rPr>
+                <w:rStyle w:val="Hyperlink"/>
+                <w:noProof/>
+              </w:rPr>
+              <w:t>c</w:t>
+            </w:r>
+            <w:r>
+              <w:rPr>
+                <w:rStyle w:val="Hyperlink"/>
+                <w:noProof/>
+              </w:rPr>
+              <w:t>ription</w:t>
             </w:r>
             <w:r>
               <w:rPr>
@@ -838,7 +852,7 @@
                 <w:noProof/>
                 <w:webHidden/>
               </w:rPr>
-              <w:instrText xml:space="preserve"> PAGEREF _Toc468206983 \h </w:instrText>
+              <w:instrText xml:space="preserve"> PAGEREF _Toc468283805 \h </w:instrText>
             </w:r>
             <w:r>
               <w:rPr>
@@ -882,7 +896,7 @@
               <w:lang w:eastAsia="en-GB"/>
             </w:rPr>
           </w:pPr>
-          <w:hyperlink w:anchor="_Toc468206984" w:history="1">
+          <w:hyperlink w:anchor="_Toc468283806" w:history="1">
             <w:r>
               <w:rPr>
                 <w:rStyle w:val="Hyperlink"/>
@@ -909,7 +923,7 @@
                 <w:noProof/>
                 <w:webHidden/>
               </w:rPr>
-              <w:instrText xml:space="preserve"> PAGEREF _Toc468206984 \h </w:instrText>
+              <w:instrText xml:space="preserve"> PAGEREF _Toc468283806 \h </w:instrText>
             </w:r>
             <w:r>
               <w:rPr>
@@ -953,7 +967,7 @@
               <w:lang w:eastAsia="en-GB"/>
             </w:rPr>
           </w:pPr>
-          <w:hyperlink w:anchor="_Toc468206985" w:history="1">
+          <w:hyperlink w:anchor="_Toc468283807" w:history="1">
             <w:r>
               <w:rPr>
                 <w:rStyle w:val="Hyperlink"/>
@@ -980,7 +994,7 @@
                 <w:noProof/>
                 <w:webHidden/>
               </w:rPr>
-              <w:instrText xml:space="preserve"> PAGEREF _Toc468206985 \h </w:instrText>
+              <w:instrText xml:space="preserve"> PAGEREF _Toc468283807 \h </w:instrText>
             </w:r>
             <w:r>
               <w:rPr>
@@ -1024,7 +1038,7 @@
               <w:lang w:eastAsia="en-GB"/>
             </w:rPr>
           </w:pPr>
-          <w:hyperlink w:anchor="_Toc468206986" w:history="1">
+          <w:hyperlink w:anchor="_Toc468283808" w:history="1">
             <w:r>
               <w:rPr>
                 <w:rStyle w:val="Hyperlink"/>
@@ -1051,7 +1065,7 @@
                 <w:noProof/>
                 <w:webHidden/>
               </w:rPr>
-              <w:instrText xml:space="preserve"> PAGEREF _Toc468206986 \h </w:instrText>
+              <w:instrText xml:space="preserve"> PAGEREF _Toc468283808 \h </w:instrText>
             </w:r>
             <w:r>
               <w:rPr>
@@ -1071,7 +1085,7 @@
                 <w:noProof/>
                 <w:webHidden/>
               </w:rPr>
-              <w:t>2</w:t>
+              <w:t>3</w:t>
             </w:r>
             <w:r>
               <w:rPr>
@@ -1095,7 +1109,7 @@
               <w:lang w:eastAsia="en-GB"/>
             </w:rPr>
           </w:pPr>
-          <w:hyperlink w:anchor="_Toc468206987" w:history="1">
+          <w:hyperlink w:anchor="_Toc468283809" w:history="1">
             <w:r>
               <w:rPr>
                 <w:rStyle w:val="Hyperlink"/>
@@ -1122,7 +1136,7 @@
                 <w:noProof/>
                 <w:webHidden/>
               </w:rPr>
-              <w:instrText xml:space="preserve"> PAGEREF _Toc468206987 \h </w:instrText>
+              <w:instrText xml:space="preserve"> PAGEREF _Toc468283809 \h </w:instrText>
             </w:r>
             <w:r>
               <w:rPr>
@@ -1142,7 +1156,7 @@
                 <w:noProof/>
                 <w:webHidden/>
               </w:rPr>
-              <w:t>3</w:t>
+              <w:t>4</w:t>
             </w:r>
             <w:r>
               <w:rPr>
@@ -1166,7 +1180,7 @@
               <w:lang w:eastAsia="en-GB"/>
             </w:rPr>
           </w:pPr>
-          <w:hyperlink w:anchor="_Toc468206988" w:history="1">
+          <w:hyperlink w:anchor="_Toc468283810" w:history="1">
             <w:r>
               <w:rPr>
                 <w:rStyle w:val="Hyperlink"/>
@@ -1193,7 +1207,7 @@
                 <w:noProof/>
                 <w:webHidden/>
               </w:rPr>
-              <w:instrText xml:space="preserve"> PAGEREF _Toc468206988 \h </w:instrText>
+              <w:instrText xml:space="preserve"> PAGEREF _Toc468283810 \h </w:instrText>
             </w:r>
             <w:r>
               <w:rPr>
@@ -1213,7 +1227,7 @@
                 <w:noProof/>
                 <w:webHidden/>
               </w:rPr>
-              <w:t>4</w:t>
+              <w:t>5</w:t>
             </w:r>
             <w:r>
               <w:rPr>
@@ -1237,7 +1251,7 @@
               <w:lang w:eastAsia="en-GB"/>
             </w:rPr>
           </w:pPr>
-          <w:hyperlink w:anchor="_Toc468206989" w:history="1">
+          <w:hyperlink w:anchor="_Toc468283811" w:history="1">
             <w:r>
               <w:rPr>
                 <w:rStyle w:val="Hyperlink"/>
@@ -1264,7 +1278,7 @@
                 <w:noProof/>
                 <w:webHidden/>
               </w:rPr>
-              <w:instrText xml:space="preserve"> PAGEREF _Toc468206989 \h </w:instrText>
+              <w:instrText xml:space="preserve"> PAGEREF _Toc468283811 \h </w:instrText>
             </w:r>
             <w:r>
               <w:rPr>
@@ -1284,7 +1298,7 @@
                 <w:noProof/>
                 <w:webHidden/>
               </w:rPr>
-              <w:t>5</w:t>
+              <w:t>6</w:t>
             </w:r>
             <w:r>
               <w:rPr>
@@ -1308,7 +1322,7 @@
               <w:lang w:eastAsia="en-GB"/>
             </w:rPr>
           </w:pPr>
-          <w:hyperlink w:anchor="_Toc468206990" w:history="1">
+          <w:hyperlink w:anchor="_Toc468283812" w:history="1">
             <w:r>
               <w:rPr>
                 <w:rStyle w:val="Hyperlink"/>
@@ -1335,7 +1349,7 @@
                 <w:noProof/>
                 <w:webHidden/>
               </w:rPr>
-              <w:instrText xml:space="preserve"> PAGEREF _Toc468206990 \h </w:instrText>
+              <w:instrText xml:space="preserve"> PAGEREF _Toc468283812 \h </w:instrText>
             </w:r>
             <w:r>
               <w:rPr>
@@ -1355,7 +1369,7 @@
                 <w:noProof/>
                 <w:webHidden/>
               </w:rPr>
-              <w:t>5</w:t>
+              <w:t>6</w:t>
             </w:r>
             <w:r>
               <w:rPr>
@@ -1379,7 +1393,7 @@
               <w:lang w:eastAsia="en-GB"/>
             </w:rPr>
           </w:pPr>
-          <w:hyperlink w:anchor="_Toc468206991" w:history="1">
+          <w:hyperlink w:anchor="_Toc468283813" w:history="1">
             <w:r>
               <w:rPr>
                 <w:rStyle w:val="Hyperlink"/>
@@ -1406,7 +1420,7 @@
                 <w:noProof/>
                 <w:webHidden/>
               </w:rPr>
-              <w:instrText xml:space="preserve"> PAGEREF _Toc468206991 \h </w:instrText>
+              <w:instrText xml:space="preserve"> PAGEREF _Toc468283813 \h </w:instrText>
             </w:r>
             <w:r>
               <w:rPr>
@@ -1426,7 +1440,7 @@
                 <w:noProof/>
                 <w:webHidden/>
               </w:rPr>
-              <w:t>5</w:t>
+              <w:t>6</w:t>
             </w:r>
             <w:r>
               <w:rPr>
@@ -1450,7 +1464,7 @@
               <w:lang w:eastAsia="en-GB"/>
             </w:rPr>
           </w:pPr>
-          <w:hyperlink w:anchor="_Toc468206992" w:history="1">
+          <w:hyperlink w:anchor="_Toc468283814" w:history="1">
             <w:r>
               <w:rPr>
                 <w:rStyle w:val="Hyperlink"/>
@@ -1477,7 +1491,7 @@
                 <w:noProof/>
                 <w:webHidden/>
               </w:rPr>
-              <w:instrText xml:space="preserve"> PAGEREF _Toc468206992 \h </w:instrText>
+              <w:instrText xml:space="preserve"> PAGEREF _Toc468283814 \h </w:instrText>
             </w:r>
             <w:r>
               <w:rPr>
@@ -1497,7 +1511,7 @@
                 <w:noProof/>
                 <w:webHidden/>
               </w:rPr>
-              <w:t>5</w:t>
+              <w:t>6</w:t>
             </w:r>
             <w:r>
               <w:rPr>
@@ -1521,7 +1535,7 @@
               <w:lang w:eastAsia="en-GB"/>
             </w:rPr>
           </w:pPr>
-          <w:hyperlink w:anchor="_Toc468206993" w:history="1">
+          <w:hyperlink w:anchor="_Toc468283815" w:history="1">
             <w:r>
               <w:rPr>
                 <w:rStyle w:val="Hyperlink"/>
@@ -1548,7 +1562,7 @@
                 <w:noProof/>
                 <w:webHidden/>
               </w:rPr>
-              <w:instrText xml:space="preserve"> PAGEREF _Toc468206993 \h </w:instrText>
+              <w:instrText xml:space="preserve"> PAGEREF _Toc468283815 \h </w:instrText>
             </w:r>
             <w:r>
               <w:rPr>
@@ -1568,7 +1582,7 @@
                 <w:noProof/>
                 <w:webHidden/>
               </w:rPr>
-              <w:t>6</w:t>
+              <w:t>7</w:t>
             </w:r>
             <w:r>
               <w:rPr>
@@ -1603,83 +1617,276 @@
       <w:pPr>
         <w:pStyle w:val="Heading1"/>
       </w:pPr>
-      <w:bookmarkStart w:id="1" w:name="_Toc468206980"/>
+      <w:bookmarkStart w:id="0" w:name="_Toc468283802"/>
       <w:r>
         <w:lastRenderedPageBreak/>
         <w:t>Introduction</w:t>
       </w:r>
+      <w:bookmarkEnd w:id="0"/>
+    </w:p>
+    <w:p>
+      <w:r>
+        <w:t>For this assignment a case study was provided. Appropriate UML, implementation in Java, along with testing was produced based on one chosen use case.</w:t>
+      </w:r>
+      <w:r>
+        <w:t xml:space="preserve"> </w:t>
+      </w:r>
+      <w:r>
+        <w:t xml:space="preserve">The report will also cover critical analysis of all the previously mentioned elements of the assignment. </w:t>
+      </w:r>
+    </w:p>
+    <w:p>
+      <w:pPr>
+        <w:pStyle w:val="Heading1"/>
+      </w:pPr>
+      <w:bookmarkStart w:id="1" w:name="_Toc468283803"/>
+      <w:r>
+        <w:t>Requirements From Case Study</w:t>
+      </w:r>
       <w:bookmarkEnd w:id="1"/>
     </w:p>
+    <w:p>
+      <w:pPr>
+        <w:rPr>
+          <w:color w:val="FF0000"/>
+        </w:rPr>
+      </w:pPr>
+      <w:r>
+        <w:rPr>
+          <w:color w:val="FF0000"/>
+        </w:rPr>
+        <w:t>What is the chosen use case and what is required from the case study?</w:t>
+      </w:r>
+    </w:p>
     <w:p/>
     <w:p>
+      <w:r>
+        <w:t>The use case that was chosen to be implemented was “Update site popularity” which also included “Prioritise site for marketing”.</w:t>
+      </w:r>
+      <w:r>
+        <w:t xml:space="preserve"> A set of requirements were found within the case study</w:t>
+      </w:r>
+      <w:r>
+        <w:t xml:space="preserve"> which had to be followed to ensure that the implementation would be successful.</w:t>
+      </w:r>
+    </w:p>
+    <w:p/>
+    <w:p>
+      <w:r>
+        <w:t>The requirements understood where:</w:t>
+      </w:r>
+    </w:p>
+    <w:p>
+      <w:pPr>
+        <w:pStyle w:val="ListParagraph"/>
+        <w:numPr>
+          <w:ilvl w:val="0"/>
+          <w:numId w:val="1"/>
+        </w:numPr>
+      </w:pPr>
+      <w:r>
+        <w:t>The check will occur on the 30</w:t>
+      </w:r>
+      <w:r>
+        <w:rPr>
+          <w:vertAlign w:val="superscript"/>
+        </w:rPr>
+        <w:t>th</w:t>
+      </w:r>
+      <w:r>
+        <w:t xml:space="preserve"> December every year. </w:t>
+      </w:r>
+    </w:p>
+    <w:p>
+      <w:pPr>
+        <w:pStyle w:val="ListParagraph"/>
+        <w:numPr>
+          <w:ilvl w:val="0"/>
+          <w:numId w:val="1"/>
+        </w:numPr>
+      </w:pPr>
+      <w:r>
+        <w:t>6 regions are currently present, all of which have sites.</w:t>
+      </w:r>
+    </w:p>
+    <w:p>
+      <w:pPr>
+        <w:pStyle w:val="ListParagraph"/>
+        <w:numPr>
+          <w:ilvl w:val="0"/>
+          <w:numId w:val="1"/>
+        </w:numPr>
+      </w:pPr>
+      <w:r>
+        <w:t>Site have ratings which are Bronze, Silver and Gold.</w:t>
+      </w:r>
+    </w:p>
+    <w:p>
+      <w:pPr>
+        <w:pStyle w:val="ListParagraph"/>
+        <w:numPr>
+          <w:ilvl w:val="0"/>
+          <w:numId w:val="1"/>
+        </w:numPr>
+      </w:pPr>
+      <w:r>
+        <w:t xml:space="preserve">Site visitors will determine the new rating. If visitors are below 10,000 a Bronze is given, if between 10,000 and 30,000 a Silver is given and when above 30,000 a Gold is </w:t>
+      </w:r>
+      <w:r>
+        <w:t>given.</w:t>
+      </w:r>
+    </w:p>
+    <w:p>
+      <w:pPr>
+        <w:pStyle w:val="ListParagraph"/>
+        <w:numPr>
+          <w:ilvl w:val="0"/>
+          <w:numId w:val="1"/>
+        </w:numPr>
+      </w:pPr>
+      <w:r>
+        <w:t xml:space="preserve">While the rating is given, the site will be checked if it needs a marketing campaign. </w:t>
+      </w:r>
+    </w:p>
+    <w:p/>
+    <w:p>
+      <w:r>
+        <w:t>For use case to be successful, these requirements had to be adhered to in the UML, Java implementation and had to be tested.</w:t>
+      </w:r>
+    </w:p>
+    <w:p>
       <w:pPr>
         <w:pStyle w:val="Heading1"/>
       </w:pPr>
-      <w:bookmarkStart w:id="2" w:name="_Toc468206981"/>
-      <w:r>
-        <w:t>Requirements From Case Study</w:t>
+      <w:bookmarkStart w:id="2" w:name="_Toc468283804"/>
+      <w:r>
+        <w:t>UML Modelling</w:t>
       </w:r>
       <w:bookmarkEnd w:id="2"/>
     </w:p>
+    <w:p>
+      <w:r>
+        <w:t xml:space="preserve">To aid in implementing the requirements of the use case, a series of UML diagrams where created. The diagrams provide a description of what should occur, the </w:t>
+      </w:r>
+      <w:r>
+        <w:t>components</w:t>
+      </w:r>
+      <w:r>
+        <w:t xml:space="preserve"> that should be present, their interactions and sequence of events that take place to meet the requirements.</w:t>
+      </w:r>
+    </w:p>
     <w:p/>
     <w:p>
       <w:pPr>
-        <w:pStyle w:val="Heading1"/>
-      </w:pPr>
-      <w:bookmarkStart w:id="3" w:name="_Toc468206982"/>
-      <w:r>
-        <w:t>UML Modelling</w:t>
+        <w:pStyle w:val="Heading2"/>
+      </w:pPr>
+      <w:bookmarkStart w:id="3" w:name="_Toc468283805"/>
+      <w:r>
+        <w:t>Use Case Description</w:t>
       </w:r>
       <w:bookmarkEnd w:id="3"/>
     </w:p>
+    <w:p>
+      <w:pPr>
+        <w:rPr>
+          <w:color w:val="FF0000"/>
+        </w:rPr>
+      </w:pPr>
+      <w:r>
+        <w:rPr>
+          <w:color w:val="FF0000"/>
+        </w:rPr>
+        <w:t>Talk about the functionality of the use case diagram</w:t>
+      </w:r>
+      <w:r>
+        <w:rPr>
+          <w:color w:val="FF0000"/>
+        </w:rPr>
+        <w:t xml:space="preserve"> – What’s going to happen in the software</w:t>
+      </w:r>
+    </w:p>
+    <w:p>
+      <w:r>
+        <w:t>The use case diagram produced</w:t>
+      </w:r>
+      <w:r>
+        <w:t xml:space="preserve"> described how the system that would implemented will function. It covere</w:t>
+      </w:r>
+      <w:r>
+        <w:t>d the goal, pre</w:t>
+      </w:r>
+      <w:r>
+        <w:t>-</w:t>
+      </w:r>
+      <w:r>
+        <w:t xml:space="preserve">conditions, </w:t>
+      </w:r>
+      <w:r>
+        <w:t>post-</w:t>
+      </w:r>
+      <w:bookmarkStart w:id="4" w:name="_GoBack"/>
+      <w:bookmarkEnd w:id="4"/>
+      <w:r>
+        <w:t>condition</w:t>
+      </w:r>
+      <w:r>
+        <w:t xml:space="preserve"> and how the use cases would be triggered. </w:t>
+      </w:r>
+    </w:p>
     <w:p/>
     <w:p>
       <w:pPr>
         <w:pStyle w:val="Heading2"/>
       </w:pPr>
-      <w:bookmarkStart w:id="4" w:name="_Toc468206983"/>
-      <w:r>
-        <w:t>Use Case Description</w:t>
-      </w:r>
-      <w:bookmarkEnd w:id="4"/>
-    </w:p>
-    <w:p>
-      <w:r>
-        <w:t>Talk about the functionality of the use case diagram</w:t>
-      </w:r>
-      <w:r>
-        <w:t xml:space="preserve"> – What’s going to happen in the software</w:t>
+      <w:bookmarkStart w:id="5" w:name="_Toc468283806"/>
+      <w:r>
+        <w:t>Class Diagram</w:t>
+      </w:r>
+      <w:bookmarkEnd w:id="5"/>
+    </w:p>
+    <w:p>
+      <w:r>
+        <w:t>What are the elements in the class diagram – classes</w:t>
+      </w:r>
+      <w:r>
+        <w:t xml:space="preserve"> (attributes, operations)</w:t>
+      </w:r>
+      <w:r>
+        <w:t>,</w:t>
+      </w:r>
+      <w:r>
+        <w:t xml:space="preserve"> associations, pattern and abstraction.</w:t>
       </w:r>
     </w:p>
     <w:p/>
     <w:p>
+      <w:r>
+        <w:t>How would you convert the diagram into code.</w:t>
+      </w:r>
+    </w:p>
+    <w:p/>
+    <w:p>
       <w:pPr>
         <w:pStyle w:val="Heading2"/>
       </w:pPr>
-      <w:bookmarkStart w:id="5" w:name="_Toc468206984"/>
-      <w:r>
-        <w:t>Class Diagram</w:t>
-      </w:r>
-      <w:bookmarkEnd w:id="5"/>
-    </w:p>
-    <w:p>
-      <w:r>
-        <w:t>What are the elements in the class diagram – classes</w:t>
-      </w:r>
-      <w:r>
-        <w:t xml:space="preserve"> (attributes, operations)</w:t>
-      </w:r>
-      <w:r>
-        <w:t>,</w:t>
-      </w:r>
-      <w:r>
-        <w:t xml:space="preserve"> associations, pattern and abstraction.</w:t>
+      <w:bookmarkStart w:id="6" w:name="_Toc468283807"/>
+      <w:r>
+        <w:t>Sequence Diagram</w:t>
+      </w:r>
+      <w:bookmarkEnd w:id="6"/>
+    </w:p>
+    <w:p>
+      <w:r>
+        <w:t>What functions where used? – Just list them I guess.</w:t>
       </w:r>
     </w:p>
     <w:p/>
     <w:p>
       <w:r>
-        <w:t>How would you convert the diagram into code.</w:t>
+        <w:t>Behaviour of the system – Talk about what happens at each step</w:t>
+      </w:r>
+      <w:r>
+        <w:t>.</w:t>
       </w:r>
     </w:p>
     <w:p/>
@@ -1687,32 +1894,7 @@
       <w:pPr>
         <w:pStyle w:val="Heading2"/>
       </w:pPr>
-      <w:bookmarkStart w:id="6" w:name="_Toc468206985"/>
-      <w:r>
-        <w:t>Sequence Diagram</w:t>
-      </w:r>
-      <w:bookmarkEnd w:id="6"/>
-    </w:p>
-    <w:p>
-      <w:r>
-        <w:t>What functions where used? – Just list them I guess.</w:t>
-      </w:r>
-    </w:p>
-    <w:p/>
-    <w:p>
-      <w:r>
-        <w:t>Behaviour of the system – Talk about what happens at each step</w:t>
-      </w:r>
-      <w:r>
-        <w:t>.</w:t>
-      </w:r>
-    </w:p>
-    <w:p/>
-    <w:p>
-      <w:pPr>
-        <w:pStyle w:val="Heading2"/>
-      </w:pPr>
-      <w:bookmarkStart w:id="7" w:name="_Toc468206986"/>
+      <w:bookmarkStart w:id="7" w:name="_Toc468283808"/>
       <w:r>
         <w:t>Architecture Diagram</w:t>
       </w:r>
@@ -1745,7 +1927,7 @@
       <w:pPr>
         <w:pStyle w:val="Heading1"/>
       </w:pPr>
-      <w:bookmarkStart w:id="8" w:name="_Toc468206987"/>
+      <w:bookmarkStart w:id="8" w:name="_Toc468283809"/>
       <w:r>
         <w:lastRenderedPageBreak/>
         <w:t>Implementation</w:t>
@@ -1782,7 +1964,7 @@
       <w:pPr>
         <w:pStyle w:val="Heading1"/>
       </w:pPr>
-      <w:bookmarkStart w:id="9" w:name="_Toc468206988"/>
+      <w:bookmarkStart w:id="9" w:name="_Toc468283810"/>
       <w:r>
         <w:lastRenderedPageBreak/>
         <w:t>Software Testing</w:t>
@@ -1830,7 +2012,7 @@
       <w:pPr>
         <w:pStyle w:val="Heading1"/>
       </w:pPr>
-      <w:bookmarkStart w:id="10" w:name="_Toc468206989"/>
+      <w:bookmarkStart w:id="10" w:name="_Toc468283811"/>
       <w:r>
         <w:lastRenderedPageBreak/>
         <w:t>Evaluation</w:t>
@@ -1845,7 +2027,7 @@
       <w:pPr>
         <w:pStyle w:val="Heading2"/>
       </w:pPr>
-      <w:bookmarkStart w:id="11" w:name="_Toc468206990"/>
+      <w:bookmarkStart w:id="11" w:name="_Toc468283812"/>
       <w:r>
         <w:t>UML</w:t>
       </w:r>
@@ -1867,7 +2049,7 @@
       <w:pPr>
         <w:pStyle w:val="Heading2"/>
       </w:pPr>
-      <w:bookmarkStart w:id="12" w:name="_Toc468206991"/>
+      <w:bookmarkStart w:id="12" w:name="_Toc468283813"/>
       <w:r>
         <w:t>Implementation</w:t>
       </w:r>
@@ -1898,7 +2080,7 @@
       <w:pPr>
         <w:pStyle w:val="Heading2"/>
       </w:pPr>
-      <w:bookmarkStart w:id="13" w:name="_Toc468206992"/>
+      <w:bookmarkStart w:id="13" w:name="_Toc468283814"/>
       <w:r>
         <w:t>Software Testing</w:t>
       </w:r>
@@ -1936,7 +2118,7 @@
       <w:pPr>
         <w:pStyle w:val="Heading1"/>
       </w:pPr>
-      <w:bookmarkStart w:id="14" w:name="_Toc468206993"/>
+      <w:bookmarkStart w:id="14" w:name="_Toc468283815"/>
       <w:r>
         <w:lastRenderedPageBreak/>
         <w:t>Appendix</w:t>
@@ -1951,8 +2133,8 @@
     <w:p/>
     <w:p/>
     <w:sectPr>
-      <w:headerReference w:type="default" r:id="rId9"/>
-      <w:footerReference w:type="default" r:id="rId10"/>
+      <w:headerReference w:type="default" r:id="rId10"/>
+      <w:footerReference w:type="default" r:id="rId11"/>
       <w:pgSz w:w="11906" w:h="16838"/>
       <w:pgMar w:top="1440" w:right="1440" w:bottom="1440" w:left="1440" w:header="708" w:footer="708" w:gutter="0"/>
       <w:pgNumType w:start="0"/>
@@ -2017,7 +2199,7 @@
           <w:rPr>
             <w:noProof/>
           </w:rPr>
-          <w:t>6</w:t>
+          <w:t>7</w:t>
         </w:r>
         <w:r>
           <w:rPr>
@@ -2074,6 +2256,103 @@
     </w:r>
   </w:p>
 </w:hdr>
+</file>
+
+<file path=word/numbering.xml><?xml version="1.0" encoding="utf-8"?>
+<w:numbering xmlns:wpc="http://schemas.microsoft.com/office/word/2010/wordprocessingCanvas" xmlns:mc="http://schemas.openxmlformats.org/markup-compatibility/2006" xmlns:o="urn:schemas-microsoft-com:office:office" xmlns:r="http://schemas.openxmlformats.org/officeDocument/2006/relationships" xmlns:m="http://schemas.openxmlformats.org/officeDocument/2006/math" xmlns:v="urn:schemas-microsoft-com:vml" xmlns:wp14="http://schemas.microsoft.com/office/word/2010/wordprocessingDrawing" xmlns:wp="http://schemas.openxmlformats.org/drawingml/2006/wordprocessingDrawing" xmlns:w10="urn:schemas-microsoft-com:office:word" xmlns:w="http://schemas.openxmlformats.org/wordprocessingml/2006/main" xmlns:w14="http://schemas.microsoft.com/office/word/2010/wordml" xmlns:w15="http://schemas.microsoft.com/office/word/2012/wordml" xmlns:wpg="http://schemas.microsoft.com/office/word/2010/wordprocessingGroup" xmlns:wpi="http://schemas.microsoft.com/office/word/2010/wordprocessingInk" xmlns:wne="http://schemas.microsoft.com/office/word/2006/wordml" xmlns:wps="http://schemas.microsoft.com/office/word/2010/wordprocessingShape" mc:Ignorable="w14 w15 wp14">
+  <w:abstractNum w:abstractNumId="0" w15:restartNumberingAfterBreak="0">
+    <w:nsid w:val="15016ED9"/>
+    <w:multiLevelType w:val="hybridMultilevel"/>
+    <w:tmpl w:val="83A2747A"/>
+    <w:lvl w:ilvl="0" w:tplc="08090011">
+      <w:start w:val="1"/>
+      <w:numFmt w:val="decimal"/>
+      <w:lvlText w:val="%1)"/>
+      <w:lvlJc w:val="left"/>
+      <w:pPr>
+        <w:ind w:left="720" w:hanging="360"/>
+      </w:pPr>
+      <w:rPr>
+        <w:rFonts w:hint="default"/>
+      </w:rPr>
+    </w:lvl>
+    <w:lvl w:ilvl="1" w:tplc="08090019" w:tentative="1">
+      <w:start w:val="1"/>
+      <w:numFmt w:val="lowerLetter"/>
+      <w:lvlText w:val="%2."/>
+      <w:lvlJc w:val="left"/>
+      <w:pPr>
+        <w:ind w:left="1440" w:hanging="360"/>
+      </w:pPr>
+    </w:lvl>
+    <w:lvl w:ilvl="2" w:tplc="0809001B" w:tentative="1">
+      <w:start w:val="1"/>
+      <w:numFmt w:val="lowerRoman"/>
+      <w:lvlText w:val="%3."/>
+      <w:lvlJc w:val="right"/>
+      <w:pPr>
+        <w:ind w:left="2160" w:hanging="180"/>
+      </w:pPr>
+    </w:lvl>
+    <w:lvl w:ilvl="3" w:tplc="0809000F" w:tentative="1">
+      <w:start w:val="1"/>
+      <w:numFmt w:val="decimal"/>
+      <w:lvlText w:val="%4."/>
+      <w:lvlJc w:val="left"/>
+      <w:pPr>
+        <w:ind w:left="2880" w:hanging="360"/>
+      </w:pPr>
+    </w:lvl>
+    <w:lvl w:ilvl="4" w:tplc="08090019" w:tentative="1">
+      <w:start w:val="1"/>
+      <w:numFmt w:val="lowerLetter"/>
+      <w:lvlText w:val="%5."/>
+      <w:lvlJc w:val="left"/>
+      <w:pPr>
+        <w:ind w:left="3600" w:hanging="360"/>
+      </w:pPr>
+    </w:lvl>
+    <w:lvl w:ilvl="5" w:tplc="0809001B" w:tentative="1">
+      <w:start w:val="1"/>
+      <w:numFmt w:val="lowerRoman"/>
+      <w:lvlText w:val="%6."/>
+      <w:lvlJc w:val="right"/>
+      <w:pPr>
+        <w:ind w:left="4320" w:hanging="180"/>
+      </w:pPr>
+    </w:lvl>
+    <w:lvl w:ilvl="6" w:tplc="0809000F" w:tentative="1">
+      <w:start w:val="1"/>
+      <w:numFmt w:val="decimal"/>
+      <w:lvlText w:val="%7."/>
+      <w:lvlJc w:val="left"/>
+      <w:pPr>
+        <w:ind w:left="5040" w:hanging="360"/>
+      </w:pPr>
+    </w:lvl>
+    <w:lvl w:ilvl="7" w:tplc="08090019" w:tentative="1">
+      <w:start w:val="1"/>
+      <w:numFmt w:val="lowerLetter"/>
+      <w:lvlText w:val="%8."/>
+      <w:lvlJc w:val="left"/>
+      <w:pPr>
+        <w:ind w:left="5760" w:hanging="360"/>
+      </w:pPr>
+    </w:lvl>
+    <w:lvl w:ilvl="8" w:tplc="0809001B" w:tentative="1">
+      <w:start w:val="1"/>
+      <w:numFmt w:val="lowerRoman"/>
+      <w:lvlText w:val="%9."/>
+      <w:lvlJc w:val="right"/>
+      <w:pPr>
+        <w:ind w:left="6480" w:hanging="180"/>
+      </w:pPr>
+    </w:lvl>
+  </w:abstractNum>
+  <w:num w:numId="1">
+    <w:abstractNumId w:val="0"/>
+  </w:num>
+</w:numbering>
 </file>
 
 <file path=word/styles.xml><?xml version="1.0" encoding="utf-8"?>
@@ -2692,6 +2971,17 @@
       <w:u w:val="single"/>
     </w:rPr>
   </w:style>
+  <w:style w:type="paragraph" w:styleId="ListParagraph">
+    <w:name w:val="List Paragraph"/>
+    <w:basedOn w:val="Normal"/>
+    <w:uiPriority w:val="34"/>
+    <w:qFormat/>
+    <w:rsid w:val="005859E4"/>
+    <w:pPr>
+      <w:ind w:left="720"/>
+      <w:contextualSpacing/>
+    </w:pPr>
+  </w:style>
 </w:styles>
 </file>
 
@@ -2961,7 +3251,7 @@
 </file>
 
 <file path=customXml/itemProps1.xml><?xml version="1.0" encoding="utf-8"?>
-<ds:datastoreItem xmlns:ds="http://schemas.openxmlformats.org/officeDocument/2006/customXml" ds:itemID="{5047644A-95AB-4742-9A18-4377250898E6}">
+<ds:datastoreItem xmlns:ds="http://schemas.openxmlformats.org/officeDocument/2006/customXml" ds:itemID="{CAC921F8-4DBB-49CA-818F-ADF24BA27B3D}">
   <ds:schemaRefs>
     <ds:schemaRef ds:uri="http://schemas.openxmlformats.org/officeDocument/2006/bibliography"/>
   </ds:schemaRefs>

</xml_diff>

<commit_message>
Edit the document for assignment
</commit_message>
<xml_diff>
--- a/21223241_Applied_Software_Engineering_Assignment.docx
+++ b/21223241_Applied_Software_Engineering_Assignment.docx
@@ -1787,6 +1787,11 @@
       <w:bookmarkEnd w:id="3"/>
     </w:p>
     <w:p>
+      <w:r>
+        <w:t>* Appendix _ Use case diagram</w:t>
+      </w:r>
+    </w:p>
+    <w:p>
       <w:pPr>
         <w:rPr>
           <w:color w:val="FF0000"/>
@@ -1806,8 +1811,31 @@
       </w:r>
     </w:p>
     <w:p>
-      <w:r>
-        <w:t>The use case diagram produced</w:t>
+      <w:pPr>
+        <w:rPr>
+          <w:color w:val="000000" w:themeColor="text1"/>
+        </w:rPr>
+      </w:pPr>
+      <w:r>
+        <w:rPr>
+          <w:color w:val="000000" w:themeColor="text1"/>
+        </w:rPr>
+        <w:t>The use cases that are dealt with in the diagram itself are the “Update site popularity” which include “Prioritise site for marketing”. The actor for these use cases is the System itself as there is not outside interaction by a physical user.</w:t>
+      </w:r>
+    </w:p>
+    <w:p>
+      <w:pPr>
+        <w:rPr>
+          <w:color w:val="000000" w:themeColor="text1"/>
+        </w:rPr>
+      </w:pPr>
+    </w:p>
+    <w:p>
+      <w:r>
+        <w:t xml:space="preserve">The use case description </w:t>
+      </w:r>
+      <w:r>
+        <w:t>produced</w:t>
       </w:r>
       <w:r>
         <w:t xml:space="preserve"> described how the system that would implemented will function. It covere</w:t>
@@ -1822,63 +1850,237 @@
         <w:t xml:space="preserve">conditions, </w:t>
       </w:r>
       <w:r>
-        <w:t>post-</w:t>
-      </w:r>
-      <w:bookmarkStart w:id="4" w:name="_GoBack"/>
+        <w:t>post-condition</w:t>
+      </w:r>
+      <w:r>
+        <w:t xml:space="preserve"> and how th</w:t>
+      </w:r>
+      <w:r>
+        <w:t>e use cases would be triggered along with the steps needed to reach the goal.</w:t>
+      </w:r>
+      <w:r>
+        <w:t xml:space="preserve"> </w:t>
+      </w:r>
+    </w:p>
+    <w:p/>
+    <w:p>
+      <w:r>
+        <w:t>The requirements that had been identified in the previous section of the report are embedded in the whole use case diagram.</w:t>
+      </w:r>
+      <w:r>
+        <w:t xml:space="preserve"> </w:t>
+      </w:r>
+      <w:bookmarkStart w:id="4" w:name="_Toc468283806"/>
+      <w:r>
+        <w:t>One requirement was that the date needed to be 30</w:t>
+      </w:r>
+      <w:r>
+        <w:rPr>
+          <w:vertAlign w:val="superscript"/>
+        </w:rPr>
+        <w:t>th</w:t>
+      </w:r>
+      <w:r>
+        <w:t xml:space="preserve"> of December for the popularity to be changed.</w:t>
+      </w:r>
+      <w:r>
+        <w:t xml:space="preserve"> In the use case description, it is described that the date w</w:t>
+      </w:r>
+      <w:r>
+        <w:t>ill be checked against a target. I</w:t>
+      </w:r>
+      <w:r>
+        <w:t>f the target is reach</w:t>
+      </w:r>
+      <w:r>
+        <w:t xml:space="preserve">ed, the use case could carry on, otherwise nothing would happen. </w:t>
+      </w:r>
+    </w:p>
+    <w:p>
+      <w:r>
+        <w:lastRenderedPageBreak/>
+        <w:t xml:space="preserve">Another requirement was that the </w:t>
+      </w:r>
+      <w:r>
+        <w:t>popularity ratings would be determined by th</w:t>
+      </w:r>
+      <w:r>
+        <w:t xml:space="preserve">e amount of visitors of a site. The description states that the rating will change to either Bronze, Silver or Gold depending on if the visitor count meets a certain threshold. </w:t>
+      </w:r>
+    </w:p>
+    <w:p/>
+    <w:p>
+      <w:r>
+        <w:t xml:space="preserve">Finally, the check to see if the marketing is needed for a site is identified in the description. This occurs before the “Update site popularity” use case has been completed. </w:t>
+      </w:r>
+      <w:r>
+        <w:t>The process itself checks if the site needs marketing based on if the site gets half of the Bronze rating threshold.</w:t>
+      </w:r>
+    </w:p>
+    <w:p>
+      <w:pPr>
+        <w:jc w:val="left"/>
+        <w:rPr>
+          <w:rFonts w:asciiTheme="majorHAnsi" w:eastAsiaTheme="majorEastAsia" w:hAnsiTheme="majorHAnsi" w:cstheme="majorBidi"/>
+          <w:color w:val="2E74B5" w:themeColor="accent1" w:themeShade="BF"/>
+          <w:sz w:val="26"/>
+          <w:szCs w:val="26"/>
+        </w:rPr>
+      </w:pPr>
+    </w:p>
+    <w:p>
+      <w:pPr>
+        <w:pStyle w:val="Heading2"/>
+      </w:pPr>
+      <w:r>
+        <w:t>Class Diagram</w:t>
+      </w:r>
       <w:bookmarkEnd w:id="4"/>
-      <w:r>
-        <w:t>condition</w:t>
-      </w:r>
-      <w:r>
-        <w:t xml:space="preserve"> and how the use cases would be triggered. </w:t>
+    </w:p>
+    <w:p>
+      <w:r>
+        <w:t>* Appendix _ Class diagram</w:t>
+      </w:r>
+    </w:p>
+    <w:p>
+      <w:pPr>
+        <w:rPr>
+          <w:color w:val="FF0000"/>
+        </w:rPr>
+      </w:pPr>
+      <w:r>
+        <w:rPr>
+          <w:color w:val="FF0000"/>
+        </w:rPr>
+        <w:t>What are the elements in the class diagram – classes</w:t>
+      </w:r>
+      <w:r>
+        <w:rPr>
+          <w:color w:val="FF0000"/>
+        </w:rPr>
+        <w:t xml:space="preserve"> (attributes, operations)</w:t>
+      </w:r>
+      <w:r>
+        <w:rPr>
+          <w:color w:val="FF0000"/>
+        </w:rPr>
+        <w:t>,</w:t>
+      </w:r>
+      <w:r>
+        <w:rPr>
+          <w:color w:val="FF0000"/>
+        </w:rPr>
+        <w:t xml:space="preserve"> associations, pattern and </w:t>
+      </w:r>
+      <w:r>
+        <w:rPr>
+          <w:color w:val="FF0000"/>
+        </w:rPr>
+        <w:t>abstraction?</w:t>
+      </w:r>
+    </w:p>
+    <w:p>
+      <w:r>
+        <w:t>To ensure that the use case and requirements could be met in the implementation, an appropriate class diagram had to be produced.</w:t>
+      </w:r>
+      <w:r>
+        <w:t xml:space="preserve"> The class diagram provided contains the different classes, their attributes, operations and their associations with one another.</w:t>
+      </w:r>
+      <w:r>
+        <w:t xml:space="preserve"> A design pattern is also provided here, which will be further described later in this report.</w:t>
       </w:r>
     </w:p>
     <w:p/>
     <w:p>
+      <w:r>
+        <w:t>The classes created were based on the requirements.</w:t>
+      </w:r>
+      <w:r>
+        <w:t xml:space="preserve"> The SaxonSystem class was made as the business logic would be running through it. This being the two use cases.</w:t>
+      </w:r>
+      <w:r>
+        <w:t xml:space="preserve"> The Region class was created to hold number of sites. </w:t>
+      </w:r>
+      <w:r>
+        <w:t>The Site class was created with operations that would help retrieve the amount of visitors and set a new rating.</w:t>
+      </w:r>
+      <w:r>
+        <w:t xml:space="preserve"> Again, these operations would be accessed through t</w:t>
+      </w:r>
+      <w:r>
+        <w:t>he system and not directly used anywhere else in the program.</w:t>
+      </w:r>
+    </w:p>
+    <w:p/>
+    <w:p>
+      <w:r>
+        <w:t>All classes presented have interfaces which act as contracts</w:t>
+      </w:r>
+      <w:r>
+        <w:t xml:space="preserve">. </w:t>
+      </w:r>
+      <w:r>
+        <w:t xml:space="preserve">This makes the diagram itself abstract. This is the case because </w:t>
+      </w:r>
+      <w:r>
+        <w:t xml:space="preserve">classes that implement the interfaces only show what attributes are needed for the implementation. The contract themselves have no </w:t>
+      </w:r>
+      <w:r>
+        <w:t>bearing</w:t>
+      </w:r>
+      <w:r>
+        <w:t xml:space="preserve"> on the implementation, but show the method headings that need to be used to achieve the use cases.</w:t>
+      </w:r>
+      <w:r>
+        <w:t xml:space="preserve"> </w:t>
+      </w:r>
+      <w:r>
+        <w:t>Having the contracts themselves would help with reusability and maintainability, but this will be discussed later in the report.</w:t>
+      </w:r>
+      <w:r>
+        <w:t xml:space="preserve"> </w:t>
+      </w:r>
+    </w:p>
+    <w:p/>
+    <w:p>
+      <w:r>
+        <w:t>The abstraction of the diagram helps remove clutter, such as extra classes that do not need to be there. It also only shows the attributes and operations that are needed to fulfil the goal of the use case.</w:t>
+      </w:r>
+      <w:r>
+        <w:t xml:space="preserve"> This removes any confusion and leaves that system open</w:t>
+      </w:r>
+      <w:r>
+        <w:t xml:space="preserve"> and less rigid</w:t>
+      </w:r>
+      <w:r>
+        <w:t xml:space="preserve"> for any type of implementation for future development. </w:t>
+      </w:r>
+    </w:p>
+    <w:p/>
+    <w:p>
       <w:pPr>
         <w:pStyle w:val="Heading2"/>
       </w:pPr>
-      <w:bookmarkStart w:id="5" w:name="_Toc468283806"/>
-      <w:r>
-        <w:t>Class Diagram</w:t>
+      <w:bookmarkStart w:id="5" w:name="_Toc468283807"/>
+      <w:r>
+        <w:t>Sequence Diagram</w:t>
       </w:r>
       <w:bookmarkEnd w:id="5"/>
     </w:p>
     <w:p>
       <w:r>
-        <w:t>What are the elements in the class diagram – classes</w:t>
-      </w:r>
-      <w:r>
-        <w:t xml:space="preserve"> (attributes, operations)</w:t>
-      </w:r>
-      <w:r>
-        <w:t>,</w:t>
-      </w:r>
-      <w:r>
-        <w:t xml:space="preserve"> associations, pattern and abstraction.</w:t>
-      </w:r>
-    </w:p>
-    <w:p/>
-    <w:p>
-      <w:r>
-        <w:t>How would you convert the diagram into code.</w:t>
-      </w:r>
-    </w:p>
-    <w:p/>
-    <w:p>
-      <w:pPr>
-        <w:pStyle w:val="Heading2"/>
-      </w:pPr>
-      <w:bookmarkStart w:id="6" w:name="_Toc468283807"/>
-      <w:r>
-        <w:t>Sequence Diagram</w:t>
-      </w:r>
+        <w:rPr>
+          <w:color w:val="FF0000"/>
+        </w:rPr>
+        <w:t>What functions where used? – Just list them I guess</w:t>
+      </w:r>
+      <w:r>
+        <w:t>.</w:t>
+      </w:r>
+    </w:p>
+    <w:p>
+      <w:bookmarkStart w:id="6" w:name="_GoBack"/>
       <w:bookmarkEnd w:id="6"/>
-    </w:p>
-    <w:p>
-      <w:r>
-        <w:t>What functions where used? – Just list them I guess.</w:t>
-      </w:r>
     </w:p>
     <w:p/>
     <w:p>
@@ -2349,8 +2551,123 @@
       </w:pPr>
     </w:lvl>
   </w:abstractNum>
+  <w:abstractNum w:abstractNumId="1" w15:restartNumberingAfterBreak="0">
+    <w:nsid w:val="536475B7"/>
+    <w:multiLevelType w:val="hybridMultilevel"/>
+    <w:tmpl w:val="424CD78E"/>
+    <w:lvl w:ilvl="0" w:tplc="87B0D5D8">
+      <w:numFmt w:val="bullet"/>
+      <w:lvlText w:val=""/>
+      <w:lvlJc w:val="left"/>
+      <w:pPr>
+        <w:ind w:left="720" w:hanging="360"/>
+      </w:pPr>
+      <w:rPr>
+        <w:rFonts w:ascii="Symbol" w:eastAsiaTheme="minorHAnsi" w:hAnsi="Symbol" w:cstheme="minorBidi" w:hint="default"/>
+      </w:rPr>
+    </w:lvl>
+    <w:lvl w:ilvl="1" w:tplc="08090003" w:tentative="1">
+      <w:start w:val="1"/>
+      <w:numFmt w:val="bullet"/>
+      <w:lvlText w:val="o"/>
+      <w:lvlJc w:val="left"/>
+      <w:pPr>
+        <w:ind w:left="1440" w:hanging="360"/>
+      </w:pPr>
+      <w:rPr>
+        <w:rFonts w:ascii="Courier New" w:hAnsi="Courier New" w:cs="Courier New" w:hint="default"/>
+      </w:rPr>
+    </w:lvl>
+    <w:lvl w:ilvl="2" w:tplc="08090005" w:tentative="1">
+      <w:start w:val="1"/>
+      <w:numFmt w:val="bullet"/>
+      <w:lvlText w:val=""/>
+      <w:lvlJc w:val="left"/>
+      <w:pPr>
+        <w:ind w:left="2160" w:hanging="360"/>
+      </w:pPr>
+      <w:rPr>
+        <w:rFonts w:ascii="Wingdings" w:hAnsi="Wingdings" w:hint="default"/>
+      </w:rPr>
+    </w:lvl>
+    <w:lvl w:ilvl="3" w:tplc="08090001" w:tentative="1">
+      <w:start w:val="1"/>
+      <w:numFmt w:val="bullet"/>
+      <w:lvlText w:val=""/>
+      <w:lvlJc w:val="left"/>
+      <w:pPr>
+        <w:ind w:left="2880" w:hanging="360"/>
+      </w:pPr>
+      <w:rPr>
+        <w:rFonts w:ascii="Symbol" w:hAnsi="Symbol" w:hint="default"/>
+      </w:rPr>
+    </w:lvl>
+    <w:lvl w:ilvl="4" w:tplc="08090003" w:tentative="1">
+      <w:start w:val="1"/>
+      <w:numFmt w:val="bullet"/>
+      <w:lvlText w:val="o"/>
+      <w:lvlJc w:val="left"/>
+      <w:pPr>
+        <w:ind w:left="3600" w:hanging="360"/>
+      </w:pPr>
+      <w:rPr>
+        <w:rFonts w:ascii="Courier New" w:hAnsi="Courier New" w:cs="Courier New" w:hint="default"/>
+      </w:rPr>
+    </w:lvl>
+    <w:lvl w:ilvl="5" w:tplc="08090005" w:tentative="1">
+      <w:start w:val="1"/>
+      <w:numFmt w:val="bullet"/>
+      <w:lvlText w:val=""/>
+      <w:lvlJc w:val="left"/>
+      <w:pPr>
+        <w:ind w:left="4320" w:hanging="360"/>
+      </w:pPr>
+      <w:rPr>
+        <w:rFonts w:ascii="Wingdings" w:hAnsi="Wingdings" w:hint="default"/>
+      </w:rPr>
+    </w:lvl>
+    <w:lvl w:ilvl="6" w:tplc="08090001" w:tentative="1">
+      <w:start w:val="1"/>
+      <w:numFmt w:val="bullet"/>
+      <w:lvlText w:val=""/>
+      <w:lvlJc w:val="left"/>
+      <w:pPr>
+        <w:ind w:left="5040" w:hanging="360"/>
+      </w:pPr>
+      <w:rPr>
+        <w:rFonts w:ascii="Symbol" w:hAnsi="Symbol" w:hint="default"/>
+      </w:rPr>
+    </w:lvl>
+    <w:lvl w:ilvl="7" w:tplc="08090003" w:tentative="1">
+      <w:start w:val="1"/>
+      <w:numFmt w:val="bullet"/>
+      <w:lvlText w:val="o"/>
+      <w:lvlJc w:val="left"/>
+      <w:pPr>
+        <w:ind w:left="5760" w:hanging="360"/>
+      </w:pPr>
+      <w:rPr>
+        <w:rFonts w:ascii="Courier New" w:hAnsi="Courier New" w:cs="Courier New" w:hint="default"/>
+      </w:rPr>
+    </w:lvl>
+    <w:lvl w:ilvl="8" w:tplc="08090005" w:tentative="1">
+      <w:start w:val="1"/>
+      <w:numFmt w:val="bullet"/>
+      <w:lvlText w:val=""/>
+      <w:lvlJc w:val="left"/>
+      <w:pPr>
+        <w:ind w:left="6480" w:hanging="360"/>
+      </w:pPr>
+      <w:rPr>
+        <w:rFonts w:ascii="Wingdings" w:hAnsi="Wingdings" w:hint="default"/>
+      </w:rPr>
+    </w:lvl>
+  </w:abstractNum>
   <w:num w:numId="1">
     <w:abstractNumId w:val="0"/>
+  </w:num>
+  <w:num w:numId="2">
+    <w:abstractNumId w:val="1"/>
   </w:num>
 </w:numbering>
 </file>
@@ -2798,7 +3115,6 @@
   <w:style w:type="character" w:default="1" w:styleId="DefaultParagraphFont">
     <w:name w:val="Default Paragraph Font"/>
     <w:uiPriority w:val="1"/>
-    <w:semiHidden/>
     <w:unhideWhenUsed/>
   </w:style>
   <w:style w:type="table" w:default="1" w:styleId="TableNormal">
@@ -3251,7 +3567,7 @@
 </file>
 
 <file path=customXml/itemProps1.xml><?xml version="1.0" encoding="utf-8"?>
-<ds:datastoreItem xmlns:ds="http://schemas.openxmlformats.org/officeDocument/2006/customXml" ds:itemID="{CAC921F8-4DBB-49CA-818F-ADF24BA27B3D}">
+<ds:datastoreItem xmlns:ds="http://schemas.openxmlformats.org/officeDocument/2006/customXml" ds:itemID="{B7ADB2B0-825A-4041-AC66-38866D40B0D4}">
   <ds:schemaRefs>
     <ds:schemaRef ds:uri="http://schemas.openxmlformats.org/officeDocument/2006/bibliography"/>
   </ds:schemaRefs>

</xml_diff>

<commit_message>
Finish most of uml section of doc, need more evaluation.
</commit_message>
<xml_diff>
--- a/21223241_Applied_Software_Engineering_Assignment.docx
+++ b/21223241_Applied_Software_Engineering_Assignment.docx
@@ -10,6 +10,7 @@
           <w:docPartUnique/>
         </w:docPartObj>
       </w:sdtPr>
+      <w:sdtEndPr/>
       <w:sdtContent>
         <w:p>
           <w:r>
@@ -399,6 +400,7 @@
                                   <w:dataBinding w:prefixMappings="xmlns:ns0='http://purl.org/dc/elements/1.1/' xmlns:ns1='http://schemas.openxmlformats.org/package/2006/metadata/core-properties' " w:xpath="/ns1:coreProperties[1]/ns0:subject[1]" w:storeItemID="{6C3C8BC8-F283-45AE-878A-BAB7291924A1}"/>
                                   <w:text/>
                                 </w:sdtPr>
+                                <w:sdtEndPr/>
                                 <w:sdtContent>
                                   <w:p>
                                     <w:pPr>
@@ -598,7 +600,7 @@
           <w:r>
             <w:fldChar w:fldCharType="separate"/>
           </w:r>
-          <w:hyperlink w:anchor="_Toc468283802" w:history="1">
+          <w:hyperlink w:anchor="_Toc468367304" w:history="1">
             <w:r>
               <w:rPr>
                 <w:rStyle w:val="Hyperlink"/>
@@ -625,7 +627,7 @@
                 <w:noProof/>
                 <w:webHidden/>
               </w:rPr>
-              <w:instrText xml:space="preserve"> PAGEREF _Toc468283802 \h </w:instrText>
+              <w:instrText xml:space="preserve"> PAGEREF _Toc468367304 \h </w:instrText>
             </w:r>
             <w:r>
               <w:rPr>
@@ -669,7 +671,7 @@
               <w:lang w:eastAsia="en-GB"/>
             </w:rPr>
           </w:pPr>
-          <w:hyperlink w:anchor="_Toc468283803" w:history="1">
+          <w:hyperlink w:anchor="_Toc468367305" w:history="1">
             <w:r>
               <w:rPr>
                 <w:rStyle w:val="Hyperlink"/>
@@ -696,7 +698,7 @@
                 <w:noProof/>
                 <w:webHidden/>
               </w:rPr>
-              <w:instrText xml:space="preserve"> PAGEREF _Toc468283803 \h </w:instrText>
+              <w:instrText xml:space="preserve"> PAGEREF _Toc468367305 \h </w:instrText>
             </w:r>
             <w:r>
               <w:rPr>
@@ -740,7 +742,7 @@
               <w:lang w:eastAsia="en-GB"/>
             </w:rPr>
           </w:pPr>
-          <w:hyperlink w:anchor="_Toc468283804" w:history="1">
+          <w:hyperlink w:anchor="_Toc468367306" w:history="1">
             <w:r>
               <w:rPr>
                 <w:rStyle w:val="Hyperlink"/>
@@ -767,7 +769,7 @@
                 <w:noProof/>
                 <w:webHidden/>
               </w:rPr>
-              <w:instrText xml:space="preserve"> PAGEREF _Toc468283804 \h </w:instrText>
+              <w:instrText xml:space="preserve"> PAGEREF _Toc468367306 \h </w:instrText>
             </w:r>
             <w:r>
               <w:rPr>
@@ -811,27 +813,13 @@
               <w:lang w:eastAsia="en-GB"/>
             </w:rPr>
           </w:pPr>
-          <w:hyperlink w:anchor="_Toc468283805" w:history="1">
+          <w:hyperlink w:anchor="_Toc468367307" w:history="1">
             <w:r>
               <w:rPr>
                 <w:rStyle w:val="Hyperlink"/>
                 <w:noProof/>
               </w:rPr>
-              <w:t>Use Case Des</w:t>
-            </w:r>
-            <w:r>
-              <w:rPr>
-                <w:rStyle w:val="Hyperlink"/>
-                <w:noProof/>
-              </w:rPr>
-              <w:t>c</w:t>
-            </w:r>
-            <w:r>
-              <w:rPr>
-                <w:rStyle w:val="Hyperlink"/>
-                <w:noProof/>
-              </w:rPr>
-              <w:t>ription</w:t>
+              <w:t>Use Case Description</w:t>
             </w:r>
             <w:r>
               <w:rPr>
@@ -852,7 +840,7 @@
                 <w:noProof/>
                 <w:webHidden/>
               </w:rPr>
-              <w:instrText xml:space="preserve"> PAGEREF _Toc468283805 \h </w:instrText>
+              <w:instrText xml:space="preserve"> PAGEREF _Toc468367307 \h </w:instrText>
             </w:r>
             <w:r>
               <w:rPr>
@@ -896,7 +884,7 @@
               <w:lang w:eastAsia="en-GB"/>
             </w:rPr>
           </w:pPr>
-          <w:hyperlink w:anchor="_Toc468283806" w:history="1">
+          <w:hyperlink w:anchor="_Toc468367308" w:history="1">
             <w:r>
               <w:rPr>
                 <w:rStyle w:val="Hyperlink"/>
@@ -923,7 +911,7 @@
                 <w:noProof/>
                 <w:webHidden/>
               </w:rPr>
-              <w:instrText xml:space="preserve"> PAGEREF _Toc468283806 \h </w:instrText>
+              <w:instrText xml:space="preserve"> PAGEREF _Toc468367308 \h </w:instrText>
             </w:r>
             <w:r>
               <w:rPr>
@@ -943,7 +931,7 @@
                 <w:noProof/>
                 <w:webHidden/>
               </w:rPr>
-              <w:t>2</w:t>
+              <w:t>3</w:t>
             </w:r>
             <w:r>
               <w:rPr>
@@ -967,7 +955,7 @@
               <w:lang w:eastAsia="en-GB"/>
             </w:rPr>
           </w:pPr>
-          <w:hyperlink w:anchor="_Toc468283807" w:history="1">
+          <w:hyperlink w:anchor="_Toc468367309" w:history="1">
             <w:r>
               <w:rPr>
                 <w:rStyle w:val="Hyperlink"/>
@@ -994,7 +982,7 @@
                 <w:noProof/>
                 <w:webHidden/>
               </w:rPr>
-              <w:instrText xml:space="preserve"> PAGEREF _Toc468283807 \h </w:instrText>
+              <w:instrText xml:space="preserve"> PAGEREF _Toc468367309 \h </w:instrText>
             </w:r>
             <w:r>
               <w:rPr>
@@ -1014,7 +1002,7 @@
                 <w:noProof/>
                 <w:webHidden/>
               </w:rPr>
-              <w:t>2</w:t>
+              <w:t>3</w:t>
             </w:r>
             <w:r>
               <w:rPr>
@@ -1038,7 +1026,7 @@
               <w:lang w:eastAsia="en-GB"/>
             </w:rPr>
           </w:pPr>
-          <w:hyperlink w:anchor="_Toc468283808" w:history="1">
+          <w:hyperlink w:anchor="_Toc468367310" w:history="1">
             <w:r>
               <w:rPr>
                 <w:rStyle w:val="Hyperlink"/>
@@ -1065,7 +1053,7 @@
                 <w:noProof/>
                 <w:webHidden/>
               </w:rPr>
-              <w:instrText xml:space="preserve"> PAGEREF _Toc468283808 \h </w:instrText>
+              <w:instrText xml:space="preserve"> PAGEREF _Toc468367310 \h </w:instrText>
             </w:r>
             <w:r>
               <w:rPr>
@@ -1085,7 +1073,7 @@
                 <w:noProof/>
                 <w:webHidden/>
               </w:rPr>
-              <w:t>3</w:t>
+              <w:t>4</w:t>
             </w:r>
             <w:r>
               <w:rPr>
@@ -1109,7 +1097,7 @@
               <w:lang w:eastAsia="en-GB"/>
             </w:rPr>
           </w:pPr>
-          <w:hyperlink w:anchor="_Toc468283809" w:history="1">
+          <w:hyperlink w:anchor="_Toc468367311" w:history="1">
             <w:r>
               <w:rPr>
                 <w:rStyle w:val="Hyperlink"/>
@@ -1136,7 +1124,7 @@
                 <w:noProof/>
                 <w:webHidden/>
               </w:rPr>
-              <w:instrText xml:space="preserve"> PAGEREF _Toc468283809 \h </w:instrText>
+              <w:instrText xml:space="preserve"> PAGEREF _Toc468367311 \h </w:instrText>
             </w:r>
             <w:r>
               <w:rPr>
@@ -1156,7 +1144,7 @@
                 <w:noProof/>
                 <w:webHidden/>
               </w:rPr>
-              <w:t>4</w:t>
+              <w:t>5</w:t>
             </w:r>
             <w:r>
               <w:rPr>
@@ -1180,7 +1168,7 @@
               <w:lang w:eastAsia="en-GB"/>
             </w:rPr>
           </w:pPr>
-          <w:hyperlink w:anchor="_Toc468283810" w:history="1">
+          <w:hyperlink w:anchor="_Toc468367312" w:history="1">
             <w:r>
               <w:rPr>
                 <w:rStyle w:val="Hyperlink"/>
@@ -1207,7 +1195,7 @@
                 <w:noProof/>
                 <w:webHidden/>
               </w:rPr>
-              <w:instrText xml:space="preserve"> PAGEREF _Toc468283810 \h </w:instrText>
+              <w:instrText xml:space="preserve"> PAGEREF _Toc468367312 \h </w:instrText>
             </w:r>
             <w:r>
               <w:rPr>
@@ -1227,7 +1215,7 @@
                 <w:noProof/>
                 <w:webHidden/>
               </w:rPr>
-              <w:t>5</w:t>
+              <w:t>6</w:t>
             </w:r>
             <w:r>
               <w:rPr>
@@ -1251,7 +1239,7 @@
               <w:lang w:eastAsia="en-GB"/>
             </w:rPr>
           </w:pPr>
-          <w:hyperlink w:anchor="_Toc468283811" w:history="1">
+          <w:hyperlink w:anchor="_Toc468367313" w:history="1">
             <w:r>
               <w:rPr>
                 <w:rStyle w:val="Hyperlink"/>
@@ -1278,7 +1266,7 @@
                 <w:noProof/>
                 <w:webHidden/>
               </w:rPr>
-              <w:instrText xml:space="preserve"> PAGEREF _Toc468283811 \h </w:instrText>
+              <w:instrText xml:space="preserve"> PAGEREF _Toc468367313 \h </w:instrText>
             </w:r>
             <w:r>
               <w:rPr>
@@ -1298,7 +1286,7 @@
                 <w:noProof/>
                 <w:webHidden/>
               </w:rPr>
-              <w:t>6</w:t>
+              <w:t>7</w:t>
             </w:r>
             <w:r>
               <w:rPr>
@@ -1322,7 +1310,7 @@
               <w:lang w:eastAsia="en-GB"/>
             </w:rPr>
           </w:pPr>
-          <w:hyperlink w:anchor="_Toc468283812" w:history="1">
+          <w:hyperlink w:anchor="_Toc468367314" w:history="1">
             <w:r>
               <w:rPr>
                 <w:rStyle w:val="Hyperlink"/>
@@ -1349,7 +1337,7 @@
                 <w:noProof/>
                 <w:webHidden/>
               </w:rPr>
-              <w:instrText xml:space="preserve"> PAGEREF _Toc468283812 \h </w:instrText>
+              <w:instrText xml:space="preserve"> PAGEREF _Toc468367314 \h </w:instrText>
             </w:r>
             <w:r>
               <w:rPr>
@@ -1369,7 +1357,7 @@
                 <w:noProof/>
                 <w:webHidden/>
               </w:rPr>
-              <w:t>6</w:t>
+              <w:t>7</w:t>
             </w:r>
             <w:r>
               <w:rPr>
@@ -1393,7 +1381,7 @@
               <w:lang w:eastAsia="en-GB"/>
             </w:rPr>
           </w:pPr>
-          <w:hyperlink w:anchor="_Toc468283813" w:history="1">
+          <w:hyperlink w:anchor="_Toc468367315" w:history="1">
             <w:r>
               <w:rPr>
                 <w:rStyle w:val="Hyperlink"/>
@@ -1420,7 +1408,7 @@
                 <w:noProof/>
                 <w:webHidden/>
               </w:rPr>
-              <w:instrText xml:space="preserve"> PAGEREF _Toc468283813 \h </w:instrText>
+              <w:instrText xml:space="preserve"> PAGEREF _Toc468367315 \h </w:instrText>
             </w:r>
             <w:r>
               <w:rPr>
@@ -1440,7 +1428,7 @@
                 <w:noProof/>
                 <w:webHidden/>
               </w:rPr>
-              <w:t>6</w:t>
+              <w:t>7</w:t>
             </w:r>
             <w:r>
               <w:rPr>
@@ -1464,7 +1452,7 @@
               <w:lang w:eastAsia="en-GB"/>
             </w:rPr>
           </w:pPr>
-          <w:hyperlink w:anchor="_Toc468283814" w:history="1">
+          <w:hyperlink w:anchor="_Toc468367316" w:history="1">
             <w:r>
               <w:rPr>
                 <w:rStyle w:val="Hyperlink"/>
@@ -1491,7 +1479,7 @@
                 <w:noProof/>
                 <w:webHidden/>
               </w:rPr>
-              <w:instrText xml:space="preserve"> PAGEREF _Toc468283814 \h </w:instrText>
+              <w:instrText xml:space="preserve"> PAGEREF _Toc468367316 \h </w:instrText>
             </w:r>
             <w:r>
               <w:rPr>
@@ -1511,7 +1499,7 @@
                 <w:noProof/>
                 <w:webHidden/>
               </w:rPr>
-              <w:t>6</w:t>
+              <w:t>7</w:t>
             </w:r>
             <w:r>
               <w:rPr>
@@ -1535,7 +1523,7 @@
               <w:lang w:eastAsia="en-GB"/>
             </w:rPr>
           </w:pPr>
-          <w:hyperlink w:anchor="_Toc468283815" w:history="1">
+          <w:hyperlink w:anchor="_Toc468367317" w:history="1">
             <w:r>
               <w:rPr>
                 <w:rStyle w:val="Hyperlink"/>
@@ -1562,7 +1550,7 @@
                 <w:noProof/>
                 <w:webHidden/>
               </w:rPr>
-              <w:instrText xml:space="preserve"> PAGEREF _Toc468283815 \h </w:instrText>
+              <w:instrText xml:space="preserve"> PAGEREF _Toc468367317 \h </w:instrText>
             </w:r>
             <w:r>
               <w:rPr>
@@ -1582,7 +1570,7 @@
                 <w:noProof/>
                 <w:webHidden/>
               </w:rPr>
-              <w:t>7</w:t>
+              <w:t>8</w:t>
             </w:r>
             <w:r>
               <w:rPr>
@@ -1617,7 +1605,7 @@
       <w:pPr>
         <w:pStyle w:val="Heading1"/>
       </w:pPr>
-      <w:bookmarkStart w:id="0" w:name="_Toc468283802"/>
+      <w:bookmarkStart w:id="0" w:name="_Toc468367304"/>
       <w:r>
         <w:lastRenderedPageBreak/>
         <w:t>Introduction</w:t>
@@ -1639,9 +1627,17 @@
       <w:pPr>
         <w:pStyle w:val="Heading1"/>
       </w:pPr>
-      <w:bookmarkStart w:id="1" w:name="_Toc468283803"/>
-      <w:r>
-        <w:t>Requirements From Case Study</w:t>
+      <w:bookmarkStart w:id="1" w:name="_Toc468367305"/>
+      <w:r>
+        <w:t xml:space="preserve">Requirements </w:t>
+      </w:r>
+      <w:proofErr w:type="gramStart"/>
+      <w:r>
+        <w:t>From</w:t>
+      </w:r>
+      <w:proofErr w:type="gramEnd"/>
+      <w:r>
+        <w:t xml:space="preserve"> Case Study</w:t>
       </w:r>
       <w:bookmarkEnd w:id="1"/>
     </w:p>
@@ -1658,7 +1654,6 @@
         <w:t>What is the chosen use case and what is required from the case study?</w:t>
       </w:r>
     </w:p>
-    <w:p/>
     <w:p>
       <w:r>
         <w:t>The use case that was chosen to be implemented was “Update site popularity” which also included “Prioritise site for marketing”.</w:t>
@@ -1758,7 +1753,7 @@
       <w:pPr>
         <w:pStyle w:val="Heading1"/>
       </w:pPr>
-      <w:bookmarkStart w:id="2" w:name="_Toc468283804"/>
+      <w:bookmarkStart w:id="2" w:name="_Toc468367306"/>
       <w:r>
         <w:t>UML Modelling</w:t>
       </w:r>
@@ -1780,7 +1775,7 @@
       <w:pPr>
         <w:pStyle w:val="Heading2"/>
       </w:pPr>
-      <w:bookmarkStart w:id="3" w:name="_Toc468283805"/>
+      <w:bookmarkStart w:id="3" w:name="_Toc468367307"/>
       <w:r>
         <w:t>Use Case Description</w:t>
       </w:r>
@@ -1870,7 +1865,6 @@
       <w:r>
         <w:t xml:space="preserve"> </w:t>
       </w:r>
-      <w:bookmarkStart w:id="4" w:name="_Toc468283806"/>
       <w:r>
         <w:t>One requirement was that the date needed to be 30</w:t>
       </w:r>
@@ -1932,6 +1926,7 @@
       <w:pPr>
         <w:pStyle w:val="Heading2"/>
       </w:pPr>
+      <w:bookmarkStart w:id="4" w:name="_Toc468367308"/>
       <w:r>
         <w:t>Class Diagram</w:t>
       </w:r>
@@ -1996,7 +1991,15 @@
         <w:t>The classes created were based on the requirements.</w:t>
       </w:r>
       <w:r>
-        <w:t xml:space="preserve"> The SaxonSystem class was made as the business logic would be running through it. This being the two use cases.</w:t>
+        <w:t xml:space="preserve"> The </w:t>
+      </w:r>
+      <w:proofErr w:type="spellStart"/>
+      <w:r>
+        <w:t>SaxonSystem</w:t>
+      </w:r>
+      <w:proofErr w:type="spellEnd"/>
+      <w:r>
+        <w:t xml:space="preserve"> class was made as the business logic would be running through it. This being the two use cases.</w:t>
       </w:r>
       <w:r>
         <w:t xml:space="preserve"> The Region class was created to hold number of sites. </w:t>
@@ -2059,13 +2062,33 @@
     <w:p/>
     <w:p>
       <w:pPr>
+        <w:jc w:val="left"/>
+        <w:rPr>
+          <w:rFonts w:asciiTheme="majorHAnsi" w:eastAsiaTheme="majorEastAsia" w:hAnsiTheme="majorHAnsi" w:cstheme="majorBidi"/>
+          <w:color w:val="2E74B5" w:themeColor="accent1" w:themeShade="BF"/>
+          <w:sz w:val="26"/>
+          <w:szCs w:val="26"/>
+        </w:rPr>
+      </w:pPr>
+      <w:bookmarkStart w:id="5" w:name="_Toc468367309"/>
+      <w:r>
+        <w:br w:type="page"/>
+      </w:r>
+    </w:p>
+    <w:p>
+      <w:pPr>
         <w:pStyle w:val="Heading2"/>
       </w:pPr>
-      <w:bookmarkStart w:id="5" w:name="_Toc468283807"/>
-      <w:r>
+      <w:r>
+        <w:lastRenderedPageBreak/>
         <w:t>Sequence Diagram</w:t>
       </w:r>
       <w:bookmarkEnd w:id="5"/>
+    </w:p>
+    <w:p>
+      <w:r>
+        <w:t>* Appendix _ Sequence diagram</w:t>
+      </w:r>
     </w:p>
     <w:p>
       <w:r>
@@ -2079,28 +2102,338 @@
       </w:r>
     </w:p>
     <w:p>
-      <w:bookmarkStart w:id="6" w:name="_GoBack"/>
+      <w:r>
+        <w:t>The sequence diagram shows the process that would occur in the implementation by following the requirements, description and the components from the class diagram.</w:t>
+      </w:r>
+      <w:r>
+        <w:t xml:space="preserve"> </w:t>
+      </w:r>
+      <w:r>
+        <w:t xml:space="preserve">The classes that are included in the sequence diagram are the </w:t>
+      </w:r>
+      <w:proofErr w:type="spellStart"/>
+      <w:r>
+        <w:t>SaxonSystem</w:t>
+      </w:r>
+      <w:proofErr w:type="spellEnd"/>
+      <w:r>
+        <w:t xml:space="preserve"> which also is the actor, the Site class were information will be retrieved and changed, and the Region classes that will have changes from the Site reflected on it.</w:t>
+      </w:r>
+    </w:p>
+    <w:p>
+      <w:pPr>
+        <w:jc w:val="left"/>
+      </w:pPr>
+    </w:p>
+    <w:p>
+      <w:pPr>
+        <w:rPr>
+          <w:color w:val="FF0000"/>
+        </w:rPr>
+      </w:pPr>
+      <w:r>
+        <w:rPr>
+          <w:color w:val="FF0000"/>
+        </w:rPr>
+        <w:t>Behaviour of the system – Talk about what happens at each step</w:t>
+      </w:r>
+      <w:r>
+        <w:rPr>
+          <w:color w:val="FF0000"/>
+        </w:rPr>
+        <w:t>.</w:t>
+      </w:r>
+    </w:p>
+    <w:p>
+      <w:r>
+        <w:t xml:space="preserve">The first operation that is used in the sequence diagram is the </w:t>
+      </w:r>
+      <w:proofErr w:type="spellStart"/>
+      <w:proofErr w:type="gramStart"/>
+      <w:r>
+        <w:t>updateSitePopularity</w:t>
+      </w:r>
+      <w:proofErr w:type="spellEnd"/>
+      <w:r>
+        <w:t>(</w:t>
+      </w:r>
+      <w:proofErr w:type="gramEnd"/>
+      <w:r>
+        <w:t>)</w:t>
+      </w:r>
+      <w:r>
+        <w:t xml:space="preserve"> which is in line with the use case “Update Site Popularity”</w:t>
+      </w:r>
+      <w:r>
+        <w:t xml:space="preserve">. This sends a message from the actor which is the </w:t>
+      </w:r>
+      <w:proofErr w:type="spellStart"/>
+      <w:r>
+        <w:t>SaxonSystem</w:t>
+      </w:r>
+      <w:proofErr w:type="spellEnd"/>
+      <w:r>
+        <w:t xml:space="preserve"> to itself. </w:t>
+      </w:r>
+      <w:r>
+        <w:t>From here the date is checked to see if the 30</w:t>
+      </w:r>
+      <w:r>
+        <w:rPr>
+          <w:vertAlign w:val="superscript"/>
+        </w:rPr>
+        <w:t>th</w:t>
+      </w:r>
+      <w:r>
+        <w:t xml:space="preserve"> of December has been reached. This is in line with the </w:t>
+      </w:r>
+      <w:r>
+        <w:t>requirements</w:t>
+      </w:r>
+      <w:r>
+        <w:t xml:space="preserve"> and the use case description. If the date has not been reached, nothing will happen, but the system will carry on working to update the site popularity. </w:t>
+      </w:r>
+    </w:p>
+    <w:p/>
+    <w:p>
+      <w:r>
+        <w:t xml:space="preserve">Next, the </w:t>
+      </w:r>
+      <w:proofErr w:type="spellStart"/>
+      <w:r>
+        <w:t>SaxonSystem</w:t>
+      </w:r>
+      <w:proofErr w:type="spellEnd"/>
+      <w:r>
+        <w:t xml:space="preserve"> will interact with the Site class which has an association with, which is found in the class diagram. </w:t>
+      </w:r>
+      <w:r>
+        <w:t xml:space="preserve"> Though the System has access to the Regions which also contain Sites, it is much quicker to interact with the Sites directly. It would take more steps to go through the Region, retrieve the Sites, </w:t>
+      </w:r>
+      <w:r>
+        <w:t>and then</w:t>
+      </w:r>
+      <w:r>
+        <w:t xml:space="preserve"> retrieve </w:t>
+      </w:r>
+      <w:r>
+        <w:t>the information needed.</w:t>
+      </w:r>
+      <w:r>
+        <w:t xml:space="preserve"> The Site method </w:t>
+      </w:r>
+      <w:proofErr w:type="spellStart"/>
+      <w:proofErr w:type="gramStart"/>
+      <w:r>
+        <w:t>getVisitors</w:t>
+      </w:r>
+      <w:proofErr w:type="spellEnd"/>
+      <w:r>
+        <w:t>(</w:t>
+      </w:r>
+      <w:proofErr w:type="gramEnd"/>
+      <w:r>
+        <w:t>)</w:t>
+      </w:r>
+      <w:r>
+        <w:t xml:space="preserve">. This value is needed to determine what the </w:t>
+      </w:r>
+      <w:r>
+        <w:t xml:space="preserve">new </w:t>
+      </w:r>
+      <w:proofErr w:type="spellStart"/>
+      <w:r>
+        <w:t>sitePopularity</w:t>
+      </w:r>
+      <w:proofErr w:type="spellEnd"/>
+      <w:r>
+        <w:t xml:space="preserve"> value will change to.</w:t>
+      </w:r>
+    </w:p>
+    <w:p/>
+    <w:p>
+      <w:r>
+        <w:t xml:space="preserve">The Site operation </w:t>
+      </w:r>
+      <w:proofErr w:type="spellStart"/>
+      <w:proofErr w:type="gramStart"/>
+      <w:r>
+        <w:t>setSitePopularity</w:t>
+      </w:r>
+      <w:proofErr w:type="spellEnd"/>
+      <w:r>
+        <w:t>(</w:t>
+      </w:r>
+      <w:proofErr w:type="gramEnd"/>
+      <w:r>
+        <w:t xml:space="preserve">) will then be used to set a </w:t>
+      </w:r>
+      <w:proofErr w:type="spellStart"/>
+      <w:r>
+        <w:t>sitePopularity</w:t>
+      </w:r>
+      <w:proofErr w:type="spellEnd"/>
+      <w:r>
+        <w:t xml:space="preserve"> rating. As mentioned in the requirements, this depends on the amount of visitors that the Site gets.</w:t>
+      </w:r>
+      <w:r>
+        <w:t xml:space="preserve"> Alternate flows are used here, showing what the new ratings will be based off the </w:t>
+      </w:r>
+      <w:proofErr w:type="spellStart"/>
+      <w:r>
+        <w:t>siteVisitors</w:t>
+      </w:r>
+      <w:proofErr w:type="spellEnd"/>
+      <w:r>
+        <w:t>.</w:t>
+      </w:r>
+      <w:r>
+        <w:t xml:space="preserve"> The Site rating will be set accordingly.</w:t>
+      </w:r>
+      <w:r>
+        <w:t xml:space="preserve"> After the new </w:t>
+      </w:r>
+      <w:proofErr w:type="spellStart"/>
+      <w:r>
+        <w:t>sitePopularity</w:t>
+      </w:r>
+      <w:proofErr w:type="spellEnd"/>
+      <w:r>
+        <w:t xml:space="preserve"> is set, this will then reflect onto the Region objects. </w:t>
+      </w:r>
+      <w:r>
+        <w:t xml:space="preserve">This is because, as seen on the class diagram, The Region, which is held by the </w:t>
+      </w:r>
+      <w:proofErr w:type="spellStart"/>
+      <w:r>
+        <w:t>SaxonSyste</w:t>
+      </w:r>
+      <w:r>
+        <w:t>m</w:t>
+      </w:r>
+      <w:proofErr w:type="spellEnd"/>
+      <w:r>
+        <w:t>, also contains many Sites. The changes that are directly made to the Site, will reflect onto the Regions also.</w:t>
+      </w:r>
+    </w:p>
+    <w:p/>
+    <w:p>
+      <w:r>
+        <w:t>Following the use case diagram,</w:t>
+      </w:r>
+      <w:r>
+        <w:t xml:space="preserve"> </w:t>
+      </w:r>
+      <w:r>
+        <w:t xml:space="preserve">the included use case was </w:t>
+      </w:r>
+      <w:r>
+        <w:t xml:space="preserve">“Prioritise Site </w:t>
+      </w:r>
+      <w:proofErr w:type="gramStart"/>
+      <w:r>
+        <w:t>For</w:t>
+      </w:r>
+      <w:proofErr w:type="gramEnd"/>
+      <w:r>
+        <w:t xml:space="preserve"> </w:t>
+      </w:r>
+      <w:r>
+        <w:t>Marketing</w:t>
+      </w:r>
+      <w:r>
+        <w:t>”</w:t>
+      </w:r>
+      <w:r>
+        <w:t xml:space="preserve"> which occurs before the “Update Site Popularity” use case and method have been completed.</w:t>
+      </w:r>
+      <w:r>
+        <w:t xml:space="preserve"> In the sequence diagram, the method </w:t>
+      </w:r>
+      <w:proofErr w:type="spellStart"/>
+      <w:proofErr w:type="gramStart"/>
+      <w:r>
+        <w:t>prioritiseSiteForMarketing</w:t>
+      </w:r>
+      <w:proofErr w:type="spellEnd"/>
+      <w:r>
+        <w:t>(</w:t>
+      </w:r>
+      <w:proofErr w:type="gramEnd"/>
+      <w:r>
+        <w:t>) is called.</w:t>
+      </w:r>
+      <w:r>
+        <w:t xml:space="preserve"> Another alternate flow </w:t>
+      </w:r>
+      <w:r>
+        <w:t xml:space="preserve">is </w:t>
+      </w:r>
+      <w:r>
+        <w:t>identified</w:t>
+      </w:r>
+      <w:r>
+        <w:t xml:space="preserve"> which falls in line with the use case description.</w:t>
+      </w:r>
+      <w:r>
+        <w:t xml:space="preserve"> </w:t>
+      </w:r>
+      <w:r>
+        <w:t xml:space="preserve">The Site has a threshold of visitors that is half of the Bronze rating, it will need marketing, </w:t>
+      </w:r>
+      <w:r>
+        <w:t>and otherwise</w:t>
+      </w:r>
+      <w:r>
+        <w:t xml:space="preserve"> nothing will occur.</w:t>
+      </w:r>
+      <w:r>
+        <w:t xml:space="preserve"> </w:t>
+      </w:r>
+    </w:p>
+    <w:p/>
+    <w:p>
+      <w:r>
+        <w:t>Finally a confirmation is given.</w:t>
+      </w:r>
+      <w:r>
+        <w:t xml:space="preserve"> </w:t>
+      </w:r>
+      <w:r>
+        <w:t>By the end of the sequence of events,</w:t>
+      </w:r>
+      <w:r>
+        <w:t xml:space="preserve"> the Site would have been updated and checked to see if it needs marketing.</w:t>
+      </w:r>
+      <w:r>
+        <w:t xml:space="preserve"> The latter would occur before the update had finished.</w:t>
+      </w:r>
+    </w:p>
+    <w:p/>
+    <w:p>
+      <w:pPr>
+        <w:jc w:val="left"/>
+        <w:rPr>
+          <w:rFonts w:asciiTheme="majorHAnsi" w:eastAsiaTheme="majorEastAsia" w:hAnsiTheme="majorHAnsi" w:cstheme="majorBidi"/>
+          <w:color w:val="2E74B5" w:themeColor="accent1" w:themeShade="BF"/>
+          <w:sz w:val="26"/>
+          <w:szCs w:val="26"/>
+        </w:rPr>
+      </w:pPr>
+      <w:bookmarkStart w:id="6" w:name="_Toc468367310"/>
+      <w:r>
+        <w:br w:type="page"/>
+      </w:r>
+    </w:p>
+    <w:p>
+      <w:pPr>
+        <w:pStyle w:val="Heading2"/>
+      </w:pPr>
+      <w:r>
+        <w:lastRenderedPageBreak/>
+        <w:t>Architecture Diagram</w:t>
+      </w:r>
       <w:bookmarkEnd w:id="6"/>
-    </w:p>
-    <w:p/>
-    <w:p>
-      <w:r>
-        <w:t>Behaviour of the system – Talk about what happens at each step</w:t>
-      </w:r>
-      <w:r>
-        <w:t>.</w:t>
-      </w:r>
-    </w:p>
-    <w:p/>
-    <w:p>
-      <w:pPr>
-        <w:pStyle w:val="Heading2"/>
-      </w:pPr>
-      <w:bookmarkStart w:id="7" w:name="_Toc468283808"/>
-      <w:r>
-        <w:t>Architecture Diagram</w:t>
-      </w:r>
-      <w:bookmarkEnd w:id="7"/>
     </w:p>
     <w:p>
       <w:r>
@@ -2121,6 +2454,7 @@
           <w:szCs w:val="32"/>
         </w:rPr>
       </w:pPr>
+      <w:bookmarkStart w:id="7" w:name="_Toc468367311"/>
       <w:r>
         <w:br w:type="page"/>
       </w:r>
@@ -2129,12 +2463,13 @@
       <w:pPr>
         <w:pStyle w:val="Heading1"/>
       </w:pPr>
-      <w:bookmarkStart w:id="8" w:name="_Toc468283809"/>
+      <w:bookmarkStart w:id="8" w:name="_GoBack"/>
+      <w:bookmarkEnd w:id="8"/>
       <w:r>
         <w:lastRenderedPageBreak/>
         <w:t>Implementation</w:t>
       </w:r>
-      <w:bookmarkEnd w:id="8"/>
+      <w:bookmarkEnd w:id="7"/>
     </w:p>
     <w:p>
       <w:r>
@@ -2166,7 +2501,7 @@
       <w:pPr>
         <w:pStyle w:val="Heading1"/>
       </w:pPr>
-      <w:bookmarkStart w:id="9" w:name="_Toc468283810"/>
+      <w:bookmarkStart w:id="9" w:name="_Toc468367312"/>
       <w:r>
         <w:lastRenderedPageBreak/>
         <w:t>Software Testing</w:t>
@@ -2214,7 +2549,7 @@
       <w:pPr>
         <w:pStyle w:val="Heading1"/>
       </w:pPr>
-      <w:bookmarkStart w:id="10" w:name="_Toc468283811"/>
+      <w:bookmarkStart w:id="10" w:name="_Toc468367313"/>
       <w:r>
         <w:lastRenderedPageBreak/>
         <w:t>Evaluation</w:t>
@@ -2229,7 +2564,7 @@
       <w:pPr>
         <w:pStyle w:val="Heading2"/>
       </w:pPr>
-      <w:bookmarkStart w:id="11" w:name="_Toc468283812"/>
+      <w:bookmarkStart w:id="11" w:name="_Toc468367314"/>
       <w:r>
         <w:t>UML</w:t>
       </w:r>
@@ -2251,7 +2586,7 @@
       <w:pPr>
         <w:pStyle w:val="Heading2"/>
       </w:pPr>
-      <w:bookmarkStart w:id="12" w:name="_Toc468283813"/>
+      <w:bookmarkStart w:id="12" w:name="_Toc468367315"/>
       <w:r>
         <w:t>Implementation</w:t>
       </w:r>
@@ -2262,14 +2597,35 @@
     </w:p>
     <w:p>
       <w:r>
-        <w:t>How did the code follow the uml – is the code abstract too?</w:t>
+        <w:t xml:space="preserve">How did the code follow the </w:t>
+      </w:r>
+      <w:proofErr w:type="spellStart"/>
+      <w:r>
+        <w:t>uml</w:t>
+      </w:r>
+      <w:proofErr w:type="spellEnd"/>
+      <w:r>
+        <w:t xml:space="preserve"> – is the code abstract too?</w:t>
       </w:r>
     </w:p>
     <w:p/>
     <w:p>
       <w:r>
-        <w:t>How is the code reusable etc? – Software principles along with maintainability etc</w:t>
-      </w:r>
+        <w:t xml:space="preserve">How is the code reusable </w:t>
+      </w:r>
+      <w:proofErr w:type="spellStart"/>
+      <w:r>
+        <w:t>etc</w:t>
+      </w:r>
+      <w:proofErr w:type="spellEnd"/>
+      <w:r>
+        <w:t xml:space="preserve">? – Software principles along with maintainability </w:t>
+      </w:r>
+      <w:proofErr w:type="spellStart"/>
+      <w:r>
+        <w:t>etc</w:t>
+      </w:r>
+      <w:proofErr w:type="spellEnd"/>
     </w:p>
     <w:p/>
     <w:p>
@@ -2282,7 +2638,7 @@
       <w:pPr>
         <w:pStyle w:val="Heading2"/>
       </w:pPr>
-      <w:bookmarkStart w:id="13" w:name="_Toc468283814"/>
+      <w:bookmarkStart w:id="13" w:name="_Toc468367316"/>
       <w:r>
         <w:t>Software Testing</w:t>
       </w:r>
@@ -2320,7 +2676,7 @@
       <w:pPr>
         <w:pStyle w:val="Heading1"/>
       </w:pPr>
-      <w:bookmarkStart w:id="14" w:name="_Toc468283815"/>
+      <w:bookmarkStart w:id="14" w:name="_Toc468367317"/>
       <w:r>
         <w:lastRenderedPageBreak/>
         <w:t>Appendix</w:t>
@@ -2401,7 +2757,7 @@
           <w:rPr>
             <w:noProof/>
           </w:rPr>
-          <w:t>7</w:t>
+          <w:t>6</w:t>
         </w:r>
         <w:r>
           <w:rPr>
@@ -2552,10 +2908,10 @@
     </w:lvl>
   </w:abstractNum>
   <w:abstractNum w:abstractNumId="1" w15:restartNumberingAfterBreak="0">
-    <w:nsid w:val="536475B7"/>
+    <w:nsid w:val="26CF100B"/>
     <w:multiLevelType w:val="hybridMultilevel"/>
-    <w:tmpl w:val="424CD78E"/>
-    <w:lvl w:ilvl="0" w:tplc="87B0D5D8">
+    <w:tmpl w:val="83746C6C"/>
+    <w:lvl w:ilvl="0" w:tplc="D2823E32">
       <w:numFmt w:val="bullet"/>
       <w:lvlText w:val=""/>
       <w:lvlJc w:val="left"/>
@@ -2663,10 +3019,125 @@
       </w:rPr>
     </w:lvl>
   </w:abstractNum>
+  <w:abstractNum w:abstractNumId="2" w15:restartNumberingAfterBreak="0">
+    <w:nsid w:val="536475B7"/>
+    <w:multiLevelType w:val="hybridMultilevel"/>
+    <w:tmpl w:val="424CD78E"/>
+    <w:lvl w:ilvl="0" w:tplc="87B0D5D8">
+      <w:numFmt w:val="bullet"/>
+      <w:lvlText w:val=""/>
+      <w:lvlJc w:val="left"/>
+      <w:pPr>
+        <w:ind w:left="720" w:hanging="360"/>
+      </w:pPr>
+      <w:rPr>
+        <w:rFonts w:ascii="Symbol" w:eastAsiaTheme="minorHAnsi" w:hAnsi="Symbol" w:cstheme="minorBidi" w:hint="default"/>
+      </w:rPr>
+    </w:lvl>
+    <w:lvl w:ilvl="1" w:tplc="08090003" w:tentative="1">
+      <w:start w:val="1"/>
+      <w:numFmt w:val="bullet"/>
+      <w:lvlText w:val="o"/>
+      <w:lvlJc w:val="left"/>
+      <w:pPr>
+        <w:ind w:left="1440" w:hanging="360"/>
+      </w:pPr>
+      <w:rPr>
+        <w:rFonts w:ascii="Courier New" w:hAnsi="Courier New" w:cs="Courier New" w:hint="default"/>
+      </w:rPr>
+    </w:lvl>
+    <w:lvl w:ilvl="2" w:tplc="08090005" w:tentative="1">
+      <w:start w:val="1"/>
+      <w:numFmt w:val="bullet"/>
+      <w:lvlText w:val=""/>
+      <w:lvlJc w:val="left"/>
+      <w:pPr>
+        <w:ind w:left="2160" w:hanging="360"/>
+      </w:pPr>
+      <w:rPr>
+        <w:rFonts w:ascii="Wingdings" w:hAnsi="Wingdings" w:hint="default"/>
+      </w:rPr>
+    </w:lvl>
+    <w:lvl w:ilvl="3" w:tplc="08090001" w:tentative="1">
+      <w:start w:val="1"/>
+      <w:numFmt w:val="bullet"/>
+      <w:lvlText w:val=""/>
+      <w:lvlJc w:val="left"/>
+      <w:pPr>
+        <w:ind w:left="2880" w:hanging="360"/>
+      </w:pPr>
+      <w:rPr>
+        <w:rFonts w:ascii="Symbol" w:hAnsi="Symbol" w:hint="default"/>
+      </w:rPr>
+    </w:lvl>
+    <w:lvl w:ilvl="4" w:tplc="08090003" w:tentative="1">
+      <w:start w:val="1"/>
+      <w:numFmt w:val="bullet"/>
+      <w:lvlText w:val="o"/>
+      <w:lvlJc w:val="left"/>
+      <w:pPr>
+        <w:ind w:left="3600" w:hanging="360"/>
+      </w:pPr>
+      <w:rPr>
+        <w:rFonts w:ascii="Courier New" w:hAnsi="Courier New" w:cs="Courier New" w:hint="default"/>
+      </w:rPr>
+    </w:lvl>
+    <w:lvl w:ilvl="5" w:tplc="08090005" w:tentative="1">
+      <w:start w:val="1"/>
+      <w:numFmt w:val="bullet"/>
+      <w:lvlText w:val=""/>
+      <w:lvlJc w:val="left"/>
+      <w:pPr>
+        <w:ind w:left="4320" w:hanging="360"/>
+      </w:pPr>
+      <w:rPr>
+        <w:rFonts w:ascii="Wingdings" w:hAnsi="Wingdings" w:hint="default"/>
+      </w:rPr>
+    </w:lvl>
+    <w:lvl w:ilvl="6" w:tplc="08090001" w:tentative="1">
+      <w:start w:val="1"/>
+      <w:numFmt w:val="bullet"/>
+      <w:lvlText w:val=""/>
+      <w:lvlJc w:val="left"/>
+      <w:pPr>
+        <w:ind w:left="5040" w:hanging="360"/>
+      </w:pPr>
+      <w:rPr>
+        <w:rFonts w:ascii="Symbol" w:hAnsi="Symbol" w:hint="default"/>
+      </w:rPr>
+    </w:lvl>
+    <w:lvl w:ilvl="7" w:tplc="08090003" w:tentative="1">
+      <w:start w:val="1"/>
+      <w:numFmt w:val="bullet"/>
+      <w:lvlText w:val="o"/>
+      <w:lvlJc w:val="left"/>
+      <w:pPr>
+        <w:ind w:left="5760" w:hanging="360"/>
+      </w:pPr>
+      <w:rPr>
+        <w:rFonts w:ascii="Courier New" w:hAnsi="Courier New" w:cs="Courier New" w:hint="default"/>
+      </w:rPr>
+    </w:lvl>
+    <w:lvl w:ilvl="8" w:tplc="08090005" w:tentative="1">
+      <w:start w:val="1"/>
+      <w:numFmt w:val="bullet"/>
+      <w:lvlText w:val=""/>
+      <w:lvlJc w:val="left"/>
+      <w:pPr>
+        <w:ind w:left="6480" w:hanging="360"/>
+      </w:pPr>
+      <w:rPr>
+        <w:rFonts w:ascii="Wingdings" w:hAnsi="Wingdings" w:hint="default"/>
+      </w:rPr>
+    </w:lvl>
+  </w:abstractNum>
   <w:num w:numId="1">
     <w:abstractNumId w:val="0"/>
   </w:num>
   <w:num w:numId="2">
+    <w:abstractNumId w:val="2"/>
+  </w:num>
+  <w:num w:numId="3">
     <w:abstractNumId w:val="1"/>
   </w:num>
 </w:numbering>
@@ -3115,6 +3586,7 @@
   <w:style w:type="character" w:default="1" w:styleId="DefaultParagraphFont">
     <w:name w:val="Default Paragraph Font"/>
     <w:uiPriority w:val="1"/>
+    <w:semiHidden/>
     <w:unhideWhenUsed/>
   </w:style>
   <w:style w:type="table" w:default="1" w:styleId="TableNormal">
@@ -3567,7 +4039,7 @@
 </file>
 
 <file path=customXml/itemProps1.xml><?xml version="1.0" encoding="utf-8"?>
-<ds:datastoreItem xmlns:ds="http://schemas.openxmlformats.org/officeDocument/2006/customXml" ds:itemID="{B7ADB2B0-825A-4041-AC66-38866D40B0D4}">
+<ds:datastoreItem xmlns:ds="http://schemas.openxmlformats.org/officeDocument/2006/customXml" ds:itemID="{324EF917-91DF-4471-97F6-EDFB675A4657}">
   <ds:schemaRefs>
     <ds:schemaRef ds:uri="http://schemas.openxmlformats.org/officeDocument/2006/bibliography"/>
   </ds:schemaRefs>

</xml_diff>

<commit_message>
Add use case and class diagram for whole case study. Finish most content of assignment doc. Need proof reading, code and diagrams.
</commit_message>
<xml_diff>
--- a/21223241_Applied_Software_Engineering_Assignment.docx
+++ b/21223241_Applied_Software_Engineering_Assignment.docx
@@ -598,13 +598,27 @@
           <w:r>
             <w:fldChar w:fldCharType="separate"/>
           </w:r>
-          <w:hyperlink w:anchor="_Toc468528176" w:history="1">
+          <w:hyperlink w:anchor="_Toc468568032" w:history="1">
             <w:r>
               <w:rPr>
                 <w:rStyle w:val="Hyperlink"/>
                 <w:noProof/>
               </w:rPr>
-              <w:t>Introduction</w:t>
+              <w:t>Introduct</w:t>
+            </w:r>
+            <w:r>
+              <w:rPr>
+                <w:rStyle w:val="Hyperlink"/>
+                <w:noProof/>
+              </w:rPr>
+              <w:t>i</w:t>
+            </w:r>
+            <w:r>
+              <w:rPr>
+                <w:rStyle w:val="Hyperlink"/>
+                <w:noProof/>
+              </w:rPr>
+              <w:t>on</w:t>
             </w:r>
             <w:r>
               <w:rPr>
@@ -625,7 +639,220 @@
                 <w:noProof/>
                 <w:webHidden/>
               </w:rPr>
-              <w:instrText xml:space="preserve"> PAGEREF _Toc468528176 \h </w:instrText>
+              <w:instrText xml:space="preserve"> PAGEREF _Toc468568032 \h </w:instrText>
+            </w:r>
+            <w:r>
+              <w:rPr>
+                <w:noProof/>
+                <w:webHidden/>
+              </w:rPr>
+            </w:r>
+            <w:r>
+              <w:rPr>
+                <w:noProof/>
+                <w:webHidden/>
+              </w:rPr>
+              <w:fldChar w:fldCharType="separate"/>
+            </w:r>
+            <w:r>
+              <w:rPr>
+                <w:noProof/>
+                <w:webHidden/>
+              </w:rPr>
+              <w:t>2</w:t>
+            </w:r>
+            <w:r>
+              <w:rPr>
+                <w:noProof/>
+                <w:webHidden/>
+              </w:rPr>
+              <w:fldChar w:fldCharType="end"/>
+            </w:r>
+          </w:hyperlink>
+        </w:p>
+        <w:p>
+          <w:pPr>
+            <w:pStyle w:val="TOC2"/>
+            <w:tabs>
+              <w:tab w:val="right" w:leader="dot" w:pos="9016"/>
+            </w:tabs>
+            <w:rPr>
+              <w:rFonts w:eastAsiaTheme="minorEastAsia"/>
+              <w:noProof/>
+              <w:sz w:val="22"/>
+              <w:lang w:eastAsia="en-GB"/>
+            </w:rPr>
+          </w:pPr>
+          <w:hyperlink w:anchor="_Toc468568033" w:history="1">
+            <w:r>
+              <w:rPr>
+                <w:rStyle w:val="Hyperlink"/>
+                <w:noProof/>
+              </w:rPr>
+              <w:t>Use Cases Found</w:t>
+            </w:r>
+            <w:r>
+              <w:rPr>
+                <w:noProof/>
+                <w:webHidden/>
+              </w:rPr>
+              <w:tab/>
+            </w:r>
+            <w:r>
+              <w:rPr>
+                <w:noProof/>
+                <w:webHidden/>
+              </w:rPr>
+              <w:fldChar w:fldCharType="begin"/>
+            </w:r>
+            <w:r>
+              <w:rPr>
+                <w:noProof/>
+                <w:webHidden/>
+              </w:rPr>
+              <w:instrText xml:space="preserve"> PAGEREF _Toc468568033 \h </w:instrText>
+            </w:r>
+            <w:r>
+              <w:rPr>
+                <w:noProof/>
+                <w:webHidden/>
+              </w:rPr>
+            </w:r>
+            <w:r>
+              <w:rPr>
+                <w:noProof/>
+                <w:webHidden/>
+              </w:rPr>
+              <w:fldChar w:fldCharType="separate"/>
+            </w:r>
+            <w:r>
+              <w:rPr>
+                <w:noProof/>
+                <w:webHidden/>
+              </w:rPr>
+              <w:t>2</w:t>
+            </w:r>
+            <w:r>
+              <w:rPr>
+                <w:noProof/>
+                <w:webHidden/>
+              </w:rPr>
+              <w:fldChar w:fldCharType="end"/>
+            </w:r>
+          </w:hyperlink>
+        </w:p>
+        <w:p>
+          <w:pPr>
+            <w:pStyle w:val="TOC2"/>
+            <w:tabs>
+              <w:tab w:val="right" w:leader="dot" w:pos="9016"/>
+            </w:tabs>
+            <w:rPr>
+              <w:rFonts w:eastAsiaTheme="minorEastAsia"/>
+              <w:noProof/>
+              <w:sz w:val="22"/>
+              <w:lang w:eastAsia="en-GB"/>
+            </w:rPr>
+          </w:pPr>
+          <w:hyperlink w:anchor="_Toc468568034" w:history="1">
+            <w:r>
+              <w:rPr>
+                <w:rStyle w:val="Hyperlink"/>
+                <w:noProof/>
+              </w:rPr>
+              <w:t>Class Diagram</w:t>
+            </w:r>
+            <w:r>
+              <w:rPr>
+                <w:noProof/>
+                <w:webHidden/>
+              </w:rPr>
+              <w:tab/>
+            </w:r>
+            <w:r>
+              <w:rPr>
+                <w:noProof/>
+                <w:webHidden/>
+              </w:rPr>
+              <w:fldChar w:fldCharType="begin"/>
+            </w:r>
+            <w:r>
+              <w:rPr>
+                <w:noProof/>
+                <w:webHidden/>
+              </w:rPr>
+              <w:instrText xml:space="preserve"> PAGEREF _Toc468568034 \h </w:instrText>
+            </w:r>
+            <w:r>
+              <w:rPr>
+                <w:noProof/>
+                <w:webHidden/>
+              </w:rPr>
+            </w:r>
+            <w:r>
+              <w:rPr>
+                <w:noProof/>
+                <w:webHidden/>
+              </w:rPr>
+              <w:fldChar w:fldCharType="separate"/>
+            </w:r>
+            <w:r>
+              <w:rPr>
+                <w:noProof/>
+                <w:webHidden/>
+              </w:rPr>
+              <w:t>2</w:t>
+            </w:r>
+            <w:r>
+              <w:rPr>
+                <w:noProof/>
+                <w:webHidden/>
+              </w:rPr>
+              <w:fldChar w:fldCharType="end"/>
+            </w:r>
+          </w:hyperlink>
+        </w:p>
+        <w:p>
+          <w:pPr>
+            <w:pStyle w:val="TOC2"/>
+            <w:tabs>
+              <w:tab w:val="right" w:leader="dot" w:pos="9016"/>
+            </w:tabs>
+            <w:rPr>
+              <w:rFonts w:eastAsiaTheme="minorEastAsia"/>
+              <w:noProof/>
+              <w:sz w:val="22"/>
+              <w:lang w:eastAsia="en-GB"/>
+            </w:rPr>
+          </w:pPr>
+          <w:hyperlink w:anchor="_Toc468568035" w:history="1">
+            <w:r>
+              <w:rPr>
+                <w:rStyle w:val="Hyperlink"/>
+                <w:noProof/>
+              </w:rPr>
+              <w:t>Architecture Diagram</w:t>
+            </w:r>
+            <w:r>
+              <w:rPr>
+                <w:noProof/>
+                <w:webHidden/>
+              </w:rPr>
+              <w:tab/>
+            </w:r>
+            <w:r>
+              <w:rPr>
+                <w:noProof/>
+                <w:webHidden/>
+              </w:rPr>
+              <w:fldChar w:fldCharType="begin"/>
+            </w:r>
+            <w:r>
+              <w:rPr>
+                <w:noProof/>
+                <w:webHidden/>
+              </w:rPr>
+              <w:instrText xml:space="preserve"> PAGEREF _Toc468568035 \h </w:instrText>
             </w:r>
             <w:r>
               <w:rPr>
@@ -669,13 +896,13 @@
               <w:lang w:eastAsia="en-GB"/>
             </w:rPr>
           </w:pPr>
-          <w:hyperlink w:anchor="_Toc468528177" w:history="1">
+          <w:hyperlink w:anchor="_Toc468568036" w:history="1">
             <w:r>
               <w:rPr>
                 <w:rStyle w:val="Hyperlink"/>
                 <w:noProof/>
               </w:rPr>
-              <w:t>Requirements From Case Study</w:t>
+              <w:t>Requirements Engineering</w:t>
             </w:r>
             <w:r>
               <w:rPr>
@@ -696,291 +923,7 @@
                 <w:noProof/>
                 <w:webHidden/>
               </w:rPr>
-              <w:instrText xml:space="preserve"> PAGEREF _Toc468528177 \h </w:instrText>
-            </w:r>
-            <w:r>
-              <w:rPr>
-                <w:noProof/>
-                <w:webHidden/>
-              </w:rPr>
-            </w:r>
-            <w:r>
-              <w:rPr>
-                <w:noProof/>
-                <w:webHidden/>
-              </w:rPr>
-              <w:fldChar w:fldCharType="separate"/>
-            </w:r>
-            <w:r>
-              <w:rPr>
-                <w:noProof/>
-                <w:webHidden/>
-              </w:rPr>
-              <w:t>2</w:t>
-            </w:r>
-            <w:r>
-              <w:rPr>
-                <w:noProof/>
-                <w:webHidden/>
-              </w:rPr>
-              <w:fldChar w:fldCharType="end"/>
-            </w:r>
-          </w:hyperlink>
-        </w:p>
-        <w:p>
-          <w:pPr>
-            <w:pStyle w:val="TOC1"/>
-            <w:tabs>
-              <w:tab w:val="right" w:leader="dot" w:pos="9016"/>
-            </w:tabs>
-            <w:rPr>
-              <w:rFonts w:eastAsiaTheme="minorEastAsia"/>
-              <w:noProof/>
-              <w:sz w:val="22"/>
-              <w:lang w:eastAsia="en-GB"/>
-            </w:rPr>
-          </w:pPr>
-          <w:hyperlink w:anchor="_Toc468528178" w:history="1">
-            <w:r>
-              <w:rPr>
-                <w:rStyle w:val="Hyperlink"/>
-                <w:noProof/>
-              </w:rPr>
-              <w:t>UML Modelling</w:t>
-            </w:r>
-            <w:r>
-              <w:rPr>
-                <w:noProof/>
-                <w:webHidden/>
-              </w:rPr>
-              <w:tab/>
-            </w:r>
-            <w:r>
-              <w:rPr>
-                <w:noProof/>
-                <w:webHidden/>
-              </w:rPr>
-              <w:fldChar w:fldCharType="begin"/>
-            </w:r>
-            <w:r>
-              <w:rPr>
-                <w:noProof/>
-                <w:webHidden/>
-              </w:rPr>
-              <w:instrText xml:space="preserve"> PAGEREF _Toc468528178 \h </w:instrText>
-            </w:r>
-            <w:r>
-              <w:rPr>
-                <w:noProof/>
-                <w:webHidden/>
-              </w:rPr>
-            </w:r>
-            <w:r>
-              <w:rPr>
-                <w:noProof/>
-                <w:webHidden/>
-              </w:rPr>
-              <w:fldChar w:fldCharType="separate"/>
-            </w:r>
-            <w:r>
-              <w:rPr>
-                <w:noProof/>
-                <w:webHidden/>
-              </w:rPr>
-              <w:t>2</w:t>
-            </w:r>
-            <w:r>
-              <w:rPr>
-                <w:noProof/>
-                <w:webHidden/>
-              </w:rPr>
-              <w:fldChar w:fldCharType="end"/>
-            </w:r>
-          </w:hyperlink>
-        </w:p>
-        <w:p>
-          <w:pPr>
-            <w:pStyle w:val="TOC2"/>
-            <w:tabs>
-              <w:tab w:val="right" w:leader="dot" w:pos="9016"/>
-            </w:tabs>
-            <w:rPr>
-              <w:rFonts w:eastAsiaTheme="minorEastAsia"/>
-              <w:noProof/>
-              <w:sz w:val="22"/>
-              <w:lang w:eastAsia="en-GB"/>
-            </w:rPr>
-          </w:pPr>
-          <w:hyperlink w:anchor="_Toc468528179" w:history="1">
-            <w:r>
-              <w:rPr>
-                <w:rStyle w:val="Hyperlink"/>
-                <w:noProof/>
-              </w:rPr>
-              <w:t>Use Case Description</w:t>
-            </w:r>
-            <w:r>
-              <w:rPr>
-                <w:noProof/>
-                <w:webHidden/>
-              </w:rPr>
-              <w:tab/>
-            </w:r>
-            <w:r>
-              <w:rPr>
-                <w:noProof/>
-                <w:webHidden/>
-              </w:rPr>
-              <w:fldChar w:fldCharType="begin"/>
-            </w:r>
-            <w:r>
-              <w:rPr>
-                <w:noProof/>
-                <w:webHidden/>
-              </w:rPr>
-              <w:instrText xml:space="preserve"> PAGEREF _Toc468528179 \h </w:instrText>
-            </w:r>
-            <w:r>
-              <w:rPr>
-                <w:noProof/>
-                <w:webHidden/>
-              </w:rPr>
-            </w:r>
-            <w:r>
-              <w:rPr>
-                <w:noProof/>
-                <w:webHidden/>
-              </w:rPr>
-              <w:fldChar w:fldCharType="separate"/>
-            </w:r>
-            <w:r>
-              <w:rPr>
-                <w:noProof/>
-                <w:webHidden/>
-              </w:rPr>
-              <w:t>2</w:t>
-            </w:r>
-            <w:r>
-              <w:rPr>
-                <w:noProof/>
-                <w:webHidden/>
-              </w:rPr>
-              <w:fldChar w:fldCharType="end"/>
-            </w:r>
-          </w:hyperlink>
-        </w:p>
-        <w:p>
-          <w:pPr>
-            <w:pStyle w:val="TOC2"/>
-            <w:tabs>
-              <w:tab w:val="right" w:leader="dot" w:pos="9016"/>
-            </w:tabs>
-            <w:rPr>
-              <w:rFonts w:eastAsiaTheme="minorEastAsia"/>
-              <w:noProof/>
-              <w:sz w:val="22"/>
-              <w:lang w:eastAsia="en-GB"/>
-            </w:rPr>
-          </w:pPr>
-          <w:hyperlink w:anchor="_Toc468528180" w:history="1">
-            <w:r>
-              <w:rPr>
-                <w:rStyle w:val="Hyperlink"/>
-                <w:noProof/>
-              </w:rPr>
-              <w:t>Class Diagram</w:t>
-            </w:r>
-            <w:r>
-              <w:rPr>
-                <w:noProof/>
-                <w:webHidden/>
-              </w:rPr>
-              <w:tab/>
-            </w:r>
-            <w:r>
-              <w:rPr>
-                <w:noProof/>
-                <w:webHidden/>
-              </w:rPr>
-              <w:fldChar w:fldCharType="begin"/>
-            </w:r>
-            <w:r>
-              <w:rPr>
-                <w:noProof/>
-                <w:webHidden/>
-              </w:rPr>
-              <w:instrText xml:space="preserve"> PAGEREF _Toc468528180 \h </w:instrText>
-            </w:r>
-            <w:r>
-              <w:rPr>
-                <w:noProof/>
-                <w:webHidden/>
-              </w:rPr>
-            </w:r>
-            <w:r>
-              <w:rPr>
-                <w:noProof/>
-                <w:webHidden/>
-              </w:rPr>
-              <w:fldChar w:fldCharType="separate"/>
-            </w:r>
-            <w:r>
-              <w:rPr>
-                <w:noProof/>
-                <w:webHidden/>
-              </w:rPr>
-              <w:t>3</w:t>
-            </w:r>
-            <w:r>
-              <w:rPr>
-                <w:noProof/>
-                <w:webHidden/>
-              </w:rPr>
-              <w:fldChar w:fldCharType="end"/>
-            </w:r>
-          </w:hyperlink>
-        </w:p>
-        <w:p>
-          <w:pPr>
-            <w:pStyle w:val="TOC2"/>
-            <w:tabs>
-              <w:tab w:val="right" w:leader="dot" w:pos="9016"/>
-            </w:tabs>
-            <w:rPr>
-              <w:rFonts w:eastAsiaTheme="minorEastAsia"/>
-              <w:noProof/>
-              <w:sz w:val="22"/>
-              <w:lang w:eastAsia="en-GB"/>
-            </w:rPr>
-          </w:pPr>
-          <w:hyperlink w:anchor="_Toc468528181" w:history="1">
-            <w:r>
-              <w:rPr>
-                <w:rStyle w:val="Hyperlink"/>
-                <w:noProof/>
-              </w:rPr>
-              <w:t>Sequence Diagram</w:t>
-            </w:r>
-            <w:r>
-              <w:rPr>
-                <w:noProof/>
-                <w:webHidden/>
-              </w:rPr>
-              <w:tab/>
-            </w:r>
-            <w:r>
-              <w:rPr>
-                <w:noProof/>
-                <w:webHidden/>
-              </w:rPr>
-              <w:fldChar w:fldCharType="begin"/>
-            </w:r>
-            <w:r>
-              <w:rPr>
-                <w:noProof/>
-                <w:webHidden/>
-              </w:rPr>
-              <w:instrText xml:space="preserve"> PAGEREF _Toc468528181 \h </w:instrText>
+              <w:instrText xml:space="preserve"> PAGEREF _Toc468568036 \h </w:instrText>
             </w:r>
             <w:r>
               <w:rPr>
@@ -1024,13 +967,13 @@
               <w:lang w:eastAsia="en-GB"/>
             </w:rPr>
           </w:pPr>
-          <w:hyperlink w:anchor="_Toc468528182" w:history="1">
+          <w:hyperlink w:anchor="_Toc468568037" w:history="1">
             <w:r>
               <w:rPr>
                 <w:rStyle w:val="Hyperlink"/>
                 <w:noProof/>
               </w:rPr>
-              <w:t>Architecture Diagram</w:t>
+              <w:t>Requirement for the Use Case</w:t>
             </w:r>
             <w:r>
               <w:rPr>
@@ -1051,7 +994,220 @@
                 <w:noProof/>
                 <w:webHidden/>
               </w:rPr>
-              <w:instrText xml:space="preserve"> PAGEREF _Toc468528182 \h </w:instrText>
+              <w:instrText xml:space="preserve"> PAGEREF _Toc468568037 \h </w:instrText>
+            </w:r>
+            <w:r>
+              <w:rPr>
+                <w:noProof/>
+                <w:webHidden/>
+              </w:rPr>
+            </w:r>
+            <w:r>
+              <w:rPr>
+                <w:noProof/>
+                <w:webHidden/>
+              </w:rPr>
+              <w:fldChar w:fldCharType="separate"/>
+            </w:r>
+            <w:r>
+              <w:rPr>
+                <w:noProof/>
+                <w:webHidden/>
+              </w:rPr>
+              <w:t>4</w:t>
+            </w:r>
+            <w:r>
+              <w:rPr>
+                <w:noProof/>
+                <w:webHidden/>
+              </w:rPr>
+              <w:fldChar w:fldCharType="end"/>
+            </w:r>
+          </w:hyperlink>
+        </w:p>
+        <w:p>
+          <w:pPr>
+            <w:pStyle w:val="TOC1"/>
+            <w:tabs>
+              <w:tab w:val="right" w:leader="dot" w:pos="9016"/>
+            </w:tabs>
+            <w:rPr>
+              <w:rFonts w:eastAsiaTheme="minorEastAsia"/>
+              <w:noProof/>
+              <w:sz w:val="22"/>
+              <w:lang w:eastAsia="en-GB"/>
+            </w:rPr>
+          </w:pPr>
+          <w:hyperlink w:anchor="_Toc468568038" w:history="1">
+            <w:r>
+              <w:rPr>
+                <w:rStyle w:val="Hyperlink"/>
+                <w:noProof/>
+              </w:rPr>
+              <w:t>UML Modelling</w:t>
+            </w:r>
+            <w:r>
+              <w:rPr>
+                <w:noProof/>
+                <w:webHidden/>
+              </w:rPr>
+              <w:tab/>
+            </w:r>
+            <w:r>
+              <w:rPr>
+                <w:noProof/>
+                <w:webHidden/>
+              </w:rPr>
+              <w:fldChar w:fldCharType="begin"/>
+            </w:r>
+            <w:r>
+              <w:rPr>
+                <w:noProof/>
+                <w:webHidden/>
+              </w:rPr>
+              <w:instrText xml:space="preserve"> PAGEREF _Toc468568038 \h </w:instrText>
+            </w:r>
+            <w:r>
+              <w:rPr>
+                <w:noProof/>
+                <w:webHidden/>
+              </w:rPr>
+            </w:r>
+            <w:r>
+              <w:rPr>
+                <w:noProof/>
+                <w:webHidden/>
+              </w:rPr>
+              <w:fldChar w:fldCharType="separate"/>
+            </w:r>
+            <w:r>
+              <w:rPr>
+                <w:noProof/>
+                <w:webHidden/>
+              </w:rPr>
+              <w:t>4</w:t>
+            </w:r>
+            <w:r>
+              <w:rPr>
+                <w:noProof/>
+                <w:webHidden/>
+              </w:rPr>
+              <w:fldChar w:fldCharType="end"/>
+            </w:r>
+          </w:hyperlink>
+        </w:p>
+        <w:p>
+          <w:pPr>
+            <w:pStyle w:val="TOC2"/>
+            <w:tabs>
+              <w:tab w:val="right" w:leader="dot" w:pos="9016"/>
+            </w:tabs>
+            <w:rPr>
+              <w:rFonts w:eastAsiaTheme="minorEastAsia"/>
+              <w:noProof/>
+              <w:sz w:val="22"/>
+              <w:lang w:eastAsia="en-GB"/>
+            </w:rPr>
+          </w:pPr>
+          <w:hyperlink w:anchor="_Toc468568039" w:history="1">
+            <w:r>
+              <w:rPr>
+                <w:rStyle w:val="Hyperlink"/>
+                <w:noProof/>
+              </w:rPr>
+              <w:t>Use Case Description</w:t>
+            </w:r>
+            <w:r>
+              <w:rPr>
+                <w:noProof/>
+                <w:webHidden/>
+              </w:rPr>
+              <w:tab/>
+            </w:r>
+            <w:r>
+              <w:rPr>
+                <w:noProof/>
+                <w:webHidden/>
+              </w:rPr>
+              <w:fldChar w:fldCharType="begin"/>
+            </w:r>
+            <w:r>
+              <w:rPr>
+                <w:noProof/>
+                <w:webHidden/>
+              </w:rPr>
+              <w:instrText xml:space="preserve"> PAGEREF _Toc468568039 \h </w:instrText>
+            </w:r>
+            <w:r>
+              <w:rPr>
+                <w:noProof/>
+                <w:webHidden/>
+              </w:rPr>
+            </w:r>
+            <w:r>
+              <w:rPr>
+                <w:noProof/>
+                <w:webHidden/>
+              </w:rPr>
+              <w:fldChar w:fldCharType="separate"/>
+            </w:r>
+            <w:r>
+              <w:rPr>
+                <w:noProof/>
+                <w:webHidden/>
+              </w:rPr>
+              <w:t>4</w:t>
+            </w:r>
+            <w:r>
+              <w:rPr>
+                <w:noProof/>
+                <w:webHidden/>
+              </w:rPr>
+              <w:fldChar w:fldCharType="end"/>
+            </w:r>
+          </w:hyperlink>
+        </w:p>
+        <w:p>
+          <w:pPr>
+            <w:pStyle w:val="TOC2"/>
+            <w:tabs>
+              <w:tab w:val="right" w:leader="dot" w:pos="9016"/>
+            </w:tabs>
+            <w:rPr>
+              <w:rFonts w:eastAsiaTheme="minorEastAsia"/>
+              <w:noProof/>
+              <w:sz w:val="22"/>
+              <w:lang w:eastAsia="en-GB"/>
+            </w:rPr>
+          </w:pPr>
+          <w:hyperlink w:anchor="_Toc468568040" w:history="1">
+            <w:r>
+              <w:rPr>
+                <w:rStyle w:val="Hyperlink"/>
+                <w:noProof/>
+              </w:rPr>
+              <w:t>Class Diagram</w:t>
+            </w:r>
+            <w:r>
+              <w:rPr>
+                <w:noProof/>
+                <w:webHidden/>
+              </w:rPr>
+              <w:tab/>
+            </w:r>
+            <w:r>
+              <w:rPr>
+                <w:noProof/>
+                <w:webHidden/>
+              </w:rPr>
+              <w:fldChar w:fldCharType="begin"/>
+            </w:r>
+            <w:r>
+              <w:rPr>
+                <w:noProof/>
+                <w:webHidden/>
+              </w:rPr>
+              <w:instrText xml:space="preserve"> PAGEREF _Toc468568040 \h </w:instrText>
             </w:r>
             <w:r>
               <w:rPr>
@@ -1084,7 +1240,7 @@
         </w:p>
         <w:p>
           <w:pPr>
-            <w:pStyle w:val="TOC1"/>
+            <w:pStyle w:val="TOC2"/>
             <w:tabs>
               <w:tab w:val="right" w:leader="dot" w:pos="9016"/>
             </w:tabs>
@@ -1095,13 +1251,13 @@
               <w:lang w:eastAsia="en-GB"/>
             </w:rPr>
           </w:pPr>
-          <w:hyperlink w:anchor="_Toc468528183" w:history="1">
+          <w:hyperlink w:anchor="_Toc468568041" w:history="1">
             <w:r>
               <w:rPr>
                 <w:rStyle w:val="Hyperlink"/>
                 <w:noProof/>
               </w:rPr>
-              <w:t>Implementation</w:t>
+              <w:t>Sequence Diagram</w:t>
             </w:r>
             <w:r>
               <w:rPr>
@@ -1122,7 +1278,7 @@
                 <w:noProof/>
                 <w:webHidden/>
               </w:rPr>
-              <w:instrText xml:space="preserve"> PAGEREF _Toc468528183 \h </w:instrText>
+              <w:instrText xml:space="preserve"> PAGEREF _Toc468568041 \h </w:instrText>
             </w:r>
             <w:r>
               <w:rPr>
@@ -1166,27 +1322,13 @@
               <w:lang w:eastAsia="en-GB"/>
             </w:rPr>
           </w:pPr>
-          <w:hyperlink w:anchor="_Toc468528184" w:history="1">
+          <w:hyperlink w:anchor="_Toc468568042" w:history="1">
             <w:r>
               <w:rPr>
                 <w:rStyle w:val="Hyperlink"/>
                 <w:noProof/>
               </w:rPr>
-              <w:t xml:space="preserve">Software </w:t>
-            </w:r>
-            <w:r>
-              <w:rPr>
-                <w:rStyle w:val="Hyperlink"/>
-                <w:noProof/>
-              </w:rPr>
-              <w:t>T</w:t>
-            </w:r>
-            <w:r>
-              <w:rPr>
-                <w:rStyle w:val="Hyperlink"/>
-                <w:noProof/>
-              </w:rPr>
-              <w:t>esting</w:t>
+              <w:t>Implementation</w:t>
             </w:r>
             <w:r>
               <w:rPr>
@@ -1207,7 +1349,7 @@
                 <w:noProof/>
                 <w:webHidden/>
               </w:rPr>
-              <w:instrText xml:space="preserve"> PAGEREF _Toc468528184 \h </w:instrText>
+              <w:instrText xml:space="preserve"> PAGEREF _Toc468568042 \h </w:instrText>
             </w:r>
             <w:r>
               <w:rPr>
@@ -1227,7 +1369,7 @@
                 <w:noProof/>
                 <w:webHidden/>
               </w:rPr>
-              <w:t>9</w:t>
+              <w:t>7</w:t>
             </w:r>
             <w:r>
               <w:rPr>
@@ -1251,7 +1393,78 @@
               <w:lang w:eastAsia="en-GB"/>
             </w:rPr>
           </w:pPr>
-          <w:hyperlink w:anchor="_Toc468528185" w:history="1">
+          <w:hyperlink w:anchor="_Toc468568043" w:history="1">
+            <w:r>
+              <w:rPr>
+                <w:rStyle w:val="Hyperlink"/>
+                <w:noProof/>
+              </w:rPr>
+              <w:t>Software Testing</w:t>
+            </w:r>
+            <w:r>
+              <w:rPr>
+                <w:noProof/>
+                <w:webHidden/>
+              </w:rPr>
+              <w:tab/>
+            </w:r>
+            <w:r>
+              <w:rPr>
+                <w:noProof/>
+                <w:webHidden/>
+              </w:rPr>
+              <w:fldChar w:fldCharType="begin"/>
+            </w:r>
+            <w:r>
+              <w:rPr>
+                <w:noProof/>
+                <w:webHidden/>
+              </w:rPr>
+              <w:instrText xml:space="preserve"> PAGEREF _Toc468568043 \h </w:instrText>
+            </w:r>
+            <w:r>
+              <w:rPr>
+                <w:noProof/>
+                <w:webHidden/>
+              </w:rPr>
+            </w:r>
+            <w:r>
+              <w:rPr>
+                <w:noProof/>
+                <w:webHidden/>
+              </w:rPr>
+              <w:fldChar w:fldCharType="separate"/>
+            </w:r>
+            <w:r>
+              <w:rPr>
+                <w:noProof/>
+                <w:webHidden/>
+              </w:rPr>
+              <w:t>10</w:t>
+            </w:r>
+            <w:r>
+              <w:rPr>
+                <w:noProof/>
+                <w:webHidden/>
+              </w:rPr>
+              <w:fldChar w:fldCharType="end"/>
+            </w:r>
+          </w:hyperlink>
+        </w:p>
+        <w:p>
+          <w:pPr>
+            <w:pStyle w:val="TOC1"/>
+            <w:tabs>
+              <w:tab w:val="right" w:leader="dot" w:pos="9016"/>
+            </w:tabs>
+            <w:rPr>
+              <w:rFonts w:eastAsiaTheme="minorEastAsia"/>
+              <w:noProof/>
+              <w:sz w:val="22"/>
+              <w:lang w:eastAsia="en-GB"/>
+            </w:rPr>
+          </w:pPr>
+          <w:hyperlink w:anchor="_Toc468568044" w:history="1">
             <w:r>
               <w:rPr>
                 <w:rStyle w:val="Hyperlink"/>
@@ -1278,7 +1491,7 @@
                 <w:noProof/>
                 <w:webHidden/>
               </w:rPr>
-              <w:instrText xml:space="preserve"> PAGEREF _Toc468528185 \h </w:instrText>
+              <w:instrText xml:space="preserve"> PAGEREF _Toc468568044 \h </w:instrText>
             </w:r>
             <w:r>
               <w:rPr>
@@ -1298,7 +1511,7 @@
                 <w:noProof/>
                 <w:webHidden/>
               </w:rPr>
-              <w:t>11</w:t>
+              <w:t>14</w:t>
             </w:r>
             <w:r>
               <w:rPr>
@@ -1322,7 +1535,7 @@
               <w:lang w:eastAsia="en-GB"/>
             </w:rPr>
           </w:pPr>
-          <w:hyperlink w:anchor="_Toc468528186" w:history="1">
+          <w:hyperlink w:anchor="_Toc468568045" w:history="1">
             <w:r>
               <w:rPr>
                 <w:rStyle w:val="Hyperlink"/>
@@ -1349,7 +1562,7 @@
                 <w:noProof/>
                 <w:webHidden/>
               </w:rPr>
-              <w:instrText xml:space="preserve"> PAGEREF _Toc468528186 \h </w:instrText>
+              <w:instrText xml:space="preserve"> PAGEREF _Toc468568045 \h </w:instrText>
             </w:r>
             <w:r>
               <w:rPr>
@@ -1369,7 +1582,7 @@
                 <w:noProof/>
                 <w:webHidden/>
               </w:rPr>
-              <w:t>11</w:t>
+              <w:t>14</w:t>
             </w:r>
             <w:r>
               <w:rPr>
@@ -1393,7 +1606,7 @@
               <w:lang w:eastAsia="en-GB"/>
             </w:rPr>
           </w:pPr>
-          <w:hyperlink w:anchor="_Toc468528187" w:history="1">
+          <w:hyperlink w:anchor="_Toc468568046" w:history="1">
             <w:r>
               <w:rPr>
                 <w:rStyle w:val="Hyperlink"/>
@@ -1420,7 +1633,7 @@
                 <w:noProof/>
                 <w:webHidden/>
               </w:rPr>
-              <w:instrText xml:space="preserve"> PAGEREF _Toc468528187 \h </w:instrText>
+              <w:instrText xml:space="preserve"> PAGEREF _Toc468568046 \h </w:instrText>
             </w:r>
             <w:r>
               <w:rPr>
@@ -1440,7 +1653,7 @@
                 <w:noProof/>
                 <w:webHidden/>
               </w:rPr>
-              <w:t>11</w:t>
+              <w:t>14</w:t>
             </w:r>
             <w:r>
               <w:rPr>
@@ -1464,7 +1677,7 @@
               <w:lang w:eastAsia="en-GB"/>
             </w:rPr>
           </w:pPr>
-          <w:hyperlink w:anchor="_Toc468528188" w:history="1">
+          <w:hyperlink w:anchor="_Toc468568047" w:history="1">
             <w:r>
               <w:rPr>
                 <w:rStyle w:val="Hyperlink"/>
@@ -1491,7 +1704,7 @@
                 <w:noProof/>
                 <w:webHidden/>
               </w:rPr>
-              <w:instrText xml:space="preserve"> PAGEREF _Toc468528188 \h </w:instrText>
+              <w:instrText xml:space="preserve"> PAGEREF _Toc468568047 \h </w:instrText>
             </w:r>
             <w:r>
               <w:rPr>
@@ -1511,7 +1724,7 @@
                 <w:noProof/>
                 <w:webHidden/>
               </w:rPr>
-              <w:t>11</w:t>
+              <w:t>14</w:t>
             </w:r>
             <w:r>
               <w:rPr>
@@ -1535,7 +1748,7 @@
               <w:lang w:eastAsia="en-GB"/>
             </w:rPr>
           </w:pPr>
-          <w:hyperlink w:anchor="_Toc468528189" w:history="1">
+          <w:hyperlink w:anchor="_Toc468568048" w:history="1">
             <w:r>
               <w:rPr>
                 <w:rStyle w:val="Hyperlink"/>
@@ -1562,7 +1775,7 @@
                 <w:noProof/>
                 <w:webHidden/>
               </w:rPr>
-              <w:instrText xml:space="preserve"> PAGEREF _Toc468528189 \h </w:instrText>
+              <w:instrText xml:space="preserve"> PAGEREF _Toc468568048 \h </w:instrText>
             </w:r>
             <w:r>
               <w:rPr>
@@ -1582,7 +1795,7 @@
                 <w:noProof/>
                 <w:webHidden/>
               </w:rPr>
-              <w:t>12</w:t>
+              <w:t>15</w:t>
             </w:r>
             <w:r>
               <w:rPr>
@@ -1606,7 +1819,7 @@
               <w:lang w:eastAsia="en-GB"/>
             </w:rPr>
           </w:pPr>
-          <w:hyperlink w:anchor="_Toc468528190" w:history="1">
+          <w:hyperlink w:anchor="_Toc468568049" w:history="1">
             <w:r>
               <w:rPr>
                 <w:rStyle w:val="Hyperlink"/>
@@ -1633,7 +1846,7 @@
                 <w:noProof/>
                 <w:webHidden/>
               </w:rPr>
-              <w:instrText xml:space="preserve"> PAGEREF _Toc468528190 \h </w:instrText>
+              <w:instrText xml:space="preserve"> PAGEREF _Toc468568049 \h </w:instrText>
             </w:r>
             <w:r>
               <w:rPr>
@@ -1653,7 +1866,7 @@
                 <w:noProof/>
                 <w:webHidden/>
               </w:rPr>
-              <w:t>13</w:t>
+              <w:t>16</w:t>
             </w:r>
             <w:r>
               <w:rPr>
@@ -1688,7 +1901,7 @@
       <w:pPr>
         <w:pStyle w:val="Heading1"/>
       </w:pPr>
-      <w:bookmarkStart w:id="0" w:name="_Toc468528176"/>
+      <w:bookmarkStart w:id="0" w:name="_Toc468568032"/>
       <w:r>
         <w:lastRenderedPageBreak/>
         <w:t>Introduction</w:t>
@@ -1706,15 +1919,267 @@
         <w:t xml:space="preserve">The report will also cover critical analysis of all the previously mentioned elements of the assignment. </w:t>
       </w:r>
     </w:p>
+    <w:p/>
+    <w:p>
+      <w:pPr>
+        <w:pStyle w:val="Heading2"/>
+      </w:pPr>
+      <w:bookmarkStart w:id="1" w:name="_Toc468568033"/>
+      <w:r>
+        <w:t>Use Cases Found</w:t>
+      </w:r>
+      <w:bookmarkEnd w:id="1"/>
+    </w:p>
+    <w:p>
+      <w:r>
+        <w:t>*Ap</w:t>
+      </w:r>
+      <w:r>
+        <w:t>pendix_ Saxon Use Case Diagram</w:t>
+      </w:r>
+    </w:p>
+    <w:p>
+      <w:r>
+        <w:t xml:space="preserve">Before one use case was chosen to </w:t>
+      </w:r>
+      <w:r>
+        <w:t xml:space="preserve">be </w:t>
+      </w:r>
+      <w:r>
+        <w:t>implemented, a variety of use cases wer</w:t>
+      </w:r>
+      <w:r>
+        <w:t xml:space="preserve">e found within the case study. Many different actors where found, ranging from different staff, </w:t>
+      </w:r>
+      <w:r>
+        <w:t xml:space="preserve">members </w:t>
+      </w:r>
+      <w:r>
+        <w:t>of Saxon H</w:t>
+      </w:r>
+      <w:r>
+        <w:t xml:space="preserve">eritage </w:t>
+      </w:r>
+      <w:r>
+        <w:t xml:space="preserve">and even the system itself. </w:t>
+      </w:r>
+    </w:p>
+    <w:p/>
+    <w:p>
+      <w:r>
+        <w:t>The use cases found were presented in an abstract format, but still had meaning when associated with the actors themselves.</w:t>
+      </w:r>
+      <w:r>
+        <w:t xml:space="preserve"> If documentation is kept for each of the use cases in the future, along with more detailed use case descriptions, there would b</w:t>
+      </w:r>
+      <w:r>
+        <w:t>e room for maintainability for new developers of the system. This would be the case for all the use cases presented.</w:t>
+      </w:r>
+    </w:p>
+    <w:p/>
+    <w:p>
+      <w:pPr>
+        <w:pStyle w:val="Heading2"/>
+      </w:pPr>
+      <w:bookmarkStart w:id="2" w:name="_Toc468568034"/>
+      <w:r>
+        <w:t>Class Diagram</w:t>
+      </w:r>
+      <w:bookmarkEnd w:id="2"/>
+    </w:p>
+    <w:p>
+      <w:r>
+        <w:t>*Appendix_ Saxon Class Diagram</w:t>
+      </w:r>
+    </w:p>
+    <w:p>
+      <w:r>
+        <w:t xml:space="preserve">After the </w:t>
+      </w:r>
+      <w:r>
+        <w:t>use cases where found, a class diagram was also created</w:t>
+      </w:r>
+      <w:r>
+        <w:t xml:space="preserve"> that covered all of the use</w:t>
+      </w:r>
+      <w:r>
+        <w:t xml:space="preserve"> cases</w:t>
+      </w:r>
+      <w:r>
+        <w:t xml:space="preserve">. This </w:t>
+      </w:r>
+      <w:r>
+        <w:t>was</w:t>
+      </w:r>
+      <w:r>
+        <w:t xml:space="preserve"> useful as it would aid developers </w:t>
+      </w:r>
+      <w:r>
+        <w:t xml:space="preserve">to </w:t>
+      </w:r>
+      <w:r>
+        <w:t>implement different parts of the system. It also helped in showing the different relationships that classes would have once a whole system was implemented.</w:t>
+      </w:r>
+    </w:p>
+    <w:p/>
+    <w:p>
+      <w:r>
+        <w:t>The class diagram was very abstract. This was the case as no other classes, attributes or operations were identified other than the useful one</w:t>
+      </w:r>
+      <w:r>
+        <w:t>s that relate</w:t>
+      </w:r>
+      <w:r>
+        <w:t>d to the use cases in the diagram.</w:t>
+      </w:r>
+    </w:p>
+    <w:p/>
+    <w:p>
+      <w:r>
+        <w:t xml:space="preserve">Naturally, most of the operations were present in the SaxonSystem class. This was because other classes acted as the domain model. The SaxonSystem class would be the one that would handle </w:t>
+      </w:r>
+      <w:r>
+        <w:t xml:space="preserve">all </w:t>
+      </w:r>
+      <w:r>
+        <w:t xml:space="preserve">of the business logic. </w:t>
+      </w:r>
+      <w:r>
+        <w:t>Classes that are behind the system boundary would be safe from direct access.</w:t>
+      </w:r>
+    </w:p>
+    <w:p/>
+    <w:p>
+      <w:pPr>
+        <w:pStyle w:val="Heading2"/>
+      </w:pPr>
+      <w:bookmarkStart w:id="3" w:name="_Toc468568035"/>
+      <w:r>
+        <w:t>Architecture Diagram</w:t>
+      </w:r>
+      <w:bookmarkEnd w:id="3"/>
+    </w:p>
+    <w:p>
+      <w:r>
+        <w:t>*Appendix_ Architecture Diagram</w:t>
+      </w:r>
+    </w:p>
+    <w:p>
+      <w:pPr>
+        <w:jc w:val="left"/>
+      </w:pPr>
+      <w:r>
+        <w:t>An architecture diagram was also created for the system as a whole.</w:t>
+      </w:r>
+      <w:r>
+        <w:t xml:space="preserve"> The architecture that was used was a generic layered architecture.</w:t>
+      </w:r>
+      <w:r>
+        <w:t xml:space="preserve"> Though this architecture was not adopted for the use case that was chosen to be implemented, it can still be used when the </w:t>
+      </w:r>
+      <w:r>
+        <w:t>whole</w:t>
+      </w:r>
+      <w:r>
+        <w:t xml:space="preserve"> system is developed in the future.</w:t>
+      </w:r>
+    </w:p>
+    <w:p>
+      <w:pPr>
+        <w:jc w:val="left"/>
+      </w:pPr>
+    </w:p>
+    <w:p>
+      <w:pPr>
+        <w:jc w:val="left"/>
+      </w:pPr>
+      <w:r>
+        <w:t xml:space="preserve">The system proposed is split into multiple layers. The top most layer is where actors would be able to interact with the system through a user interface. The next layer is where </w:t>
+      </w:r>
+      <w:r>
+        <w:t>authentication</w:t>
+      </w:r>
+      <w:r>
+        <w:t xml:space="preserve"> would take place. This would involve checking if the user can access certain areas of the system. It would also allow for error handling of entered information.</w:t>
+      </w:r>
+      <w:r>
+        <w:t xml:space="preserve"> The layer below this deals with the business logic. This is where all the use cases are situated. This is because the front end that the </w:t>
+      </w:r>
+      <w:r>
+        <w:t>actor</w:t>
+      </w:r>
+      <w:r>
+        <w:t xml:space="preserve"> can see would be where all the </w:t>
+      </w:r>
+      <w:r>
+        <w:t xml:space="preserve">business </w:t>
+      </w:r>
+      <w:r>
+        <w:t xml:space="preserve">processes </w:t>
+      </w:r>
+      <w:r>
+        <w:lastRenderedPageBreak/>
+        <w:t>would occur, keeping other components away from direct access.</w:t>
+      </w:r>
+      <w:r>
+        <w:t xml:space="preserve"> The lowest layer is the data bases layer where data is stored and can be retrieved. This would keep</w:t>
+      </w:r>
+      <w:r>
+        <w:t xml:space="preserve"> the data away from direct use. </w:t>
+      </w:r>
+      <w:r>
+        <w:t xml:space="preserve">As a database would be used, crucial </w:t>
+      </w:r>
+      <w:r>
+        <w:t>data would still be saved in the event of the system crashing.</w:t>
+      </w:r>
+    </w:p>
+    <w:p>
+      <w:pPr>
+        <w:jc w:val="left"/>
+      </w:pPr>
+    </w:p>
+    <w:p>
+      <w:pPr>
+        <w:jc w:val="left"/>
+      </w:pPr>
+      <w:r>
+        <w:t xml:space="preserve">As </w:t>
+      </w:r>
+      <w:r>
+        <w:t>mentioned</w:t>
+      </w:r>
+      <w:r>
+        <w:t xml:space="preserve"> this architecture was not fully implemented, but can be implemented when the whole system is put together.</w:t>
+      </w:r>
+      <w:r>
+        <w:t xml:space="preserve"> </w:t>
+      </w:r>
+      <w:r>
+        <w:t xml:space="preserve">For the use case that will be shown in the next section, the implementation uses ArrayLists instead of </w:t>
+      </w:r>
+      <w:r>
+        <w:t>databases as a means of storing data.</w:t>
+      </w:r>
+      <w:bookmarkStart w:id="4" w:name="_GoBack"/>
+      <w:bookmarkEnd w:id="4"/>
+      <w:r>
+        <w:br w:type="page"/>
+      </w:r>
+    </w:p>
     <w:p>
       <w:pPr>
         <w:pStyle w:val="Heading1"/>
       </w:pPr>
-      <w:bookmarkStart w:id="1" w:name="_Toc468528177"/>
-      <w:r>
-        <w:t>Requirements From Case Study</w:t>
-      </w:r>
-      <w:bookmarkEnd w:id="1"/>
+      <w:bookmarkStart w:id="5" w:name="_Toc468568036"/>
+      <w:r>
+        <w:lastRenderedPageBreak/>
+        <w:t xml:space="preserve">Requirements </w:t>
+      </w:r>
+      <w:r>
+        <w:t>Engineering</w:t>
+      </w:r>
+      <w:bookmarkEnd w:id="5"/>
     </w:p>
     <w:p>
       <w:pPr>
@@ -1741,6 +2206,16 @@
       </w:r>
     </w:p>
     <w:p/>
+    <w:p>
+      <w:pPr>
+        <w:pStyle w:val="Heading2"/>
+      </w:pPr>
+      <w:bookmarkStart w:id="6" w:name="_Toc468568037"/>
+      <w:r>
+        <w:t>Requirement for the Use Case</w:t>
+      </w:r>
+      <w:bookmarkEnd w:id="6"/>
+    </w:p>
     <w:p>
       <w:r>
         <w:t>The requirements understood where:</w:t>
@@ -1828,11 +2303,11 @@
       <w:pPr>
         <w:pStyle w:val="Heading1"/>
       </w:pPr>
-      <w:bookmarkStart w:id="2" w:name="_Toc468528178"/>
+      <w:bookmarkStart w:id="7" w:name="_Toc468568038"/>
       <w:r>
         <w:t>UML Modelling</w:t>
       </w:r>
-      <w:bookmarkEnd w:id="2"/>
+      <w:bookmarkEnd w:id="7"/>
     </w:p>
     <w:p>
       <w:r>
@@ -1850,11 +2325,11 @@
       <w:pPr>
         <w:pStyle w:val="Heading2"/>
       </w:pPr>
-      <w:bookmarkStart w:id="3" w:name="_Toc468528179"/>
+      <w:bookmarkStart w:id="8" w:name="_Toc468568039"/>
       <w:r>
         <w:t>Use Case Description</w:t>
       </w:r>
-      <w:bookmarkEnd w:id="3"/>
+      <w:bookmarkEnd w:id="8"/>
     </w:p>
     <w:p>
       <w:r>
@@ -1965,9 +2440,9 @@
         <w:t xml:space="preserve">ed, the use case could carry on, otherwise nothing would happen. </w:t>
       </w:r>
     </w:p>
-    <w:p>
-      <w:r>
-        <w:lastRenderedPageBreak/>
+    <w:p/>
+    <w:p>
+      <w:r>
         <w:t xml:space="preserve">Another requirement was that the </w:t>
       </w:r>
       <w:r>
@@ -1977,6 +2452,7 @@
         <w:t xml:space="preserve">e amount of visitors of a site. The description states that the rating will change to either Bronze, Silver or Gold depending on if the visitor count meets a certain threshold. </w:t>
       </w:r>
     </w:p>
+    <w:p/>
     <w:p/>
     <w:p>
       <w:r>
@@ -2001,11 +2477,11 @@
       <w:pPr>
         <w:pStyle w:val="Heading2"/>
       </w:pPr>
-      <w:bookmarkStart w:id="4" w:name="_Toc468528180"/>
+      <w:bookmarkStart w:id="9" w:name="_Toc468568040"/>
       <w:r>
         <w:t>Class Diagram</w:t>
       </w:r>
-      <w:bookmarkEnd w:id="4"/>
+      <w:bookmarkEnd w:id="9"/>
     </w:p>
     <w:p>
       <w:r>
@@ -2145,12 +2621,12 @@
       <w:pPr>
         <w:pStyle w:val="Heading2"/>
       </w:pPr>
-      <w:bookmarkStart w:id="5" w:name="_Toc468528181"/>
+      <w:bookmarkStart w:id="10" w:name="_Toc468568041"/>
       <w:r>
         <w:lastRenderedPageBreak/>
         <w:t>Sequence Diagram</w:t>
       </w:r>
-      <w:bookmarkEnd w:id="5"/>
+      <w:bookmarkEnd w:id="10"/>
     </w:p>
     <w:p>
       <w:r>
@@ -2375,48 +2851,14 @@
     </w:p>
     <w:p>
       <w:pPr>
-        <w:pStyle w:val="Heading2"/>
-      </w:pPr>
-      <w:bookmarkStart w:id="6" w:name="_Toc468528182"/>
-      <w:r>
-        <w:lastRenderedPageBreak/>
-        <w:t>Architecture Diagram</w:t>
-      </w:r>
-      <w:bookmarkEnd w:id="6"/>
-    </w:p>
-    <w:p>
-      <w:r>
-        <w:t>Talk about the sections of the architecture and how it fits with the other UML</w:t>
-      </w:r>
-      <w:r>
-        <w:t>.</w:t>
-      </w:r>
-    </w:p>
-    <w:p/>
-    <w:p>
-      <w:pPr>
-        <w:jc w:val="left"/>
-        <w:rPr>
-          <w:rFonts w:asciiTheme="majorHAnsi" w:eastAsiaTheme="majorEastAsia" w:hAnsiTheme="majorHAnsi" w:cstheme="majorBidi"/>
-          <w:color w:val="2E74B5" w:themeColor="accent1" w:themeShade="BF"/>
-          <w:sz w:val="32"/>
-          <w:szCs w:val="32"/>
-        </w:rPr>
-      </w:pPr>
-      <w:r>
-        <w:br w:type="page"/>
-      </w:r>
-    </w:p>
-    <w:p>
-      <w:pPr>
         <w:pStyle w:val="Heading1"/>
       </w:pPr>
-      <w:bookmarkStart w:id="7" w:name="_Toc468528183"/>
+      <w:bookmarkStart w:id="11" w:name="_Toc468568042"/>
       <w:r>
         <w:lastRenderedPageBreak/>
         <w:t>Implementation</w:t>
       </w:r>
-      <w:bookmarkEnd w:id="7"/>
+      <w:bookmarkEnd w:id="11"/>
     </w:p>
     <w:p>
       <w:r>
@@ -8454,12 +8896,12 @@
       <w:pPr>
         <w:pStyle w:val="Heading1"/>
       </w:pPr>
-      <w:bookmarkStart w:id="8" w:name="_Toc468528184"/>
+      <w:bookmarkStart w:id="12" w:name="_Toc468568043"/>
       <w:r>
         <w:lastRenderedPageBreak/>
         <w:t>Software Testing</w:t>
       </w:r>
-      <w:bookmarkEnd w:id="8"/>
+      <w:bookmarkEnd w:id="12"/>
     </w:p>
     <w:p>
       <w:r>
@@ -13915,8 +14357,6 @@
       <w:r>
         <w:t>through</w:t>
       </w:r>
-      <w:bookmarkStart w:id="9" w:name="_GoBack"/>
-      <w:bookmarkEnd w:id="9"/>
       <w:r>
         <w:t>, a counter was set to check how many objects where present.</w:t>
       </w:r>
@@ -13955,12 +14395,12 @@
       <w:pPr>
         <w:pStyle w:val="Heading1"/>
       </w:pPr>
-      <w:bookmarkStart w:id="10" w:name="_Toc468528185"/>
+      <w:bookmarkStart w:id="13" w:name="_Toc468568044"/>
       <w:r>
         <w:lastRenderedPageBreak/>
         <w:t>Evaluation</w:t>
       </w:r>
-      <w:bookmarkEnd w:id="10"/>
+      <w:bookmarkEnd w:id="13"/>
       <w:r>
         <w:t xml:space="preserve"> </w:t>
       </w:r>
@@ -13970,11 +14410,11 @@
       <w:pPr>
         <w:pStyle w:val="Heading2"/>
       </w:pPr>
-      <w:bookmarkStart w:id="11" w:name="_Toc468528186"/>
+      <w:bookmarkStart w:id="14" w:name="_Toc468568045"/>
       <w:r>
         <w:t>UML</w:t>
       </w:r>
-      <w:bookmarkEnd w:id="11"/>
+      <w:bookmarkEnd w:id="14"/>
     </w:p>
     <w:p>
       <w:r>
@@ -13992,11 +14432,11 @@
       <w:pPr>
         <w:pStyle w:val="Heading2"/>
       </w:pPr>
-      <w:bookmarkStart w:id="12" w:name="_Toc468528187"/>
+      <w:bookmarkStart w:id="15" w:name="_Toc468568046"/>
       <w:r>
         <w:t>Implementation</w:t>
       </w:r>
-      <w:bookmarkEnd w:id="12"/>
+      <w:bookmarkEnd w:id="15"/>
       <w:r>
         <w:t xml:space="preserve"> </w:t>
       </w:r>
@@ -14023,11 +14463,11 @@
       <w:pPr>
         <w:pStyle w:val="Heading2"/>
       </w:pPr>
-      <w:bookmarkStart w:id="13" w:name="_Toc468528188"/>
+      <w:bookmarkStart w:id="16" w:name="_Toc468568047"/>
       <w:r>
         <w:t>Software Testing</w:t>
       </w:r>
-      <w:bookmarkEnd w:id="13"/>
+      <w:bookmarkEnd w:id="16"/>
     </w:p>
     <w:p>
       <w:r>
@@ -14061,7 +14501,7 @@
       <w:pPr>
         <w:jc w:val="left"/>
       </w:pPr>
-      <w:bookmarkStart w:id="14" w:name="_Toc468528189"/>
+      <w:bookmarkStart w:id="17" w:name="_Toc468568048"/>
       <w:r>
         <w:rPr>
           <w:rStyle w:val="Heading1Char"/>
@@ -14069,7 +14509,7 @@
         <w:lastRenderedPageBreak/>
         <w:t>Bibliography</w:t>
       </w:r>
-      <w:bookmarkEnd w:id="14"/>
+      <w:bookmarkEnd w:id="17"/>
       <w:r>
         <w:t xml:space="preserve"> MUST MAKE THIS PROPER</w:t>
       </w:r>
@@ -14098,12 +14538,6 @@
     <w:p>
       <w:pPr>
         <w:jc w:val="left"/>
-        <w:rPr>
-          <w:rFonts w:asciiTheme="majorHAnsi" w:eastAsiaTheme="majorEastAsia" w:hAnsiTheme="majorHAnsi" w:cstheme="majorBidi"/>
-          <w:color w:val="2E74B5" w:themeColor="accent1" w:themeShade="BF"/>
-          <w:sz w:val="32"/>
-          <w:szCs w:val="32"/>
-        </w:rPr>
       </w:pPr>
       <w:hyperlink r:id="rId15" w:history="1">
         <w:r>
@@ -14116,6 +14550,33 @@
       <w:r>
         <w:t xml:space="preserve"> </w:t>
       </w:r>
+    </w:p>
+    <w:p>
+      <w:pPr>
+        <w:jc w:val="left"/>
+      </w:pPr>
+    </w:p>
+    <w:p>
+      <w:pPr>
+        <w:jc w:val="left"/>
+        <w:rPr>
+          <w:rFonts w:asciiTheme="majorHAnsi" w:eastAsiaTheme="majorEastAsia" w:hAnsiTheme="majorHAnsi" w:cstheme="majorBidi"/>
+          <w:color w:val="2E74B5" w:themeColor="accent1" w:themeShade="BF"/>
+          <w:sz w:val="32"/>
+          <w:szCs w:val="32"/>
+        </w:rPr>
+      </w:pPr>
+      <w:hyperlink r:id="rId16" w:history="1">
+        <w:r>
+          <w:rPr>
+            <w:rStyle w:val="Hyperlink"/>
+          </w:rPr>
+          <w:t>http://faculty.mu.edu.sa/public/uploads/1429431793.203Software%20Engineering%20by%20Somerville.pdf</w:t>
+        </w:r>
+      </w:hyperlink>
+      <w:r>
+        <w:t xml:space="preserve"> </w:t>
+      </w:r>
       <w:r>
         <w:br w:type="page"/>
       </w:r>
@@ -14124,12 +14585,12 @@
       <w:pPr>
         <w:pStyle w:val="Heading1"/>
       </w:pPr>
-      <w:bookmarkStart w:id="15" w:name="_Toc468528190"/>
+      <w:bookmarkStart w:id="18" w:name="_Toc468568049"/>
       <w:r>
         <w:lastRenderedPageBreak/>
         <w:t>Appendix</w:t>
       </w:r>
-      <w:bookmarkEnd w:id="15"/>
+      <w:bookmarkEnd w:id="18"/>
     </w:p>
     <w:p>
       <w:r>
@@ -14139,8 +14600,8 @@
     <w:p/>
     <w:p/>
     <w:sectPr>
-      <w:headerReference w:type="default" r:id="rId16"/>
-      <w:footerReference w:type="default" r:id="rId17"/>
+      <w:headerReference w:type="default" r:id="rId17"/>
+      <w:footerReference w:type="default" r:id="rId18"/>
       <w:pgSz w:w="11906" w:h="16838"/>
       <w:pgMar w:top="1440" w:right="1440" w:bottom="1440" w:left="1440" w:header="708" w:footer="708" w:gutter="0"/>
       <w:pgNumType w:start="0"/>
@@ -14205,7 +14666,7 @@
           <w:rPr>
             <w:noProof/>
           </w:rPr>
-          <w:t>13</w:t>
+          <w:t>3</w:t>
         </w:r>
         <w:r>
           <w:rPr>
@@ -15567,7 +16028,7 @@
 </file>
 
 <file path=customXml/itemProps1.xml><?xml version="1.0" encoding="utf-8"?>
-<ds:datastoreItem xmlns:ds="http://schemas.openxmlformats.org/officeDocument/2006/customXml" ds:itemID="{AC8EF1E1-0E35-46AE-8549-1F72F6DE38E6}">
+<ds:datastoreItem xmlns:ds="http://schemas.openxmlformats.org/officeDocument/2006/customXml" ds:itemID="{3BCBE648-1CF9-4705-ABED-60D4E97A1233}">
   <ds:schemaRefs>
     <ds:schemaRef ds:uri="http://schemas.openxmlformats.org/officeDocument/2006/bibliography"/>
   </ds:schemaRefs>

</xml_diff>